<commit_message>
paratextual materials for Howard entry
</commit_message>
<xml_diff>
--- a/++Templated Entries/LAURA ONLY ACCESS COMPLETED/DANCE/++Edited/Howard, A- Templated KJ/Howard, Andrée- Templated KJ.docx
+++ b/++Templated Entries/LAURA ONLY ACCESS COMPLETED/DANCE/++Edited/Howard, A- Templated KJ/Howard, Andrée- Templated KJ.docx
@@ -1,6 +1,6 @@
 
 <file path=word/document.xml><?xml version="1.0" encoding="utf-8"?>
-<w:document xmlns:wpc="http://schemas.microsoft.com/office/word/2010/wordprocessingCanvas" xmlns:mc="http://schemas.openxmlformats.org/markup-compatibility/2006" xmlns:o="urn:schemas-microsoft-com:office:office" xmlns:r="http://schemas.openxmlformats.org/officeDocument/2006/relationships" xmlns:m="http://schemas.openxmlformats.org/officeDocument/2006/math" xmlns:v="urn:schemas-microsoft-com:vml" xmlns:wp14="http://schemas.microsoft.com/office/word/2010/wordprocessingDrawing" xmlns:wp="http://schemas.openxmlformats.org/drawingml/2006/wordprocessingDrawing" xmlns:w10="urn:schemas-microsoft-com:office:word" xmlns:w="http://schemas.openxmlformats.org/wordprocessingml/2006/main" xmlns:w14="http://schemas.microsoft.com/office/word/2010/wordml" xmlns:w15="http://schemas.microsoft.com/office/word/2012/wordml" xmlns:wpg="http://schemas.microsoft.com/office/word/2010/wordprocessingGroup" xmlns:wpi="http://schemas.microsoft.com/office/word/2010/wordprocessingInk" xmlns:wne="http://schemas.microsoft.com/office/word/2006/wordml" xmlns:wps="http://schemas.microsoft.com/office/word/2010/wordprocessingShape" mc:Ignorable="w14 w15 wp14">
+<w:document xmlns:wpc="http://schemas.microsoft.com/office/word/2010/wordprocessingCanvas" xmlns:mo="http://schemas.microsoft.com/office/mac/office/2008/main" xmlns:mc="http://schemas.openxmlformats.org/markup-compatibility/2006" xmlns:mv="urn:schemas-microsoft-com:mac:vml" xmlns:o="urn:schemas-microsoft-com:office:office" xmlns:r="http://schemas.openxmlformats.org/officeDocument/2006/relationships" xmlns:m="http://schemas.openxmlformats.org/officeDocument/2006/math" xmlns:v="urn:schemas-microsoft-com:vml" xmlns:wp14="http://schemas.microsoft.com/office/word/2010/wordprocessingDrawing" xmlns:wp="http://schemas.openxmlformats.org/drawingml/2006/wordprocessingDrawing" xmlns:w10="urn:schemas-microsoft-com:office:word" xmlns:w="http://schemas.openxmlformats.org/wordprocessingml/2006/main" xmlns:w14="http://schemas.microsoft.com/office/word/2010/wordml" xmlns:wpg="http://schemas.microsoft.com/office/word/2010/wordprocessingGroup" xmlns:wpi="http://schemas.microsoft.com/office/word/2010/wordprocessingInk" xmlns:wne="http://schemas.microsoft.com/office/word/2006/wordml" xmlns:wps="http://schemas.microsoft.com/office/word/2010/wordprocessingShape" mc:Ignorable="w14 wp14">
   <w:body>
     <w:tbl>
       <w:tblPr>
@@ -363,7 +363,6 @@
           </w:sdtPr>
           <w:sdtEndPr/>
           <w:sdtContent>
-            <w:commentRangeStart w:id="0" w:displacedByCustomXml="prev"/>
             <w:tc>
               <w:tcPr>
                 <w:tcW w:w="9016" w:type="dxa"/>
@@ -395,15 +394,10 @@
                   </w:rPr>
                   <w:t xml:space="preserve"> of your headword – OPTIONAL]</w:t>
                 </w:r>
-                <w:commentRangeEnd w:id="0"/>
-                <w:r>
-                  <w:rPr>
-                    <w:rStyle w:val="CommentReference"/>
-                  </w:rPr>
-                  <w:commentReference w:id="0"/>
-                </w:r>
               </w:p>
             </w:tc>
+            <w:bookmarkStart w:id="0" w:name="_GoBack" w:displacedByCustomXml="next"/>
+            <w:bookmarkEnd w:id="0" w:displacedByCustomXml="next"/>
           </w:sdtContent>
         </w:sdt>
       </w:tr>
@@ -558,6 +552,7 @@
                     <w:docPart w:val="3744334432854B7FAD628B3EA8137D68"/>
                   </w:placeholder>
                 </w:sdtPr>
+                <w:sdtEndPr/>
                 <w:sdtContent>
                   <w:p>
                     <w:r>
@@ -570,10 +565,7 @@
                       <w:t xml:space="preserve"> Howard worked predominantly within a ballet idiom, but she extended and exploited this to develop the potential for dramatic expression in the medium of modern ballet. Her versatile approaches to genre included the use </w:t>
                     </w:r>
                     <w:r>
-                      <w:t>of abstract and narrative forms and</w:t>
-                    </w:r>
-                    <w:r>
-                      <w:t xml:space="preserve"> a witty penchant for comedy; </w:t>
+                      <w:t xml:space="preserve">of abstract and narrative forms and a witty penchant for comedy; </w:t>
                     </w:r>
                     <w:r>
                       <w:t>her styles ranged from lyrical and poetic to strikingly theatrical. During the 1930s and 1940s</w:t>
@@ -1456,8 +1448,6 @@
                 <w:r>
                   <w:t>(</w:t>
                 </w:r>
-                <w:bookmarkStart w:id="1" w:name="_GoBack"/>
-                <w:bookmarkEnd w:id="1"/>
                 <w:r>
                   <w:t>1938)</w:t>
                 </w:r>
@@ -2154,6 +2144,7 @@
                     <w:id w:val="-472525061"/>
                     <w:citation/>
                   </w:sdtPr>
+                  <w:sdtEndPr/>
                   <w:sdtContent>
                     <w:r>
                       <w:fldChar w:fldCharType="begin"/>
@@ -2493,7 +2484,7 @@
     </w:tbl>
     <w:p/>
     <w:sectPr>
-      <w:headerReference w:type="default" r:id="rId10"/>
+      <w:headerReference w:type="default" r:id="rId9"/>
       <w:pgSz w:w="11906" w:h="16838"/>
       <w:pgMar w:top="1440" w:right="1440" w:bottom="1440" w:left="1440" w:header="708" w:footer="708" w:gutter="0"/>
       <w:cols w:space="708"/>
@@ -2503,27 +2494,6 @@
 </w:document>
 </file>
 
-<file path=word/comments.xml><?xml version="1.0" encoding="utf-8"?>
-<w:comments xmlns:wpc="http://schemas.microsoft.com/office/word/2010/wordprocessingCanvas" xmlns:mc="http://schemas.openxmlformats.org/markup-compatibility/2006" xmlns:o="urn:schemas-microsoft-com:office:office" xmlns:r="http://schemas.openxmlformats.org/officeDocument/2006/relationships" xmlns:m="http://schemas.openxmlformats.org/officeDocument/2006/math" xmlns:v="urn:schemas-microsoft-com:vml" xmlns:wp14="http://schemas.microsoft.com/office/word/2010/wordprocessingDrawing" xmlns:wp="http://schemas.openxmlformats.org/drawingml/2006/wordprocessingDrawing" xmlns:w10="urn:schemas-microsoft-com:office:word" xmlns:w="http://schemas.openxmlformats.org/wordprocessingml/2006/main" xmlns:w14="http://schemas.microsoft.com/office/word/2010/wordml" xmlns:w15="http://schemas.microsoft.com/office/word/2012/wordml" xmlns:wpg="http://schemas.microsoft.com/office/word/2010/wordprocessingGroup" xmlns:wpi="http://schemas.microsoft.com/office/word/2010/wordprocessingInk" xmlns:wne="http://schemas.microsoft.com/office/word/2006/wordml" xmlns:wps="http://schemas.microsoft.com/office/word/2010/wordprocessingShape" mc:Ignorable="w14 w15 wp14">
-  <w:comment w:id="0" w:author="Kate Juniper" w:date="2015-01-27T12:49:00Z" w:initials="KJ">
-    <w:p>
-      <w:pPr>
-        <w:pStyle w:val="CommentText"/>
-      </w:pPr>
-      <w:r>
-        <w:rPr>
-          <w:rStyle w:val="CommentReference"/>
-        </w:rPr>
-        <w:annotationRef/>
-      </w:r>
-      <w:r>
-        <w:t>NOTE: Paratextual material is mentioned but not provided nor specific locations mentioned. Copyright contacts are, however. The second document in this folder is the copy/pasted list provided by entry writer Susan Jones.</w:t>
-      </w:r>
-    </w:p>
-  </w:comment>
-</w:comments>
-</file>
-
 <file path=word/commentsExtended.xml><?xml version="1.0" encoding="utf-8"?>
 <w15:commentsEx xmlns:wpc="http://schemas.microsoft.com/office/word/2010/wordprocessingCanvas" xmlns:mc="http://schemas.openxmlformats.org/markup-compatibility/2006" xmlns:o="urn:schemas-microsoft-com:office:office" xmlns:r="http://schemas.openxmlformats.org/officeDocument/2006/relationships" xmlns:m="http://schemas.openxmlformats.org/officeDocument/2006/math" xmlns:v="urn:schemas-microsoft-com:vml" xmlns:wp14="http://schemas.microsoft.com/office/word/2010/wordprocessingDrawing" xmlns:wp="http://schemas.openxmlformats.org/drawingml/2006/wordprocessingDrawing" xmlns:w10="urn:schemas-microsoft-com:office:word" xmlns:w="http://schemas.openxmlformats.org/wordprocessingml/2006/main" xmlns:w14="http://schemas.microsoft.com/office/word/2010/wordml" xmlns:w15="http://schemas.microsoft.com/office/word/2012/wordml" xmlns:wpg="http://schemas.microsoft.com/office/word/2010/wordprocessingGroup" xmlns:wpi="http://schemas.microsoft.com/office/word/2010/wordprocessingInk" xmlns:wne="http://schemas.microsoft.com/office/word/2006/wordml" xmlns:wps="http://schemas.microsoft.com/office/word/2010/wordprocessingShape" mc:Ignorable="w14 w15 wp14">
   <w15:commentEx w15:paraId="7D41C43C" w15:done="0"/>
@@ -2531,7 +2501,7 @@
 </file>
 
 <file path=word/endnotes.xml><?xml version="1.0" encoding="utf-8"?>
-<w:endnotes xmlns:wpc="http://schemas.microsoft.com/office/word/2010/wordprocessingCanvas" xmlns:mc="http://schemas.openxmlformats.org/markup-compatibility/2006" xmlns:o="urn:schemas-microsoft-com:office:office" xmlns:r="http://schemas.openxmlformats.org/officeDocument/2006/relationships" xmlns:m="http://schemas.openxmlformats.org/officeDocument/2006/math" xmlns:v="urn:schemas-microsoft-com:vml" xmlns:wp14="http://schemas.microsoft.com/office/word/2010/wordprocessingDrawing" xmlns:wp="http://schemas.openxmlformats.org/drawingml/2006/wordprocessingDrawing" xmlns:w10="urn:schemas-microsoft-com:office:word" xmlns:w="http://schemas.openxmlformats.org/wordprocessingml/2006/main" xmlns:w14="http://schemas.microsoft.com/office/word/2010/wordml" xmlns:w15="http://schemas.microsoft.com/office/word/2012/wordml" xmlns:wpg="http://schemas.microsoft.com/office/word/2010/wordprocessingGroup" xmlns:wpi="http://schemas.microsoft.com/office/word/2010/wordprocessingInk" xmlns:wne="http://schemas.microsoft.com/office/word/2006/wordml" xmlns:wps="http://schemas.microsoft.com/office/word/2010/wordprocessingShape" mc:Ignorable="w14 w15 wp14">
+<w:endnotes xmlns:wpc="http://schemas.microsoft.com/office/word/2010/wordprocessingCanvas" xmlns:mo="http://schemas.microsoft.com/office/mac/office/2008/main" xmlns:mc="http://schemas.openxmlformats.org/markup-compatibility/2006" xmlns:mv="urn:schemas-microsoft-com:mac:vml" xmlns:o="urn:schemas-microsoft-com:office:office" xmlns:r="http://schemas.openxmlformats.org/officeDocument/2006/relationships" xmlns:m="http://schemas.openxmlformats.org/officeDocument/2006/math" xmlns:v="urn:schemas-microsoft-com:vml" xmlns:wp14="http://schemas.microsoft.com/office/word/2010/wordprocessingDrawing" xmlns:wp="http://schemas.openxmlformats.org/drawingml/2006/wordprocessingDrawing" xmlns:w10="urn:schemas-microsoft-com:office:word" xmlns:w="http://schemas.openxmlformats.org/wordprocessingml/2006/main" xmlns:w14="http://schemas.microsoft.com/office/word/2010/wordml" xmlns:wpg="http://schemas.microsoft.com/office/word/2010/wordprocessingGroup" xmlns:wpi="http://schemas.microsoft.com/office/word/2010/wordprocessingInk" xmlns:wne="http://schemas.microsoft.com/office/word/2006/wordml" xmlns:wps="http://schemas.microsoft.com/office/word/2010/wordprocessingShape" mc:Ignorable="w14 wp14">
   <w:endnote w:type="separator" w:id="-1">
     <w:p>
       <w:pPr>
@@ -2556,7 +2526,7 @@
 </file>
 
 <file path=word/footnotes.xml><?xml version="1.0" encoding="utf-8"?>
-<w:footnotes xmlns:wpc="http://schemas.microsoft.com/office/word/2010/wordprocessingCanvas" xmlns:mc="http://schemas.openxmlformats.org/markup-compatibility/2006" xmlns:o="urn:schemas-microsoft-com:office:office" xmlns:r="http://schemas.openxmlformats.org/officeDocument/2006/relationships" xmlns:m="http://schemas.openxmlformats.org/officeDocument/2006/math" xmlns:v="urn:schemas-microsoft-com:vml" xmlns:wp14="http://schemas.microsoft.com/office/word/2010/wordprocessingDrawing" xmlns:wp="http://schemas.openxmlformats.org/drawingml/2006/wordprocessingDrawing" xmlns:w10="urn:schemas-microsoft-com:office:word" xmlns:w="http://schemas.openxmlformats.org/wordprocessingml/2006/main" xmlns:w14="http://schemas.microsoft.com/office/word/2010/wordml" xmlns:w15="http://schemas.microsoft.com/office/word/2012/wordml" xmlns:wpg="http://schemas.microsoft.com/office/word/2010/wordprocessingGroup" xmlns:wpi="http://schemas.microsoft.com/office/word/2010/wordprocessingInk" xmlns:wne="http://schemas.microsoft.com/office/word/2006/wordml" xmlns:wps="http://schemas.microsoft.com/office/word/2010/wordprocessingShape" mc:Ignorable="w14 w15 wp14">
+<w:footnotes xmlns:wpc="http://schemas.microsoft.com/office/word/2010/wordprocessingCanvas" xmlns:mo="http://schemas.microsoft.com/office/mac/office/2008/main" xmlns:mc="http://schemas.openxmlformats.org/markup-compatibility/2006" xmlns:mv="urn:schemas-microsoft-com:mac:vml" xmlns:o="urn:schemas-microsoft-com:office:office" xmlns:r="http://schemas.openxmlformats.org/officeDocument/2006/relationships" xmlns:m="http://schemas.openxmlformats.org/officeDocument/2006/math" xmlns:v="urn:schemas-microsoft-com:vml" xmlns:wp14="http://schemas.microsoft.com/office/word/2010/wordprocessingDrawing" xmlns:wp="http://schemas.openxmlformats.org/drawingml/2006/wordprocessingDrawing" xmlns:w10="urn:schemas-microsoft-com:office:word" xmlns:w="http://schemas.openxmlformats.org/wordprocessingml/2006/main" xmlns:w14="http://schemas.microsoft.com/office/word/2010/wordml" xmlns:wpg="http://schemas.microsoft.com/office/word/2010/wordprocessingGroup" xmlns:wpi="http://schemas.microsoft.com/office/word/2010/wordprocessingInk" xmlns:wne="http://schemas.microsoft.com/office/word/2006/wordml" xmlns:wps="http://schemas.microsoft.com/office/word/2010/wordprocessingShape" mc:Ignorable="w14 wp14">
   <w:footnote w:type="separator" w:id="-1">
     <w:p>
       <w:pPr>
@@ -2581,7 +2551,7 @@
 </file>
 
 <file path=word/header1.xml><?xml version="1.0" encoding="utf-8"?>
-<w:hdr xmlns:wpc="http://schemas.microsoft.com/office/word/2010/wordprocessingCanvas" xmlns:mc="http://schemas.openxmlformats.org/markup-compatibility/2006" xmlns:o="urn:schemas-microsoft-com:office:office" xmlns:r="http://schemas.openxmlformats.org/officeDocument/2006/relationships" xmlns:m="http://schemas.openxmlformats.org/officeDocument/2006/math" xmlns:v="urn:schemas-microsoft-com:vml" xmlns:wp14="http://schemas.microsoft.com/office/word/2010/wordprocessingDrawing" xmlns:wp="http://schemas.openxmlformats.org/drawingml/2006/wordprocessingDrawing" xmlns:w10="urn:schemas-microsoft-com:office:word" xmlns:w="http://schemas.openxmlformats.org/wordprocessingml/2006/main" xmlns:w14="http://schemas.microsoft.com/office/word/2010/wordml" xmlns:w15="http://schemas.microsoft.com/office/word/2012/wordml" xmlns:wpg="http://schemas.microsoft.com/office/word/2010/wordprocessingGroup" xmlns:wpi="http://schemas.microsoft.com/office/word/2010/wordprocessingInk" xmlns:wne="http://schemas.microsoft.com/office/word/2006/wordml" xmlns:wps="http://schemas.microsoft.com/office/word/2010/wordprocessingShape" mc:Ignorable="w14 w15 wp14">
+<w:hdr xmlns:wpc="http://schemas.microsoft.com/office/word/2010/wordprocessingCanvas" xmlns:mo="http://schemas.microsoft.com/office/mac/office/2008/main" xmlns:mc="http://schemas.openxmlformats.org/markup-compatibility/2006" xmlns:mv="urn:schemas-microsoft-com:mac:vml" xmlns:o="urn:schemas-microsoft-com:office:office" xmlns:r="http://schemas.openxmlformats.org/officeDocument/2006/relationships" xmlns:m="http://schemas.openxmlformats.org/officeDocument/2006/math" xmlns:v="urn:schemas-microsoft-com:vml" xmlns:wp14="http://schemas.microsoft.com/office/word/2010/wordprocessingDrawing" xmlns:wp="http://schemas.openxmlformats.org/drawingml/2006/wordprocessingDrawing" xmlns:w10="urn:schemas-microsoft-com:office:word" xmlns:w="http://schemas.openxmlformats.org/wordprocessingml/2006/main" xmlns:w14="http://schemas.microsoft.com/office/word/2010/wordml" xmlns:wpg="http://schemas.microsoft.com/office/word/2010/wordprocessingGroup" xmlns:wpi="http://schemas.microsoft.com/office/word/2010/wordprocessingInk" xmlns:wne="http://schemas.microsoft.com/office/word/2006/wordml" xmlns:wps="http://schemas.microsoft.com/office/word/2010/wordprocessingShape" mc:Ignorable="w14 wp14">
   <w:p>
     <w:pPr>
       <w:pStyle w:val="Header"/>
@@ -2616,7 +2586,7 @@
 </file>
 
 <file path=word/numbering.xml><?xml version="1.0" encoding="utf-8"?>
-<w:numbering xmlns:wpc="http://schemas.microsoft.com/office/word/2010/wordprocessingCanvas" xmlns:mc="http://schemas.openxmlformats.org/markup-compatibility/2006" xmlns:o="urn:schemas-microsoft-com:office:office" xmlns:r="http://schemas.openxmlformats.org/officeDocument/2006/relationships" xmlns:m="http://schemas.openxmlformats.org/officeDocument/2006/math" xmlns:v="urn:schemas-microsoft-com:vml" xmlns:wp14="http://schemas.microsoft.com/office/word/2010/wordprocessingDrawing" xmlns:wp="http://schemas.openxmlformats.org/drawingml/2006/wordprocessingDrawing" xmlns:w10="urn:schemas-microsoft-com:office:word" xmlns:w="http://schemas.openxmlformats.org/wordprocessingml/2006/main" xmlns:w14="http://schemas.microsoft.com/office/word/2010/wordml" xmlns:w15="http://schemas.microsoft.com/office/word/2012/wordml" xmlns:wpg="http://schemas.microsoft.com/office/word/2010/wordprocessingGroup" xmlns:wpi="http://schemas.microsoft.com/office/word/2010/wordprocessingInk" xmlns:wne="http://schemas.microsoft.com/office/word/2006/wordml" xmlns:wps="http://schemas.microsoft.com/office/word/2010/wordprocessingShape" mc:Ignorable="w14 w15 wp14">
+<w:numbering xmlns:wpc="http://schemas.microsoft.com/office/word/2010/wordprocessingCanvas" xmlns:mo="http://schemas.microsoft.com/office/mac/office/2008/main" xmlns:mc="http://schemas.openxmlformats.org/markup-compatibility/2006" xmlns:mv="urn:schemas-microsoft-com:mac:vml" xmlns:o="urn:schemas-microsoft-com:office:office" xmlns:r="http://schemas.openxmlformats.org/officeDocument/2006/relationships" xmlns:m="http://schemas.openxmlformats.org/officeDocument/2006/math" xmlns:v="urn:schemas-microsoft-com:vml" xmlns:wp14="http://schemas.microsoft.com/office/word/2010/wordprocessingDrawing" xmlns:wp="http://schemas.openxmlformats.org/drawingml/2006/wordprocessingDrawing" xmlns:w10="urn:schemas-microsoft-com:office:word" xmlns:w="http://schemas.openxmlformats.org/wordprocessingml/2006/main" xmlns:w14="http://schemas.microsoft.com/office/word/2010/wordml" xmlns:wpg="http://schemas.microsoft.com/office/word/2010/wordprocessingGroup" xmlns:wpi="http://schemas.microsoft.com/office/word/2010/wordprocessingInk" xmlns:wne="http://schemas.microsoft.com/office/word/2006/wordml" xmlns:wps="http://schemas.microsoft.com/office/word/2010/wordprocessingShape" mc:Ignorable="w14 wp14">
   <w:abstractNum w:abstractNumId="0">
     <w:nsid w:val="FFFFFF7C"/>
     <w:multiLevelType w:val="singleLevel"/>
@@ -2953,7 +2923,7 @@
 </file>
 
 <file path=word/styles.xml><?xml version="1.0" encoding="utf-8"?>
-<w:styles xmlns:mc="http://schemas.openxmlformats.org/markup-compatibility/2006" xmlns:r="http://schemas.openxmlformats.org/officeDocument/2006/relationships" xmlns:w="http://schemas.openxmlformats.org/wordprocessingml/2006/main" xmlns:w14="http://schemas.microsoft.com/office/word/2010/wordml" xmlns:w15="http://schemas.microsoft.com/office/word/2012/wordml" mc:Ignorable="w14 w15">
+<w:styles xmlns:mc="http://schemas.openxmlformats.org/markup-compatibility/2006" xmlns:r="http://schemas.openxmlformats.org/officeDocument/2006/relationships" xmlns:w="http://schemas.openxmlformats.org/wordprocessingml/2006/main" xmlns:w14="http://schemas.microsoft.com/office/word/2010/wordml" mc:Ignorable="w14">
   <w:docDefaults>
     <w:rPrDefault>
       <w:rPr>
@@ -2969,369 +2939,164 @@
       </w:pPr>
     </w:pPrDefault>
   </w:docDefaults>
-  <w:latentStyles w:defLockedState="0" w:defUIPriority="99" w:defSemiHidden="0" w:defUnhideWhenUsed="0" w:defQFormat="0" w:count="371">
-    <w:lsdException w:name="Normal" w:uiPriority="0" w:qFormat="1"/>
-    <w:lsdException w:name="heading 1" w:uiPriority="9" w:qFormat="1"/>
-    <w:lsdException w:name="heading 2" w:semiHidden="1" w:uiPriority="9" w:unhideWhenUsed="1" w:qFormat="1"/>
-    <w:lsdException w:name="heading 3" w:semiHidden="1" w:uiPriority="9" w:unhideWhenUsed="1" w:qFormat="1"/>
-    <w:lsdException w:name="heading 4" w:semiHidden="1" w:uiPriority="9" w:unhideWhenUsed="1" w:qFormat="1"/>
-    <w:lsdException w:name="heading 5" w:semiHidden="1" w:uiPriority="9" w:unhideWhenUsed="1" w:qFormat="1"/>
-    <w:lsdException w:name="heading 6" w:semiHidden="1" w:uiPriority="9" w:unhideWhenUsed="1" w:qFormat="1"/>
-    <w:lsdException w:name="heading 7" w:semiHidden="1" w:uiPriority="9" w:unhideWhenUsed="1" w:qFormat="1"/>
-    <w:lsdException w:name="heading 8" w:semiHidden="1" w:uiPriority="9" w:unhideWhenUsed="1" w:qFormat="1"/>
-    <w:lsdException w:name="heading 9" w:semiHidden="1" w:uiPriority="9" w:unhideWhenUsed="1" w:qFormat="1"/>
-    <w:lsdException w:name="index 1" w:semiHidden="1" w:unhideWhenUsed="1"/>
-    <w:lsdException w:name="index 2" w:semiHidden="1"/>
-    <w:lsdException w:name="index 3" w:semiHidden="1"/>
-    <w:lsdException w:name="index 4" w:semiHidden="1"/>
-    <w:lsdException w:name="index 5" w:semiHidden="1"/>
-    <w:lsdException w:name="index 6" w:semiHidden="1"/>
-    <w:lsdException w:name="index 7" w:semiHidden="1" w:unhideWhenUsed="1"/>
-    <w:lsdException w:name="index 8" w:semiHidden="1" w:unhideWhenUsed="1"/>
-    <w:lsdException w:name="index 9" w:semiHidden="1" w:unhideWhenUsed="1"/>
-    <w:lsdException w:name="toc 1" w:semiHidden="1" w:uiPriority="39" w:unhideWhenUsed="1"/>
-    <w:lsdException w:name="toc 2" w:semiHidden="1" w:uiPriority="39" w:unhideWhenUsed="1"/>
-    <w:lsdException w:name="toc 3" w:semiHidden="1" w:uiPriority="39" w:unhideWhenUsed="1"/>
-    <w:lsdException w:name="toc 4" w:semiHidden="1" w:uiPriority="39" w:unhideWhenUsed="1"/>
-    <w:lsdException w:name="toc 5" w:semiHidden="1" w:uiPriority="39" w:unhideWhenUsed="1"/>
-    <w:lsdException w:name="toc 6" w:semiHidden="1" w:uiPriority="39" w:unhideWhenUsed="1"/>
-    <w:lsdException w:name="toc 7" w:semiHidden="1" w:uiPriority="39" w:unhideWhenUsed="1"/>
-    <w:lsdException w:name="toc 8" w:semiHidden="1" w:uiPriority="39" w:unhideWhenUsed="1"/>
-    <w:lsdException w:name="toc 9" w:semiHidden="1" w:uiPriority="39" w:unhideWhenUsed="1"/>
-    <w:lsdException w:name="Normal Indent" w:semiHidden="1" w:unhideWhenUsed="1"/>
-    <w:lsdException w:name="footnote text" w:semiHidden="1" w:unhideWhenUsed="1"/>
-    <w:lsdException w:name="annotation text" w:semiHidden="1" w:unhideWhenUsed="1"/>
-    <w:lsdException w:name="header" w:semiHidden="1" w:unhideWhenUsed="1"/>
-    <w:lsdException w:name="footer" w:semiHidden="1" w:unhideWhenUsed="1"/>
-    <w:lsdException w:name="index heading" w:semiHidden="1" w:unhideWhenUsed="1"/>
-    <w:lsdException w:name="caption" w:semiHidden="1" w:uiPriority="35" w:unhideWhenUsed="1" w:qFormat="1"/>
-    <w:lsdException w:name="table of figures" w:semiHidden="1" w:unhideWhenUsed="1"/>
-    <w:lsdException w:name="envelope address" w:semiHidden="1" w:unhideWhenUsed="1"/>
-    <w:lsdException w:name="envelope return" w:semiHidden="1" w:unhideWhenUsed="1"/>
-    <w:lsdException w:name="footnote reference" w:semiHidden="1" w:unhideWhenUsed="1"/>
-    <w:lsdException w:name="annotation reference" w:semiHidden="1" w:unhideWhenUsed="1"/>
-    <w:lsdException w:name="line number" w:semiHidden="1" w:unhideWhenUsed="1"/>
-    <w:lsdException w:name="page number" w:semiHidden="1" w:unhideWhenUsed="1"/>
-    <w:lsdException w:name="endnote reference" w:semiHidden="1" w:unhideWhenUsed="1"/>
-    <w:lsdException w:name="endnote text" w:semiHidden="1" w:unhideWhenUsed="1"/>
-    <w:lsdException w:name="table of authorities" w:semiHidden="1" w:unhideWhenUsed="1"/>
-    <w:lsdException w:name="macro" w:semiHidden="1" w:unhideWhenUsed="1"/>
-    <w:lsdException w:name="toa heading" w:semiHidden="1" w:unhideWhenUsed="1"/>
-    <w:lsdException w:name="List" w:semiHidden="1" w:unhideWhenUsed="1"/>
-    <w:lsdException w:name="List Bullet" w:semiHidden="1" w:unhideWhenUsed="1"/>
-    <w:lsdException w:name="List Number" w:semiHidden="1" w:unhideWhenUsed="1"/>
-    <w:lsdException w:name="List 2" w:semiHidden="1" w:unhideWhenUsed="1"/>
-    <w:lsdException w:name="List 3" w:semiHidden="1" w:unhideWhenUsed="1"/>
-    <w:lsdException w:name="List 4" w:semiHidden="1" w:unhideWhenUsed="1"/>
-    <w:lsdException w:name="List 5" w:semiHidden="1" w:unhideWhenUsed="1"/>
-    <w:lsdException w:name="List Bullet 2" w:semiHidden="1" w:unhideWhenUsed="1"/>
-    <w:lsdException w:name="List Bullet 3" w:semiHidden="1" w:unhideWhenUsed="1"/>
-    <w:lsdException w:name="List Bullet 4" w:semiHidden="1" w:unhideWhenUsed="1"/>
-    <w:lsdException w:name="List Bullet 5" w:semiHidden="1" w:unhideWhenUsed="1"/>
-    <w:lsdException w:name="List Number 2" w:semiHidden="1"/>
-    <w:lsdException w:name="List Number 3" w:semiHidden="1" w:unhideWhenUsed="1"/>
-    <w:lsdException w:name="List Number 4" w:semiHidden="1" w:unhideWhenUsed="1"/>
-    <w:lsdException w:name="List Number 5" w:semiHidden="1"/>
-    <w:lsdException w:name="Title" w:semiHidden="1" w:uiPriority="10" w:qFormat="1"/>
-    <w:lsdException w:name="Closing" w:semiHidden="1" w:unhideWhenUsed="1"/>
-    <w:lsdException w:name="Signature" w:semiHidden="1" w:unhideWhenUsed="1"/>
-    <w:lsdException w:name="Default Paragraph Font" w:semiHidden="1" w:uiPriority="1" w:unhideWhenUsed="1"/>
-    <w:lsdException w:name="Body Text" w:semiHidden="1" w:unhideWhenUsed="1"/>
-    <w:lsdException w:name="Body Text Indent" w:semiHidden="1" w:unhideWhenUsed="1"/>
-    <w:lsdException w:name="List Continue" w:semiHidden="1" w:unhideWhenUsed="1"/>
-    <w:lsdException w:name="List Continue 2" w:semiHidden="1" w:unhideWhenUsed="1"/>
-    <w:lsdException w:name="List Continue 3" w:semiHidden="1" w:unhideWhenUsed="1"/>
-    <w:lsdException w:name="List Continue 4" w:semiHidden="1" w:unhideWhenUsed="1"/>
-    <w:lsdException w:name="List Continue 5" w:semiHidden="1" w:unhideWhenUsed="1"/>
-    <w:lsdException w:name="Message Header" w:semiHidden="1" w:unhideWhenUsed="1"/>
-    <w:lsdException w:name="Subtitle" w:uiPriority="11" w:qFormat="1"/>
-    <w:lsdException w:name="Salutation" w:semiHidden="1" w:unhideWhenUsed="1"/>
-    <w:lsdException w:name="Date" w:semiHidden="1" w:unhideWhenUsed="1"/>
-    <w:lsdException w:name="Body Text First Indent" w:semiHidden="1" w:unhideWhenUsed="1"/>
-    <w:lsdException w:name="Body Text First Indent 2" w:semiHidden="1" w:unhideWhenUsed="1"/>
-    <w:lsdException w:name="Note Heading" w:semiHidden="1" w:unhideWhenUsed="1"/>
-    <w:lsdException w:name="Body Text 2" w:semiHidden="1" w:unhideWhenUsed="1"/>
-    <w:lsdException w:name="Body Text 3" w:semiHidden="1" w:unhideWhenUsed="1"/>
-    <w:lsdException w:name="Body Text Indent 2" w:semiHidden="1" w:unhideWhenUsed="1"/>
-    <w:lsdException w:name="Body Text Indent 3" w:semiHidden="1"/>
-    <w:lsdException w:name="Block Text" w:semiHidden="1"/>
-    <w:lsdException w:name="Hyperlink" w:semiHidden="1"/>
-    <w:lsdException w:name="FollowedHyperlink" w:semiHidden="1"/>
-    <w:lsdException w:name="Strong" w:uiPriority="22" w:qFormat="1"/>
-    <w:lsdException w:name="Emphasis" w:uiPriority="20" w:qFormat="1"/>
-    <w:lsdException w:name="Document Map" w:semiHidden="1" w:unhideWhenUsed="1"/>
-    <w:lsdException w:name="Plain Text" w:semiHidden="1" w:unhideWhenUsed="1"/>
-    <w:lsdException w:name="E-mail Signature" w:semiHidden="1" w:unhideWhenUsed="1"/>
-    <w:lsdException w:name="HTML Top of Form" w:semiHidden="1" w:unhideWhenUsed="1"/>
-    <w:lsdException w:name="HTML Bottom of Form" w:semiHidden="1" w:unhideWhenUsed="1"/>
-    <w:lsdException w:name="Normal (Web)" w:semiHidden="1" w:unhideWhenUsed="1"/>
-    <w:lsdException w:name="HTML Acronym" w:semiHidden="1" w:unhideWhenUsed="1"/>
-    <w:lsdException w:name="HTML Address" w:semiHidden="1" w:unhideWhenUsed="1"/>
-    <w:lsdException w:name="HTML Cite" w:semiHidden="1" w:unhideWhenUsed="1"/>
-    <w:lsdException w:name="HTML Code" w:semiHidden="1" w:unhideWhenUsed="1"/>
-    <w:lsdException w:name="HTML Definition" w:semiHidden="1" w:unhideWhenUsed="1"/>
-    <w:lsdException w:name="HTML Keyboard" w:semiHidden="1" w:unhideWhenUsed="1"/>
-    <w:lsdException w:name="HTML Preformatted" w:semiHidden="1" w:unhideWhenUsed="1"/>
-    <w:lsdException w:name="HTML Sample" w:semiHidden="1" w:unhideWhenUsed="1"/>
-    <w:lsdException w:name="HTML Typewriter" w:semiHidden="1" w:unhideWhenUsed="1"/>
-    <w:lsdException w:name="HTML Variable" w:semiHidden="1" w:unhideWhenUsed="1"/>
-    <w:lsdException w:name="Normal Table" w:semiHidden="1" w:unhideWhenUsed="1"/>
-    <w:lsdException w:name="annotation subject" w:semiHidden="1" w:unhideWhenUsed="1"/>
-    <w:lsdException w:name="No List" w:semiHidden="1" w:unhideWhenUsed="1"/>
-    <w:lsdException w:name="Outline List 1" w:semiHidden="1" w:unhideWhenUsed="1"/>
-    <w:lsdException w:name="Outline List 2" w:semiHidden="1" w:unhideWhenUsed="1"/>
-    <w:lsdException w:name="Outline List 3" w:semiHidden="1" w:unhideWhenUsed="1"/>
-    <w:lsdException w:name="Table Simple 1" w:semiHidden="1" w:unhideWhenUsed="1"/>
-    <w:lsdException w:name="Table Simple 2" w:semiHidden="1" w:unhideWhenUsed="1"/>
-    <w:lsdException w:name="Table Simple 3" w:semiHidden="1" w:unhideWhenUsed="1"/>
-    <w:lsdException w:name="Table Classic 1" w:semiHidden="1" w:unhideWhenUsed="1"/>
-    <w:lsdException w:name="Table Classic 2" w:semiHidden="1" w:unhideWhenUsed="1"/>
-    <w:lsdException w:name="Table Classic 3" w:semiHidden="1" w:unhideWhenUsed="1"/>
-    <w:lsdException w:name="Table Classic 4" w:semiHidden="1" w:unhideWhenUsed="1"/>
-    <w:lsdException w:name="Table Colorful 1" w:semiHidden="1" w:unhideWhenUsed="1"/>
-    <w:lsdException w:name="Table Colorful 2" w:semiHidden="1" w:unhideWhenUsed="1"/>
-    <w:lsdException w:name="Table Colorful 3" w:semiHidden="1" w:unhideWhenUsed="1"/>
-    <w:lsdException w:name="Table Columns 1" w:semiHidden="1" w:unhideWhenUsed="1"/>
-    <w:lsdException w:name="Table Columns 2" w:semiHidden="1" w:unhideWhenUsed="1"/>
-    <w:lsdException w:name="Table Columns 3" w:semiHidden="1" w:unhideWhenUsed="1"/>
-    <w:lsdException w:name="Table Columns 4" w:semiHidden="1" w:unhideWhenUsed="1"/>
-    <w:lsdException w:name="Table Columns 5" w:semiHidden="1" w:unhideWhenUsed="1"/>
-    <w:lsdException w:name="Table Grid 1" w:semiHidden="1" w:unhideWhenUsed="1"/>
-    <w:lsdException w:name="Table Grid 2" w:semiHidden="1" w:unhideWhenUsed="1"/>
-    <w:lsdException w:name="Table Grid 3" w:semiHidden="1" w:unhideWhenUsed="1"/>
-    <w:lsdException w:name="Table Grid 4" w:semiHidden="1" w:unhideWhenUsed="1"/>
-    <w:lsdException w:name="Table Grid 5" w:semiHidden="1" w:unhideWhenUsed="1"/>
-    <w:lsdException w:name="Table Grid 6" w:semiHidden="1" w:unhideWhenUsed="1"/>
-    <w:lsdException w:name="Table Grid 7" w:semiHidden="1" w:unhideWhenUsed="1"/>
-    <w:lsdException w:name="Table Grid 8" w:semiHidden="1" w:unhideWhenUsed="1"/>
-    <w:lsdException w:name="Table List 1" w:semiHidden="1" w:unhideWhenUsed="1"/>
-    <w:lsdException w:name="Table List 2" w:semiHidden="1" w:unhideWhenUsed="1"/>
-    <w:lsdException w:name="Table List 3" w:semiHidden="1" w:unhideWhenUsed="1"/>
-    <w:lsdException w:name="Table List 4" w:semiHidden="1" w:unhideWhenUsed="1"/>
-    <w:lsdException w:name="Table List 5" w:semiHidden="1" w:unhideWhenUsed="1"/>
-    <w:lsdException w:name="Table List 6" w:semiHidden="1" w:unhideWhenUsed="1"/>
-    <w:lsdException w:name="Table List 7" w:semiHidden="1" w:unhideWhenUsed="1"/>
-    <w:lsdException w:name="Table List 8" w:semiHidden="1" w:unhideWhenUsed="1"/>
-    <w:lsdException w:name="Table 3D effects 1" w:semiHidden="1" w:unhideWhenUsed="1"/>
-    <w:lsdException w:name="Table 3D effects 2" w:semiHidden="1" w:unhideWhenUsed="1"/>
-    <w:lsdException w:name="Table 3D effects 3" w:semiHidden="1" w:unhideWhenUsed="1"/>
-    <w:lsdException w:name="Table Contemporary" w:semiHidden="1" w:unhideWhenUsed="1"/>
-    <w:lsdException w:name="Table Elegant" w:semiHidden="1" w:unhideWhenUsed="1"/>
-    <w:lsdException w:name="Table Professional" w:semiHidden="1" w:unhideWhenUsed="1"/>
-    <w:lsdException w:name="Table Subtle 1" w:semiHidden="1" w:unhideWhenUsed="1"/>
-    <w:lsdException w:name="Table Subtle 2" w:semiHidden="1" w:unhideWhenUsed="1"/>
-    <w:lsdException w:name="Table Web 1" w:semiHidden="1" w:unhideWhenUsed="1"/>
-    <w:lsdException w:name="Table Web 2" w:semiHidden="1" w:unhideWhenUsed="1"/>
-    <w:lsdException w:name="Table Web 3" w:semiHidden="1" w:unhideWhenUsed="1"/>
-    <w:lsdException w:name="Balloon Text" w:semiHidden="1" w:unhideWhenUsed="1"/>
-    <w:lsdException w:name="Table Grid" w:uiPriority="39"/>
-    <w:lsdException w:name="Table Theme" w:semiHidden="1" w:unhideWhenUsed="1"/>
-    <w:lsdException w:name="Placeholder Text" w:semiHidden="1"/>
-    <w:lsdException w:name="No Spacing" w:uiPriority="1" w:qFormat="1"/>
-    <w:lsdException w:name="Light Shading" w:uiPriority="60"/>
-    <w:lsdException w:name="Light List" w:uiPriority="61"/>
-    <w:lsdException w:name="Light Grid" w:uiPriority="62"/>
-    <w:lsdException w:name="Medium Shading 1" w:uiPriority="63"/>
-    <w:lsdException w:name="Medium Shading 2" w:uiPriority="64"/>
-    <w:lsdException w:name="Medium List 1" w:uiPriority="65"/>
-    <w:lsdException w:name="Medium List 2" w:uiPriority="66"/>
-    <w:lsdException w:name="Medium Grid 1" w:uiPriority="67"/>
-    <w:lsdException w:name="Medium Grid 2" w:uiPriority="68"/>
-    <w:lsdException w:name="Medium Grid 3" w:uiPriority="69"/>
-    <w:lsdException w:name="Dark List" w:uiPriority="70"/>
-    <w:lsdException w:name="Colorful Shading" w:uiPriority="71"/>
-    <w:lsdException w:name="Colorful List" w:uiPriority="72"/>
-    <w:lsdException w:name="Colorful Grid" w:uiPriority="73"/>
-    <w:lsdException w:name="Light Shading Accent 1" w:uiPriority="60"/>
-    <w:lsdException w:name="Light List Accent 1" w:uiPriority="61"/>
-    <w:lsdException w:name="Light Grid Accent 1" w:uiPriority="62"/>
-    <w:lsdException w:name="Medium Shading 1 Accent 1" w:uiPriority="63"/>
-    <w:lsdException w:name="Medium Shading 2 Accent 1" w:uiPriority="64"/>
-    <w:lsdException w:name="Medium List 1 Accent 1" w:uiPriority="65"/>
-    <w:lsdException w:name="Revision" w:semiHidden="1"/>
-    <w:lsdException w:name="List Paragraph" w:uiPriority="34" w:qFormat="1"/>
-    <w:lsdException w:name="Quote" w:uiPriority="29" w:qFormat="1"/>
-    <w:lsdException w:name="Intense Quote" w:uiPriority="30" w:qFormat="1"/>
-    <w:lsdException w:name="Medium List 2 Accent 1" w:uiPriority="66"/>
-    <w:lsdException w:name="Medium Grid 1 Accent 1" w:uiPriority="67"/>
-    <w:lsdException w:name="Medium Grid 2 Accent 1" w:uiPriority="68"/>
-    <w:lsdException w:name="Medium Grid 3 Accent 1" w:uiPriority="69"/>
-    <w:lsdException w:name="Dark List Accent 1" w:uiPriority="70"/>
-    <w:lsdException w:name="Colorful Shading Accent 1" w:uiPriority="71"/>
-    <w:lsdException w:name="Colorful List Accent 1" w:uiPriority="72"/>
-    <w:lsdException w:name="Colorful Grid Accent 1" w:uiPriority="73"/>
-    <w:lsdException w:name="Light Shading Accent 2" w:uiPriority="60"/>
-    <w:lsdException w:name="Light List Accent 2" w:uiPriority="61"/>
-    <w:lsdException w:name="Light Grid Accent 2" w:uiPriority="62"/>
-    <w:lsdException w:name="Medium Shading 1 Accent 2" w:uiPriority="63"/>
-    <w:lsdException w:name="Medium Shading 2 Accent 2" w:uiPriority="64"/>
-    <w:lsdException w:name="Medium List 1 Accent 2" w:uiPriority="65"/>
-    <w:lsdException w:name="Medium List 2 Accent 2" w:uiPriority="66"/>
-    <w:lsdException w:name="Medium Grid 1 Accent 2" w:uiPriority="67"/>
-    <w:lsdException w:name="Medium Grid 2 Accent 2" w:uiPriority="68"/>
-    <w:lsdException w:name="Medium Grid 3 Accent 2" w:uiPriority="69"/>
-    <w:lsdException w:name="Dark List Accent 2" w:uiPriority="70"/>
-    <w:lsdException w:name="Colorful Shading Accent 2" w:uiPriority="71"/>
-    <w:lsdException w:name="Colorful List Accent 2" w:uiPriority="72"/>
-    <w:lsdException w:name="Colorful Grid Accent 2" w:uiPriority="73"/>
-    <w:lsdException w:name="Light Shading Accent 3" w:uiPriority="60"/>
-    <w:lsdException w:name="Light List Accent 3" w:uiPriority="61"/>
-    <w:lsdException w:name="Light Grid Accent 3" w:uiPriority="62"/>
-    <w:lsdException w:name="Medium Shading 1 Accent 3" w:uiPriority="63"/>
-    <w:lsdException w:name="Medium Shading 2 Accent 3" w:uiPriority="64"/>
-    <w:lsdException w:name="Medium List 1 Accent 3" w:uiPriority="65"/>
-    <w:lsdException w:name="Medium List 2 Accent 3" w:uiPriority="66"/>
-    <w:lsdException w:name="Medium Grid 1 Accent 3" w:uiPriority="67"/>
-    <w:lsdException w:name="Medium Grid 2 Accent 3" w:uiPriority="68"/>
-    <w:lsdException w:name="Medium Grid 3 Accent 3" w:uiPriority="69"/>
-    <w:lsdException w:name="Dark List Accent 3" w:uiPriority="70"/>
-    <w:lsdException w:name="Colorful Shading Accent 3" w:uiPriority="71"/>
-    <w:lsdException w:name="Colorful List Accent 3" w:uiPriority="72"/>
-    <w:lsdException w:name="Colorful Grid Accent 3" w:uiPriority="73"/>
-    <w:lsdException w:name="Light Shading Accent 4" w:uiPriority="60"/>
-    <w:lsdException w:name="Light List Accent 4" w:uiPriority="61"/>
-    <w:lsdException w:name="Light Grid Accent 4" w:uiPriority="62"/>
-    <w:lsdException w:name="Medium Shading 1 Accent 4" w:uiPriority="63"/>
-    <w:lsdException w:name="Medium Shading 2 Accent 4" w:uiPriority="64"/>
-    <w:lsdException w:name="Medium List 1 Accent 4" w:uiPriority="65"/>
-    <w:lsdException w:name="Medium List 2 Accent 4" w:uiPriority="66"/>
-    <w:lsdException w:name="Medium Grid 1 Accent 4" w:uiPriority="67"/>
-    <w:lsdException w:name="Medium Grid 2 Accent 4" w:uiPriority="68"/>
-    <w:lsdException w:name="Medium Grid 3 Accent 4" w:uiPriority="69"/>
-    <w:lsdException w:name="Dark List Accent 4" w:uiPriority="70"/>
-    <w:lsdException w:name="Colorful Shading Accent 4" w:uiPriority="71"/>
-    <w:lsdException w:name="Colorful List Accent 4" w:uiPriority="72"/>
-    <w:lsdException w:name="Colorful Grid Accent 4" w:uiPriority="73"/>
-    <w:lsdException w:name="Light Shading Accent 5" w:uiPriority="60"/>
-    <w:lsdException w:name="Light List Accent 5" w:uiPriority="61"/>
-    <w:lsdException w:name="Light Grid Accent 5" w:uiPriority="62"/>
-    <w:lsdException w:name="Medium Shading 1 Accent 5" w:uiPriority="63"/>
-    <w:lsdException w:name="Medium Shading 2 Accent 5" w:uiPriority="64"/>
-    <w:lsdException w:name="Medium List 1 Accent 5" w:uiPriority="65"/>
-    <w:lsdException w:name="Medium List 2 Accent 5" w:uiPriority="66"/>
-    <w:lsdException w:name="Medium Grid 1 Accent 5" w:uiPriority="67"/>
-    <w:lsdException w:name="Medium Grid 2 Accent 5" w:uiPriority="68"/>
-    <w:lsdException w:name="Medium Grid 3 Accent 5" w:uiPriority="69"/>
-    <w:lsdException w:name="Dark List Accent 5" w:uiPriority="70"/>
-    <w:lsdException w:name="Colorful Shading Accent 5" w:uiPriority="71"/>
-    <w:lsdException w:name="Colorful List Accent 5" w:uiPriority="72"/>
-    <w:lsdException w:name="Colorful Grid Accent 5" w:uiPriority="73"/>
-    <w:lsdException w:name="Light Shading Accent 6" w:uiPriority="60"/>
-    <w:lsdException w:name="Light List Accent 6" w:uiPriority="61"/>
-    <w:lsdException w:name="Light Grid Accent 6" w:uiPriority="62"/>
-    <w:lsdException w:name="Medium Shading 1 Accent 6" w:uiPriority="63"/>
-    <w:lsdException w:name="Medium Shading 2 Accent 6" w:uiPriority="64"/>
-    <w:lsdException w:name="Medium List 1 Accent 6" w:uiPriority="65"/>
-    <w:lsdException w:name="Medium List 2 Accent 6" w:uiPriority="66"/>
-    <w:lsdException w:name="Medium Grid 1 Accent 6" w:uiPriority="67"/>
-    <w:lsdException w:name="Medium Grid 2 Accent 6" w:uiPriority="68"/>
-    <w:lsdException w:name="Medium Grid 3 Accent 6" w:uiPriority="69"/>
-    <w:lsdException w:name="Dark List Accent 6" w:uiPriority="70"/>
-    <w:lsdException w:name="Colorful Shading Accent 6" w:uiPriority="71"/>
-    <w:lsdException w:name="Colorful List Accent 6" w:uiPriority="72"/>
-    <w:lsdException w:name="Colorful Grid Accent 6" w:uiPriority="73"/>
-    <w:lsdException w:name="Subtle Emphasis" w:uiPriority="19"/>
-    <w:lsdException w:name="Intense Emphasis" w:uiPriority="21" w:qFormat="1"/>
-    <w:lsdException w:name="Subtle Reference" w:uiPriority="31" w:qFormat="1"/>
-    <w:lsdException w:name="Intense Reference" w:uiPriority="32" w:qFormat="1"/>
-    <w:lsdException w:name="Book Title" w:uiPriority="33" w:qFormat="1"/>
-    <w:lsdException w:name="Bibliography" w:semiHidden="1" w:uiPriority="37" w:unhideWhenUsed="1"/>
-    <w:lsdException w:name="TOC Heading" w:semiHidden="1" w:uiPriority="39" w:unhideWhenUsed="1" w:qFormat="1"/>
-    <w:lsdException w:name="Grid Table 4" w:uiPriority="49"/>
-    <w:lsdException w:name="Grid Table 5 Dark" w:uiPriority="50"/>
-    <w:lsdException w:name="Grid Table 6 Colorful" w:uiPriority="51"/>
-    <w:lsdException w:name="Grid Table 7 Colorful" w:uiPriority="52"/>
-    <w:lsdException w:name="Grid Table 1 Light Accent 1" w:uiPriority="46"/>
-    <w:lsdException w:name="Grid Table 2 Accent 1" w:uiPriority="47"/>
-    <w:lsdException w:name="Grid Table 3 Accent 1" w:uiPriority="48"/>
-    <w:lsdException w:name="Grid Table 4 Accent 1" w:uiPriority="49"/>
-    <w:lsdException w:name="Grid Table 5 Dark Accent 1" w:uiPriority="50"/>
-    <w:lsdException w:name="Grid Table 6 Colorful Accent 1" w:uiPriority="51"/>
-    <w:lsdException w:name="Grid Table 7 Colorful Accent 1" w:uiPriority="52"/>
-    <w:lsdException w:name="Grid Table 1 Light Accent 2" w:uiPriority="46"/>
-    <w:lsdException w:name="Grid Table 2 Accent 2" w:uiPriority="47"/>
-    <w:lsdException w:name="Grid Table 3 Accent 2" w:uiPriority="48"/>
-    <w:lsdException w:name="Grid Table 4 Accent 2" w:uiPriority="49"/>
-    <w:lsdException w:name="Grid Table 5 Dark Accent 2" w:uiPriority="50"/>
-    <w:lsdException w:name="Grid Table 6 Colorful Accent 2" w:uiPriority="51"/>
-    <w:lsdException w:name="Grid Table 7 Colorful Accent 2" w:uiPriority="52"/>
-    <w:lsdException w:name="Grid Table 1 Light Accent 3" w:uiPriority="46"/>
-    <w:lsdException w:name="Grid Table 2 Accent 3" w:uiPriority="47"/>
-    <w:lsdException w:name="Grid Table 3 Accent 3" w:uiPriority="48"/>
-    <w:lsdException w:name="Grid Table 4 Accent 3" w:uiPriority="49"/>
-    <w:lsdException w:name="Grid Table 5 Dark Accent 3" w:uiPriority="50"/>
-    <w:lsdException w:name="Grid Table 6 Colorful Accent 3" w:uiPriority="51"/>
-    <w:lsdException w:name="Grid Table 7 Colorful Accent 3" w:uiPriority="52"/>
-    <w:lsdException w:name="Grid Table 1 Light Accent 4" w:uiPriority="46"/>
-    <w:lsdException w:name="Grid Table 2 Accent 4" w:uiPriority="47"/>
-    <w:lsdException w:name="Grid Table 3 Accent 4" w:uiPriority="48"/>
-    <w:lsdException w:name="Grid Table 4 Accent 4" w:uiPriority="49"/>
-    <w:lsdException w:name="Grid Table 5 Dark Accent 4" w:uiPriority="50"/>
-    <w:lsdException w:name="Grid Table 6 Colorful Accent 4" w:uiPriority="51"/>
-    <w:lsdException w:name="Grid Table 7 Colorful Accent 4" w:uiPriority="52"/>
-    <w:lsdException w:name="Grid Table 1 Light Accent 5" w:uiPriority="46"/>
-    <w:lsdException w:name="Grid Table 2 Accent 5" w:uiPriority="47"/>
-    <w:lsdException w:name="Grid Table 3 Accent 5" w:uiPriority="48"/>
-    <w:lsdException w:name="Grid Table 4 Accent 5" w:uiPriority="49"/>
-    <w:lsdException w:name="Grid Table 5 Dark Accent 5" w:uiPriority="50"/>
-    <w:lsdException w:name="Grid Table 6 Colorful Accent 5" w:uiPriority="51"/>
-    <w:lsdException w:name="Grid Table 7 Colorful Accent 5" w:uiPriority="52"/>
-    <w:lsdException w:name="Grid Table 1 Light Accent 6" w:uiPriority="46"/>
-    <w:lsdException w:name="Grid Table 2 Accent 6" w:uiPriority="47"/>
-    <w:lsdException w:name="Grid Table 3 Accent 6" w:uiPriority="48"/>
-    <w:lsdException w:name="Grid Table 4 Accent 6" w:uiPriority="49"/>
-    <w:lsdException w:name="Grid Table 5 Dark Accent 6" w:uiPriority="50"/>
-    <w:lsdException w:name="Grid Table 6 Colorful Accent 6" w:uiPriority="51"/>
-    <w:lsdException w:name="Grid Table 7 Colorful Accent 6" w:uiPriority="52"/>
-    <w:lsdException w:name="List Table 1 Light" w:uiPriority="46"/>
-    <w:lsdException w:name="List Table 2" w:uiPriority="47"/>
-    <w:lsdException w:name="List Table 3" w:uiPriority="48"/>
-    <w:lsdException w:name="List Table 4" w:uiPriority="49"/>
-    <w:lsdException w:name="List Table 5 Dark" w:uiPriority="50"/>
-    <w:lsdException w:name="List Table 6 Colorful" w:uiPriority="51"/>
-    <w:lsdException w:name="List Table 7 Colorful" w:uiPriority="52"/>
-    <w:lsdException w:name="List Table 1 Light Accent 1" w:uiPriority="46"/>
-    <w:lsdException w:name="List Table 2 Accent 1" w:uiPriority="47"/>
-    <w:lsdException w:name="List Table 3 Accent 1" w:uiPriority="48"/>
-    <w:lsdException w:name="List Table 4 Accent 1" w:uiPriority="49"/>
-    <w:lsdException w:name="List Table 5 Dark Accent 1" w:uiPriority="50"/>
-    <w:lsdException w:name="List Table 6 Colorful Accent 1" w:uiPriority="51"/>
-    <w:lsdException w:name="List Table 7 Colorful Accent 1" w:uiPriority="52"/>
-    <w:lsdException w:name="List Table 1 Light Accent 2" w:uiPriority="46"/>
-    <w:lsdException w:name="List Table 2 Accent 2" w:uiPriority="47"/>
-    <w:lsdException w:name="List Table 3 Accent 2" w:uiPriority="48"/>
-    <w:lsdException w:name="List Table 4 Accent 2" w:uiPriority="49"/>
-    <w:lsdException w:name="List Table 5 Dark Accent 2" w:uiPriority="50"/>
-    <w:lsdException w:name="List Table 6 Colorful Accent 2" w:uiPriority="51"/>
-    <w:lsdException w:name="List Table 7 Colorful Accent 2" w:uiPriority="52"/>
-    <w:lsdException w:name="List Table 1 Light Accent 3" w:uiPriority="46"/>
-    <w:lsdException w:name="List Table 2 Accent 3" w:uiPriority="47"/>
-    <w:lsdException w:name="List Table 3 Accent 3" w:uiPriority="48"/>
-    <w:lsdException w:name="List Table 4 Accent 3" w:uiPriority="49"/>
-    <w:lsdException w:name="List Table 5 Dark Accent 3" w:uiPriority="50"/>
-    <w:lsdException w:name="List Table 6 Colorful Accent 3" w:uiPriority="51"/>
-    <w:lsdException w:name="List Table 7 Colorful Accent 3" w:uiPriority="52"/>
-    <w:lsdException w:name="List Table 1 Light Accent 4" w:uiPriority="46"/>
-    <w:lsdException w:name="List Table 2 Accent 4" w:uiPriority="47"/>
-    <w:lsdException w:name="List Table 3 Accent 4" w:uiPriority="48"/>
-    <w:lsdException w:name="List Table 4 Accent 4" w:uiPriority="49"/>
-    <w:lsdException w:name="List Table 5 Dark Accent 4" w:uiPriority="50"/>
-    <w:lsdException w:name="List Table 6 Colorful Accent 4" w:uiPriority="51"/>
-    <w:lsdException w:name="List Table 7 Colorful Accent 4" w:uiPriority="52"/>
-    <w:lsdException w:name="List Table 1 Light Accent 5" w:uiPriority="46"/>
-    <w:lsdException w:name="List Table 2 Accent 5" w:uiPriority="47"/>
-    <w:lsdException w:name="List Table 3 Accent 5" w:uiPriority="48"/>
-    <w:lsdException w:name="List Table 4 Accent 5" w:uiPriority="49"/>
-    <w:lsdException w:name="List Table 5 Dark Accent 5" w:uiPriority="50"/>
-    <w:lsdException w:name="List Table 6 Colorful Accent 5" w:uiPriority="51"/>
-    <w:lsdException w:name="List Table 7 Colorful Accent 5" w:uiPriority="52"/>
-    <w:lsdException w:name="List Table 1 Light Accent 6" w:uiPriority="46"/>
-    <w:lsdException w:name="List Table 2 Accent 6" w:uiPriority="47"/>
-    <w:lsdException w:name="List Table 3 Accent 6" w:uiPriority="48"/>
-    <w:lsdException w:name="List Table 4 Accent 6" w:uiPriority="49"/>
-    <w:lsdException w:name="List Table 5 Dark Accent 6" w:uiPriority="50"/>
-    <w:lsdException w:name="List Table 6 Colorful Accent 6" w:uiPriority="51"/>
-    <w:lsdException w:name="List Table 7 Colorful Accent 6" w:uiPriority="52"/>
+  <w:latentStyles w:defLockedState="0" w:defUIPriority="99" w:defSemiHidden="1" w:defUnhideWhenUsed="1" w:defQFormat="0" w:count="276">
+    <w:lsdException w:name="Normal" w:semiHidden="0" w:uiPriority="0" w:unhideWhenUsed="0" w:qFormat="1"/>
+    <w:lsdException w:name="heading 1" w:semiHidden="0" w:uiPriority="9" w:unhideWhenUsed="0" w:qFormat="1"/>
+    <w:lsdException w:name="heading 2" w:uiPriority="9" w:qFormat="1"/>
+    <w:lsdException w:name="heading 3" w:uiPriority="9" w:qFormat="1"/>
+    <w:lsdException w:name="heading 4" w:uiPriority="9" w:qFormat="1"/>
+    <w:lsdException w:name="heading 5" w:uiPriority="9" w:qFormat="1"/>
+    <w:lsdException w:name="heading 6" w:uiPriority="9" w:qFormat="1"/>
+    <w:lsdException w:name="heading 7" w:uiPriority="9" w:qFormat="1"/>
+    <w:lsdException w:name="heading 8" w:uiPriority="9" w:qFormat="1"/>
+    <w:lsdException w:name="heading 9" w:uiPriority="9" w:qFormat="1"/>
+    <w:lsdException w:name="index 2" w:unhideWhenUsed="0"/>
+    <w:lsdException w:name="index 3" w:unhideWhenUsed="0"/>
+    <w:lsdException w:name="index 4" w:unhideWhenUsed="0"/>
+    <w:lsdException w:name="index 5" w:unhideWhenUsed="0"/>
+    <w:lsdException w:name="index 6" w:unhideWhenUsed="0"/>
+    <w:lsdException w:name="toc 1" w:uiPriority="39"/>
+    <w:lsdException w:name="toc 2" w:uiPriority="39"/>
+    <w:lsdException w:name="toc 3" w:uiPriority="39"/>
+    <w:lsdException w:name="toc 4" w:uiPriority="39"/>
+    <w:lsdException w:name="toc 5" w:uiPriority="39"/>
+    <w:lsdException w:name="toc 6" w:uiPriority="39"/>
+    <w:lsdException w:name="toc 7" w:uiPriority="39"/>
+    <w:lsdException w:name="toc 8" w:uiPriority="39"/>
+    <w:lsdException w:name="toc 9" w:uiPriority="39"/>
+    <w:lsdException w:name="caption" w:uiPriority="35" w:qFormat="1"/>
+    <w:lsdException w:name="List Number 2" w:unhideWhenUsed="0"/>
+    <w:lsdException w:name="List Number 5" w:unhideWhenUsed="0"/>
+    <w:lsdException w:name="Title" w:uiPriority="10" w:unhideWhenUsed="0" w:qFormat="1"/>
+    <w:lsdException w:name="Default Paragraph Font" w:uiPriority="1"/>
+    <w:lsdException w:name="Subtitle" w:semiHidden="0" w:uiPriority="11" w:unhideWhenUsed="0" w:qFormat="1"/>
+    <w:lsdException w:name="Body Text Indent 3" w:unhideWhenUsed="0"/>
+    <w:lsdException w:name="Block Text" w:unhideWhenUsed="0"/>
+    <w:lsdException w:name="Hyperlink" w:unhideWhenUsed="0"/>
+    <w:lsdException w:name="FollowedHyperlink" w:unhideWhenUsed="0"/>
+    <w:lsdException w:name="Strong" w:semiHidden="0" w:uiPriority="22" w:unhideWhenUsed="0" w:qFormat="1"/>
+    <w:lsdException w:name="Emphasis" w:semiHidden="0" w:uiPriority="20" w:unhideWhenUsed="0" w:qFormat="1"/>
+    <w:lsdException w:name="Table Grid" w:semiHidden="0" w:uiPriority="39" w:unhideWhenUsed="0"/>
+    <w:lsdException w:name="Note Level 1" w:semiHidden="0" w:unhideWhenUsed="0"/>
+    <w:lsdException w:name="Note Level 2" w:semiHidden="0" w:unhideWhenUsed="0"/>
+    <w:lsdException w:name="Note Level 3" w:semiHidden="0" w:unhideWhenUsed="0"/>
+    <w:lsdException w:name="Note Level 4" w:semiHidden="0" w:unhideWhenUsed="0"/>
+    <w:lsdException w:name="Note Level 5" w:semiHidden="0" w:unhideWhenUsed="0"/>
+    <w:lsdException w:name="Note Level 6" w:semiHidden="0" w:unhideWhenUsed="0"/>
+    <w:lsdException w:name="Note Level 7" w:semiHidden="0" w:unhideWhenUsed="0"/>
+    <w:lsdException w:name="Note Level 8" w:semiHidden="0" w:unhideWhenUsed="0"/>
+    <w:lsdException w:name="Note Level 9" w:semiHidden="0" w:unhideWhenUsed="0"/>
+    <w:lsdException w:name="Placeholder Text" w:unhideWhenUsed="0"/>
+    <w:lsdException w:name="No Spacing" w:semiHidden="0" w:uiPriority="1" w:unhideWhenUsed="0" w:qFormat="1"/>
+    <w:lsdException w:name="Light Shading" w:semiHidden="0" w:uiPriority="60" w:unhideWhenUsed="0"/>
+    <w:lsdException w:name="Light List" w:semiHidden="0" w:uiPriority="61" w:unhideWhenUsed="0"/>
+    <w:lsdException w:name="Light Grid" w:semiHidden="0" w:uiPriority="62" w:unhideWhenUsed="0"/>
+    <w:lsdException w:name="Medium Shading 1" w:semiHidden="0" w:uiPriority="63" w:unhideWhenUsed="0"/>
+    <w:lsdException w:name="Medium Shading 2" w:semiHidden="0" w:uiPriority="64" w:unhideWhenUsed="0"/>
+    <w:lsdException w:name="Medium List 1" w:semiHidden="0" w:uiPriority="65" w:unhideWhenUsed="0"/>
+    <w:lsdException w:name="Medium List 2" w:semiHidden="0" w:uiPriority="66" w:unhideWhenUsed="0"/>
+    <w:lsdException w:name="Medium Grid 1" w:semiHidden="0" w:uiPriority="67" w:unhideWhenUsed="0"/>
+    <w:lsdException w:name="Medium Grid 2" w:semiHidden="0" w:uiPriority="68" w:unhideWhenUsed="0"/>
+    <w:lsdException w:name="Medium Grid 3" w:semiHidden="0" w:uiPriority="69" w:unhideWhenUsed="0"/>
+    <w:lsdException w:name="Dark List" w:semiHidden="0" w:uiPriority="70" w:unhideWhenUsed="0"/>
+    <w:lsdException w:name="Colorful Shading" w:semiHidden="0" w:uiPriority="71" w:unhideWhenUsed="0"/>
+    <w:lsdException w:name="Colorful List" w:semiHidden="0" w:uiPriority="72" w:unhideWhenUsed="0"/>
+    <w:lsdException w:name="Colorful Grid" w:semiHidden="0" w:uiPriority="73" w:unhideWhenUsed="0"/>
+    <w:lsdException w:name="Light Shading Accent 1" w:semiHidden="0" w:uiPriority="60" w:unhideWhenUsed="0"/>
+    <w:lsdException w:name="Light List Accent 1" w:semiHidden="0" w:uiPriority="61" w:unhideWhenUsed="0"/>
+    <w:lsdException w:name="Light Grid Accent 1" w:semiHidden="0" w:uiPriority="62" w:unhideWhenUsed="0"/>
+    <w:lsdException w:name="Medium Shading 1 Accent 1" w:semiHidden="0" w:uiPriority="63" w:unhideWhenUsed="0"/>
+    <w:lsdException w:name="Medium Shading 2 Accent 1" w:semiHidden="0" w:uiPriority="64" w:unhideWhenUsed="0"/>
+    <w:lsdException w:name="Medium List 1 Accent 1" w:semiHidden="0" w:uiPriority="65" w:unhideWhenUsed="0"/>
+    <w:lsdException w:name="Revision" w:unhideWhenUsed="0"/>
+    <w:lsdException w:name="List Paragraph" w:semiHidden="0" w:uiPriority="34" w:unhideWhenUsed="0" w:qFormat="1"/>
+    <w:lsdException w:name="Quote" w:semiHidden="0" w:uiPriority="29" w:unhideWhenUsed="0" w:qFormat="1"/>
+    <w:lsdException w:name="Intense Quote" w:semiHidden="0" w:uiPriority="30" w:unhideWhenUsed="0" w:qFormat="1"/>
+    <w:lsdException w:name="Medium List 2 Accent 1" w:semiHidden="0" w:uiPriority="66" w:unhideWhenUsed="0"/>
+    <w:lsdException w:name="Medium Grid 1 Accent 1" w:semiHidden="0" w:uiPriority="67" w:unhideWhenUsed="0"/>
+    <w:lsdException w:name="Medium Grid 2 Accent 1" w:semiHidden="0" w:uiPriority="68" w:unhideWhenUsed="0"/>
+    <w:lsdException w:name="Medium Grid 3 Accent 1" w:semiHidden="0" w:uiPriority="69" w:unhideWhenUsed="0"/>
+    <w:lsdException w:name="Dark List Accent 1" w:semiHidden="0" w:uiPriority="70" w:unhideWhenUsed="0"/>
+    <w:lsdException w:name="Colorful Shading Accent 1" w:semiHidden="0" w:uiPriority="71" w:unhideWhenUsed="0"/>
+    <w:lsdException w:name="Colorful List Accent 1" w:semiHidden="0" w:uiPriority="72" w:unhideWhenUsed="0"/>
+    <w:lsdException w:name="Colorful Grid Accent 1" w:semiHidden="0" w:uiPriority="73" w:unhideWhenUsed="0"/>
+    <w:lsdException w:name="Light Shading Accent 2" w:semiHidden="0" w:uiPriority="60" w:unhideWhenUsed="0"/>
+    <w:lsdException w:name="Light List Accent 2" w:semiHidden="0" w:uiPriority="61" w:unhideWhenUsed="0"/>
+    <w:lsdException w:name="Light Grid Accent 2" w:semiHidden="0" w:uiPriority="62" w:unhideWhenUsed="0"/>
+    <w:lsdException w:name="Medium Shading 1 Accent 2" w:semiHidden="0" w:uiPriority="63" w:unhideWhenUsed="0"/>
+    <w:lsdException w:name="Medium Shading 2 Accent 2" w:semiHidden="0" w:uiPriority="64" w:unhideWhenUsed="0"/>
+    <w:lsdException w:name="Medium List 1 Accent 2" w:semiHidden="0" w:uiPriority="65" w:unhideWhenUsed="0"/>
+    <w:lsdException w:name="Medium List 2 Accent 2" w:semiHidden="0" w:uiPriority="66" w:unhideWhenUsed="0"/>
+    <w:lsdException w:name="Medium Grid 1 Accent 2" w:semiHidden="0" w:uiPriority="67" w:unhideWhenUsed="0"/>
+    <w:lsdException w:name="Medium Grid 2 Accent 2" w:semiHidden="0" w:uiPriority="68" w:unhideWhenUsed="0"/>
+    <w:lsdException w:name="Medium Grid 3 Accent 2" w:semiHidden="0" w:uiPriority="69" w:unhideWhenUsed="0"/>
+    <w:lsdException w:name="Dark List Accent 2" w:semiHidden="0" w:uiPriority="70" w:unhideWhenUsed="0"/>
+    <w:lsdException w:name="Colorful Shading Accent 2" w:semiHidden="0" w:uiPriority="71" w:unhideWhenUsed="0"/>
+    <w:lsdException w:name="Colorful List Accent 2" w:semiHidden="0" w:uiPriority="72" w:unhideWhenUsed="0"/>
+    <w:lsdException w:name="Colorful Grid Accent 2" w:semiHidden="0" w:uiPriority="73" w:unhideWhenUsed="0"/>
+    <w:lsdException w:name="Light Shading Accent 3" w:semiHidden="0" w:uiPriority="60" w:unhideWhenUsed="0"/>
+    <w:lsdException w:name="Light List Accent 3" w:semiHidden="0" w:uiPriority="61" w:unhideWhenUsed="0"/>
+    <w:lsdException w:name="Light Grid Accent 3" w:semiHidden="0" w:uiPriority="62" w:unhideWhenUsed="0"/>
+    <w:lsdException w:name="Medium Shading 1 Accent 3" w:semiHidden="0" w:uiPriority="63" w:unhideWhenUsed="0"/>
+    <w:lsdException w:name="Medium Shading 2 Accent 3" w:semiHidden="0" w:uiPriority="64" w:unhideWhenUsed="0"/>
+    <w:lsdException w:name="Medium List 1 Accent 3" w:semiHidden="0" w:uiPriority="65" w:unhideWhenUsed="0"/>
+    <w:lsdException w:name="Medium List 2 Accent 3" w:semiHidden="0" w:uiPriority="66" w:unhideWhenUsed="0"/>
+    <w:lsdException w:name="Medium Grid 1 Accent 3" w:semiHidden="0" w:uiPriority="67" w:unhideWhenUsed="0"/>
+    <w:lsdException w:name="Medium Grid 2 Accent 3" w:semiHidden="0" w:uiPriority="68" w:unhideWhenUsed="0"/>
+    <w:lsdException w:name="Medium Grid 3 Accent 3" w:semiHidden="0" w:uiPriority="69" w:unhideWhenUsed="0"/>
+    <w:lsdException w:name="Dark List Accent 3" w:semiHidden="0" w:uiPriority="70" w:unhideWhenUsed="0"/>
+    <w:lsdException w:name="Colorful Shading Accent 3" w:semiHidden="0" w:uiPriority="71" w:unhideWhenUsed="0"/>
+    <w:lsdException w:name="Colorful List Accent 3" w:semiHidden="0" w:uiPriority="72" w:unhideWhenUsed="0"/>
+    <w:lsdException w:name="Colorful Grid Accent 3" w:semiHidden="0" w:uiPriority="73" w:unhideWhenUsed="0"/>
+    <w:lsdException w:name="Light Shading Accent 4" w:semiHidden="0" w:uiPriority="60" w:unhideWhenUsed="0"/>
+    <w:lsdException w:name="Light List Accent 4" w:semiHidden="0" w:uiPriority="61" w:unhideWhenUsed="0"/>
+    <w:lsdException w:name="Light Grid Accent 4" w:semiHidden="0" w:uiPriority="62" w:unhideWhenUsed="0"/>
+    <w:lsdException w:name="Medium Shading 1 Accent 4" w:semiHidden="0" w:uiPriority="63" w:unhideWhenUsed="0"/>
+    <w:lsdException w:name="Medium Shading 2 Accent 4" w:semiHidden="0" w:uiPriority="64" w:unhideWhenUsed="0"/>
+    <w:lsdException w:name="Medium List 1 Accent 4" w:semiHidden="0" w:uiPriority="65" w:unhideWhenUsed="0"/>
+    <w:lsdException w:name="Medium List 2 Accent 4" w:semiHidden="0" w:uiPriority="66" w:unhideWhenUsed="0"/>
+    <w:lsdException w:name="Medium Grid 1 Accent 4" w:semiHidden="0" w:uiPriority="67" w:unhideWhenUsed="0"/>
+    <w:lsdException w:name="Medium Grid 2 Accent 4" w:semiHidden="0" w:uiPriority="68" w:unhideWhenUsed="0"/>
+    <w:lsdException w:name="Medium Grid 3 Accent 4" w:semiHidden="0" w:uiPriority="69" w:unhideWhenUsed="0"/>
+    <w:lsdException w:name="Dark List Accent 4" w:semiHidden="0" w:uiPriority="70" w:unhideWhenUsed="0"/>
+    <w:lsdException w:name="Colorful Shading Accent 4" w:semiHidden="0" w:uiPriority="71" w:unhideWhenUsed="0"/>
+    <w:lsdException w:name="Colorful List Accent 4" w:semiHidden="0" w:uiPriority="72" w:unhideWhenUsed="0"/>
+    <w:lsdException w:name="Colorful Grid Accent 4" w:semiHidden="0" w:uiPriority="73" w:unhideWhenUsed="0"/>
+    <w:lsdException w:name="Light Shading Accent 5" w:semiHidden="0" w:uiPriority="60" w:unhideWhenUsed="0"/>
+    <w:lsdException w:name="Light List Accent 5" w:semiHidden="0" w:uiPriority="61" w:unhideWhenUsed="0"/>
+    <w:lsdException w:name="Light Grid Accent 5" w:semiHidden="0" w:uiPriority="62" w:unhideWhenUsed="0"/>
+    <w:lsdException w:name="Medium Shading 1 Accent 5" w:semiHidden="0" w:uiPriority="63" w:unhideWhenUsed="0"/>
+    <w:lsdException w:name="Medium Shading 2 Accent 5" w:semiHidden="0" w:uiPriority="64" w:unhideWhenUsed="0"/>
+    <w:lsdException w:name="Medium List 1 Accent 5" w:semiHidden="0" w:uiPriority="65" w:unhideWhenUsed="0"/>
+    <w:lsdException w:name="Medium List 2 Accent 5" w:semiHidden="0" w:uiPriority="66" w:unhideWhenUsed="0"/>
+    <w:lsdException w:name="Medium Grid 1 Accent 5" w:semiHidden="0" w:uiPriority="67" w:unhideWhenUsed="0"/>
+    <w:lsdException w:name="Medium Grid 2 Accent 5" w:semiHidden="0" w:uiPriority="68" w:unhideWhenUsed="0"/>
+    <w:lsdException w:name="Medium Grid 3 Accent 5" w:semiHidden="0" w:uiPriority="69" w:unhideWhenUsed="0"/>
+    <w:lsdException w:name="Dark List Accent 5" w:semiHidden="0" w:uiPriority="70" w:unhideWhenUsed="0"/>
+    <w:lsdException w:name="Colorful Shading Accent 5" w:semiHidden="0" w:uiPriority="71" w:unhideWhenUsed="0"/>
+    <w:lsdException w:name="Colorful List Accent 5" w:semiHidden="0" w:uiPriority="72" w:unhideWhenUsed="0"/>
+    <w:lsdException w:name="Colorful Grid Accent 5" w:semiHidden="0" w:uiPriority="73" w:unhideWhenUsed="0"/>
+    <w:lsdException w:name="Light Shading Accent 6" w:semiHidden="0" w:uiPriority="60" w:unhideWhenUsed="0"/>
+    <w:lsdException w:name="Light List Accent 6" w:semiHidden="0" w:uiPriority="61" w:unhideWhenUsed="0"/>
+    <w:lsdException w:name="Light Grid Accent 6" w:semiHidden="0" w:uiPriority="62" w:unhideWhenUsed="0"/>
+    <w:lsdException w:name="Medium Shading 1 Accent 6" w:semiHidden="0" w:uiPriority="63" w:unhideWhenUsed="0"/>
+    <w:lsdException w:name="Medium Shading 2 Accent 6" w:semiHidden="0" w:uiPriority="64" w:unhideWhenUsed="0"/>
+    <w:lsdException w:name="Medium List 1 Accent 6" w:semiHidden="0" w:uiPriority="65" w:unhideWhenUsed="0"/>
+    <w:lsdException w:name="Medium List 2 Accent 6" w:semiHidden="0" w:uiPriority="66" w:unhideWhenUsed="0"/>
+    <w:lsdException w:name="Medium Grid 1 Accent 6" w:semiHidden="0" w:uiPriority="67" w:unhideWhenUsed="0"/>
+    <w:lsdException w:name="Medium Grid 2 Accent 6" w:semiHidden="0" w:uiPriority="68" w:unhideWhenUsed="0"/>
+    <w:lsdException w:name="Medium Grid 3 Accent 6" w:semiHidden="0" w:uiPriority="69" w:unhideWhenUsed="0"/>
+    <w:lsdException w:name="Dark List Accent 6" w:semiHidden="0" w:uiPriority="70" w:unhideWhenUsed="0"/>
+    <w:lsdException w:name="Colorful Shading Accent 6" w:semiHidden="0" w:uiPriority="71" w:unhideWhenUsed="0"/>
+    <w:lsdException w:name="Colorful List Accent 6" w:semiHidden="0" w:uiPriority="72" w:unhideWhenUsed="0"/>
+    <w:lsdException w:name="Colorful Grid Accent 6" w:semiHidden="0" w:uiPriority="73" w:unhideWhenUsed="0"/>
+    <w:lsdException w:name="Subtle Emphasis" w:semiHidden="0" w:uiPriority="19" w:unhideWhenUsed="0"/>
+    <w:lsdException w:name="Intense Emphasis" w:semiHidden="0" w:uiPriority="21" w:unhideWhenUsed="0" w:qFormat="1"/>
+    <w:lsdException w:name="Subtle Reference" w:semiHidden="0" w:uiPriority="31" w:unhideWhenUsed="0" w:qFormat="1"/>
+    <w:lsdException w:name="Intense Reference" w:semiHidden="0" w:uiPriority="32" w:unhideWhenUsed="0" w:qFormat="1"/>
+    <w:lsdException w:name="Book Title" w:semiHidden="0" w:uiPriority="33" w:unhideWhenUsed="0" w:qFormat="1"/>
+    <w:lsdException w:name="Bibliography" w:uiPriority="37"/>
+    <w:lsdException w:name="TOC Heading" w:uiPriority="39" w:qFormat="1"/>
   </w:latentStyles>
   <w:style w:type="paragraph" w:default="1" w:styleId="Normal">
     <w:name w:val="Normal"/>
@@ -3448,6 +3213,7 @@
       <w:spacing w:after="0" w:line="240" w:lineRule="auto"/>
     </w:pPr>
     <w:tblPr>
+      <w:tblInd w:w="0" w:type="dxa"/>
       <w:tblBorders>
         <w:top w:val="single" w:sz="4" w:space="0" w:color="auto"/>
         <w:left w:val="single" w:sz="4" w:space="0" w:color="auto"/>
@@ -3456,6 +3222,12 @@
         <w:insideH w:val="single" w:sz="4" w:space="0" w:color="auto"/>
         <w:insideV w:val="single" w:sz="4" w:space="0" w:color="auto"/>
       </w:tblBorders>
+      <w:tblCellMar>
+        <w:top w:w="0" w:type="dxa"/>
+        <w:left w:w="108" w:type="dxa"/>
+        <w:bottom w:w="0" w:type="dxa"/>
+        <w:right w:w="108" w:type="dxa"/>
+      </w:tblCellMar>
     </w:tblPr>
   </w:style>
   <w:style w:type="paragraph" w:customStyle="1" w:styleId="Referenceslist">
@@ -3726,8 +3498,584 @@
 </w:styles>
 </file>
 
+<file path=word/stylesWithEffects.xml><?xml version="1.0" encoding="utf-8"?>
+<w:styles xmlns:wpc="http://schemas.microsoft.com/office/word/2010/wordprocessingCanvas" xmlns:mo="http://schemas.microsoft.com/office/mac/office/2008/main" xmlns:mc="http://schemas.openxmlformats.org/markup-compatibility/2006" xmlns:mv="urn:schemas-microsoft-com:mac:vml" xmlns:o="urn:schemas-microsoft-com:office:office" xmlns:r="http://schemas.openxmlformats.org/officeDocument/2006/relationships" xmlns:m="http://schemas.openxmlformats.org/officeDocument/2006/math" xmlns:v="urn:schemas-microsoft-com:vml" xmlns:wp14="http://schemas.microsoft.com/office/word/2010/wordprocessingDrawing" xmlns:wp="http://schemas.openxmlformats.org/drawingml/2006/wordprocessingDrawing" xmlns:w10="urn:schemas-microsoft-com:office:word" xmlns:w="http://schemas.openxmlformats.org/wordprocessingml/2006/main" xmlns:w14="http://schemas.microsoft.com/office/word/2010/wordml" xmlns:wpg="http://schemas.microsoft.com/office/word/2010/wordprocessingGroup" xmlns:wpi="http://schemas.microsoft.com/office/word/2010/wordprocessingInk" xmlns:wne="http://schemas.microsoft.com/office/word/2006/wordml" xmlns:wps="http://schemas.microsoft.com/office/word/2010/wordprocessingShape" mc:Ignorable="w14 wp14">
+  <w:docDefaults>
+    <w:rPrDefault>
+      <w:rPr>
+        <w:rFonts w:asciiTheme="minorHAnsi" w:eastAsiaTheme="minorHAnsi" w:hAnsiTheme="minorHAnsi" w:cstheme="minorBidi"/>
+        <w:sz w:val="22"/>
+        <w:szCs w:val="22"/>
+        <w:lang w:val="en-GB" w:eastAsia="en-US" w:bidi="ar-SA"/>
+      </w:rPr>
+    </w:rPrDefault>
+    <w:pPrDefault>
+      <w:pPr>
+        <w:spacing w:after="160" w:line="259" w:lineRule="auto"/>
+      </w:pPr>
+    </w:pPrDefault>
+  </w:docDefaults>
+  <w:latentStyles w:defLockedState="0" w:defUIPriority="99" w:defSemiHidden="1" w:defUnhideWhenUsed="1" w:defQFormat="0" w:count="276">
+    <w:lsdException w:name="Normal" w:semiHidden="0" w:uiPriority="0" w:unhideWhenUsed="0" w:qFormat="1"/>
+    <w:lsdException w:name="heading 1" w:semiHidden="0" w:uiPriority="9" w:unhideWhenUsed="0" w:qFormat="1"/>
+    <w:lsdException w:name="heading 2" w:uiPriority="9" w:qFormat="1"/>
+    <w:lsdException w:name="heading 3" w:uiPriority="9" w:qFormat="1"/>
+    <w:lsdException w:name="heading 4" w:uiPriority="9" w:qFormat="1"/>
+    <w:lsdException w:name="heading 5" w:uiPriority="9" w:qFormat="1"/>
+    <w:lsdException w:name="heading 6" w:uiPriority="9" w:qFormat="1"/>
+    <w:lsdException w:name="heading 7" w:uiPriority="9" w:qFormat="1"/>
+    <w:lsdException w:name="heading 8" w:uiPriority="9" w:qFormat="1"/>
+    <w:lsdException w:name="heading 9" w:uiPriority="9" w:qFormat="1"/>
+    <w:lsdException w:name="index 2" w:unhideWhenUsed="0"/>
+    <w:lsdException w:name="index 3" w:unhideWhenUsed="0"/>
+    <w:lsdException w:name="index 4" w:unhideWhenUsed="0"/>
+    <w:lsdException w:name="index 5" w:unhideWhenUsed="0"/>
+    <w:lsdException w:name="index 6" w:unhideWhenUsed="0"/>
+    <w:lsdException w:name="toc 1" w:uiPriority="39"/>
+    <w:lsdException w:name="toc 2" w:uiPriority="39"/>
+    <w:lsdException w:name="toc 3" w:uiPriority="39"/>
+    <w:lsdException w:name="toc 4" w:uiPriority="39"/>
+    <w:lsdException w:name="toc 5" w:uiPriority="39"/>
+    <w:lsdException w:name="toc 6" w:uiPriority="39"/>
+    <w:lsdException w:name="toc 7" w:uiPriority="39"/>
+    <w:lsdException w:name="toc 8" w:uiPriority="39"/>
+    <w:lsdException w:name="toc 9" w:uiPriority="39"/>
+    <w:lsdException w:name="caption" w:uiPriority="35" w:qFormat="1"/>
+    <w:lsdException w:name="List Number 2" w:unhideWhenUsed="0"/>
+    <w:lsdException w:name="List Number 5" w:unhideWhenUsed="0"/>
+    <w:lsdException w:name="Title" w:uiPriority="10" w:unhideWhenUsed="0" w:qFormat="1"/>
+    <w:lsdException w:name="Default Paragraph Font" w:uiPriority="1"/>
+    <w:lsdException w:name="Subtitle" w:semiHidden="0" w:uiPriority="11" w:unhideWhenUsed="0" w:qFormat="1"/>
+    <w:lsdException w:name="Body Text Indent 3" w:unhideWhenUsed="0"/>
+    <w:lsdException w:name="Block Text" w:unhideWhenUsed="0"/>
+    <w:lsdException w:name="Hyperlink" w:unhideWhenUsed="0"/>
+    <w:lsdException w:name="FollowedHyperlink" w:unhideWhenUsed="0"/>
+    <w:lsdException w:name="Strong" w:semiHidden="0" w:uiPriority="22" w:unhideWhenUsed="0" w:qFormat="1"/>
+    <w:lsdException w:name="Emphasis" w:semiHidden="0" w:uiPriority="20" w:unhideWhenUsed="0" w:qFormat="1"/>
+    <w:lsdException w:name="Table Grid" w:semiHidden="0" w:uiPriority="39" w:unhideWhenUsed="0"/>
+    <w:lsdException w:name="Note Level 1" w:semiHidden="0" w:unhideWhenUsed="0"/>
+    <w:lsdException w:name="Note Level 2" w:semiHidden="0" w:unhideWhenUsed="0"/>
+    <w:lsdException w:name="Note Level 3" w:semiHidden="0" w:unhideWhenUsed="0"/>
+    <w:lsdException w:name="Note Level 4" w:semiHidden="0" w:unhideWhenUsed="0"/>
+    <w:lsdException w:name="Note Level 5" w:semiHidden="0" w:unhideWhenUsed="0"/>
+    <w:lsdException w:name="Note Level 6" w:semiHidden="0" w:unhideWhenUsed="0"/>
+    <w:lsdException w:name="Note Level 7" w:semiHidden="0" w:unhideWhenUsed="0"/>
+    <w:lsdException w:name="Note Level 8" w:semiHidden="0" w:unhideWhenUsed="0"/>
+    <w:lsdException w:name="Note Level 9" w:semiHidden="0" w:unhideWhenUsed="0"/>
+    <w:lsdException w:name="Placeholder Text" w:unhideWhenUsed="0"/>
+    <w:lsdException w:name="No Spacing" w:semiHidden="0" w:uiPriority="1" w:unhideWhenUsed="0" w:qFormat="1"/>
+    <w:lsdException w:name="Light Shading" w:semiHidden="0" w:uiPriority="60" w:unhideWhenUsed="0"/>
+    <w:lsdException w:name="Light List" w:semiHidden="0" w:uiPriority="61" w:unhideWhenUsed="0"/>
+    <w:lsdException w:name="Light Grid" w:semiHidden="0" w:uiPriority="62" w:unhideWhenUsed="0"/>
+    <w:lsdException w:name="Medium Shading 1" w:semiHidden="0" w:uiPriority="63" w:unhideWhenUsed="0"/>
+    <w:lsdException w:name="Medium Shading 2" w:semiHidden="0" w:uiPriority="64" w:unhideWhenUsed="0"/>
+    <w:lsdException w:name="Medium List 1" w:semiHidden="0" w:uiPriority="65" w:unhideWhenUsed="0"/>
+    <w:lsdException w:name="Medium List 2" w:semiHidden="0" w:uiPriority="66" w:unhideWhenUsed="0"/>
+    <w:lsdException w:name="Medium Grid 1" w:semiHidden="0" w:uiPriority="67" w:unhideWhenUsed="0"/>
+    <w:lsdException w:name="Medium Grid 2" w:semiHidden="0" w:uiPriority="68" w:unhideWhenUsed="0"/>
+    <w:lsdException w:name="Medium Grid 3" w:semiHidden="0" w:uiPriority="69" w:unhideWhenUsed="0"/>
+    <w:lsdException w:name="Dark List" w:semiHidden="0" w:uiPriority="70" w:unhideWhenUsed="0"/>
+    <w:lsdException w:name="Colorful Shading" w:semiHidden="0" w:uiPriority="71" w:unhideWhenUsed="0"/>
+    <w:lsdException w:name="Colorful List" w:semiHidden="0" w:uiPriority="72" w:unhideWhenUsed="0"/>
+    <w:lsdException w:name="Colorful Grid" w:semiHidden="0" w:uiPriority="73" w:unhideWhenUsed="0"/>
+    <w:lsdException w:name="Light Shading Accent 1" w:semiHidden="0" w:uiPriority="60" w:unhideWhenUsed="0"/>
+    <w:lsdException w:name="Light List Accent 1" w:semiHidden="0" w:uiPriority="61" w:unhideWhenUsed="0"/>
+    <w:lsdException w:name="Light Grid Accent 1" w:semiHidden="0" w:uiPriority="62" w:unhideWhenUsed="0"/>
+    <w:lsdException w:name="Medium Shading 1 Accent 1" w:semiHidden="0" w:uiPriority="63" w:unhideWhenUsed="0"/>
+    <w:lsdException w:name="Medium Shading 2 Accent 1" w:semiHidden="0" w:uiPriority="64" w:unhideWhenUsed="0"/>
+    <w:lsdException w:name="Medium List 1 Accent 1" w:semiHidden="0" w:uiPriority="65" w:unhideWhenUsed="0"/>
+    <w:lsdException w:name="Revision" w:unhideWhenUsed="0"/>
+    <w:lsdException w:name="List Paragraph" w:semiHidden="0" w:uiPriority="34" w:unhideWhenUsed="0" w:qFormat="1"/>
+    <w:lsdException w:name="Quote" w:semiHidden="0" w:uiPriority="29" w:unhideWhenUsed="0" w:qFormat="1"/>
+    <w:lsdException w:name="Intense Quote" w:semiHidden="0" w:uiPriority="30" w:unhideWhenUsed="0" w:qFormat="1"/>
+    <w:lsdException w:name="Medium List 2 Accent 1" w:semiHidden="0" w:uiPriority="66" w:unhideWhenUsed="0"/>
+    <w:lsdException w:name="Medium Grid 1 Accent 1" w:semiHidden="0" w:uiPriority="67" w:unhideWhenUsed="0"/>
+    <w:lsdException w:name="Medium Grid 2 Accent 1" w:semiHidden="0" w:uiPriority="68" w:unhideWhenUsed="0"/>
+    <w:lsdException w:name="Medium Grid 3 Accent 1" w:semiHidden="0" w:uiPriority="69" w:unhideWhenUsed="0"/>
+    <w:lsdException w:name="Dark List Accent 1" w:semiHidden="0" w:uiPriority="70" w:unhideWhenUsed="0"/>
+    <w:lsdException w:name="Colorful Shading Accent 1" w:semiHidden="0" w:uiPriority="71" w:unhideWhenUsed="0"/>
+    <w:lsdException w:name="Colorful List Accent 1" w:semiHidden="0" w:uiPriority="72" w:unhideWhenUsed="0"/>
+    <w:lsdException w:name="Colorful Grid Accent 1" w:semiHidden="0" w:uiPriority="73" w:unhideWhenUsed="0"/>
+    <w:lsdException w:name="Light Shading Accent 2" w:semiHidden="0" w:uiPriority="60" w:unhideWhenUsed="0"/>
+    <w:lsdException w:name="Light List Accent 2" w:semiHidden="0" w:uiPriority="61" w:unhideWhenUsed="0"/>
+    <w:lsdException w:name="Light Grid Accent 2" w:semiHidden="0" w:uiPriority="62" w:unhideWhenUsed="0"/>
+    <w:lsdException w:name="Medium Shading 1 Accent 2" w:semiHidden="0" w:uiPriority="63" w:unhideWhenUsed="0"/>
+    <w:lsdException w:name="Medium Shading 2 Accent 2" w:semiHidden="0" w:uiPriority="64" w:unhideWhenUsed="0"/>
+    <w:lsdException w:name="Medium List 1 Accent 2" w:semiHidden="0" w:uiPriority="65" w:unhideWhenUsed="0"/>
+    <w:lsdException w:name="Medium List 2 Accent 2" w:semiHidden="0" w:uiPriority="66" w:unhideWhenUsed="0"/>
+    <w:lsdException w:name="Medium Grid 1 Accent 2" w:semiHidden="0" w:uiPriority="67" w:unhideWhenUsed="0"/>
+    <w:lsdException w:name="Medium Grid 2 Accent 2" w:semiHidden="0" w:uiPriority="68" w:unhideWhenUsed="0"/>
+    <w:lsdException w:name="Medium Grid 3 Accent 2" w:semiHidden="0" w:uiPriority="69" w:unhideWhenUsed="0"/>
+    <w:lsdException w:name="Dark List Accent 2" w:semiHidden="0" w:uiPriority="70" w:unhideWhenUsed="0"/>
+    <w:lsdException w:name="Colorful Shading Accent 2" w:semiHidden="0" w:uiPriority="71" w:unhideWhenUsed="0"/>
+    <w:lsdException w:name="Colorful List Accent 2" w:semiHidden="0" w:uiPriority="72" w:unhideWhenUsed="0"/>
+    <w:lsdException w:name="Colorful Grid Accent 2" w:semiHidden="0" w:uiPriority="73" w:unhideWhenUsed="0"/>
+    <w:lsdException w:name="Light Shading Accent 3" w:semiHidden="0" w:uiPriority="60" w:unhideWhenUsed="0"/>
+    <w:lsdException w:name="Light List Accent 3" w:semiHidden="0" w:uiPriority="61" w:unhideWhenUsed="0"/>
+    <w:lsdException w:name="Light Grid Accent 3" w:semiHidden="0" w:uiPriority="62" w:unhideWhenUsed="0"/>
+    <w:lsdException w:name="Medium Shading 1 Accent 3" w:semiHidden="0" w:uiPriority="63" w:unhideWhenUsed="0"/>
+    <w:lsdException w:name="Medium Shading 2 Accent 3" w:semiHidden="0" w:uiPriority="64" w:unhideWhenUsed="0"/>
+    <w:lsdException w:name="Medium List 1 Accent 3" w:semiHidden="0" w:uiPriority="65" w:unhideWhenUsed="0"/>
+    <w:lsdException w:name="Medium List 2 Accent 3" w:semiHidden="0" w:uiPriority="66" w:unhideWhenUsed="0"/>
+    <w:lsdException w:name="Medium Grid 1 Accent 3" w:semiHidden="0" w:uiPriority="67" w:unhideWhenUsed="0"/>
+    <w:lsdException w:name="Medium Grid 2 Accent 3" w:semiHidden="0" w:uiPriority="68" w:unhideWhenUsed="0"/>
+    <w:lsdException w:name="Medium Grid 3 Accent 3" w:semiHidden="0" w:uiPriority="69" w:unhideWhenUsed="0"/>
+    <w:lsdException w:name="Dark List Accent 3" w:semiHidden="0" w:uiPriority="70" w:unhideWhenUsed="0"/>
+    <w:lsdException w:name="Colorful Shading Accent 3" w:semiHidden="0" w:uiPriority="71" w:unhideWhenUsed="0"/>
+    <w:lsdException w:name="Colorful List Accent 3" w:semiHidden="0" w:uiPriority="72" w:unhideWhenUsed="0"/>
+    <w:lsdException w:name="Colorful Grid Accent 3" w:semiHidden="0" w:uiPriority="73" w:unhideWhenUsed="0"/>
+    <w:lsdException w:name="Light Shading Accent 4" w:semiHidden="0" w:uiPriority="60" w:unhideWhenUsed="0"/>
+    <w:lsdException w:name="Light List Accent 4" w:semiHidden="0" w:uiPriority="61" w:unhideWhenUsed="0"/>
+    <w:lsdException w:name="Light Grid Accent 4" w:semiHidden="0" w:uiPriority="62" w:unhideWhenUsed="0"/>
+    <w:lsdException w:name="Medium Shading 1 Accent 4" w:semiHidden="0" w:uiPriority="63" w:unhideWhenUsed="0"/>
+    <w:lsdException w:name="Medium Shading 2 Accent 4" w:semiHidden="0" w:uiPriority="64" w:unhideWhenUsed="0"/>
+    <w:lsdException w:name="Medium List 1 Accent 4" w:semiHidden="0" w:uiPriority="65" w:unhideWhenUsed="0"/>
+    <w:lsdException w:name="Medium List 2 Accent 4" w:semiHidden="0" w:uiPriority="66" w:unhideWhenUsed="0"/>
+    <w:lsdException w:name="Medium Grid 1 Accent 4" w:semiHidden="0" w:uiPriority="67" w:unhideWhenUsed="0"/>
+    <w:lsdException w:name="Medium Grid 2 Accent 4" w:semiHidden="0" w:uiPriority="68" w:unhideWhenUsed="0"/>
+    <w:lsdException w:name="Medium Grid 3 Accent 4" w:semiHidden="0" w:uiPriority="69" w:unhideWhenUsed="0"/>
+    <w:lsdException w:name="Dark List Accent 4" w:semiHidden="0" w:uiPriority="70" w:unhideWhenUsed="0"/>
+    <w:lsdException w:name="Colorful Shading Accent 4" w:semiHidden="0" w:uiPriority="71" w:unhideWhenUsed="0"/>
+    <w:lsdException w:name="Colorful List Accent 4" w:semiHidden="0" w:uiPriority="72" w:unhideWhenUsed="0"/>
+    <w:lsdException w:name="Colorful Grid Accent 4" w:semiHidden="0" w:uiPriority="73" w:unhideWhenUsed="0"/>
+    <w:lsdException w:name="Light Shading Accent 5" w:semiHidden="0" w:uiPriority="60" w:unhideWhenUsed="0"/>
+    <w:lsdException w:name="Light List Accent 5" w:semiHidden="0" w:uiPriority="61" w:unhideWhenUsed="0"/>
+    <w:lsdException w:name="Light Grid Accent 5" w:semiHidden="0" w:uiPriority="62" w:unhideWhenUsed="0"/>
+    <w:lsdException w:name="Medium Shading 1 Accent 5" w:semiHidden="0" w:uiPriority="63" w:unhideWhenUsed="0"/>
+    <w:lsdException w:name="Medium Shading 2 Accent 5" w:semiHidden="0" w:uiPriority="64" w:unhideWhenUsed="0"/>
+    <w:lsdException w:name="Medium List 1 Accent 5" w:semiHidden="0" w:uiPriority="65" w:unhideWhenUsed="0"/>
+    <w:lsdException w:name="Medium List 2 Accent 5" w:semiHidden="0" w:uiPriority="66" w:unhideWhenUsed="0"/>
+    <w:lsdException w:name="Medium Grid 1 Accent 5" w:semiHidden="0" w:uiPriority="67" w:unhideWhenUsed="0"/>
+    <w:lsdException w:name="Medium Grid 2 Accent 5" w:semiHidden="0" w:uiPriority="68" w:unhideWhenUsed="0"/>
+    <w:lsdException w:name="Medium Grid 3 Accent 5" w:semiHidden="0" w:uiPriority="69" w:unhideWhenUsed="0"/>
+    <w:lsdException w:name="Dark List Accent 5" w:semiHidden="0" w:uiPriority="70" w:unhideWhenUsed="0"/>
+    <w:lsdException w:name="Colorful Shading Accent 5" w:semiHidden="0" w:uiPriority="71" w:unhideWhenUsed="0"/>
+    <w:lsdException w:name="Colorful List Accent 5" w:semiHidden="0" w:uiPriority="72" w:unhideWhenUsed="0"/>
+    <w:lsdException w:name="Colorful Grid Accent 5" w:semiHidden="0" w:uiPriority="73" w:unhideWhenUsed="0"/>
+    <w:lsdException w:name="Light Shading Accent 6" w:semiHidden="0" w:uiPriority="60" w:unhideWhenUsed="0"/>
+    <w:lsdException w:name="Light List Accent 6" w:semiHidden="0" w:uiPriority="61" w:unhideWhenUsed="0"/>
+    <w:lsdException w:name="Light Grid Accent 6" w:semiHidden="0" w:uiPriority="62" w:unhideWhenUsed="0"/>
+    <w:lsdException w:name="Medium Shading 1 Accent 6" w:semiHidden="0" w:uiPriority="63" w:unhideWhenUsed="0"/>
+    <w:lsdException w:name="Medium Shading 2 Accent 6" w:semiHidden="0" w:uiPriority="64" w:unhideWhenUsed="0"/>
+    <w:lsdException w:name="Medium List 1 Accent 6" w:semiHidden="0" w:uiPriority="65" w:unhideWhenUsed="0"/>
+    <w:lsdException w:name="Medium List 2 Accent 6" w:semiHidden="0" w:uiPriority="66" w:unhideWhenUsed="0"/>
+    <w:lsdException w:name="Medium Grid 1 Accent 6" w:semiHidden="0" w:uiPriority="67" w:unhideWhenUsed="0"/>
+    <w:lsdException w:name="Medium Grid 2 Accent 6" w:semiHidden="0" w:uiPriority="68" w:unhideWhenUsed="0"/>
+    <w:lsdException w:name="Medium Grid 3 Accent 6" w:semiHidden="0" w:uiPriority="69" w:unhideWhenUsed="0"/>
+    <w:lsdException w:name="Dark List Accent 6" w:semiHidden="0" w:uiPriority="70" w:unhideWhenUsed="0"/>
+    <w:lsdException w:name="Colorful Shading Accent 6" w:semiHidden="0" w:uiPriority="71" w:unhideWhenUsed="0"/>
+    <w:lsdException w:name="Colorful List Accent 6" w:semiHidden="0" w:uiPriority="72" w:unhideWhenUsed="0"/>
+    <w:lsdException w:name="Colorful Grid Accent 6" w:semiHidden="0" w:uiPriority="73" w:unhideWhenUsed="0"/>
+    <w:lsdException w:name="Subtle Emphasis" w:semiHidden="0" w:uiPriority="19" w:unhideWhenUsed="0"/>
+    <w:lsdException w:name="Intense Emphasis" w:semiHidden="0" w:uiPriority="21" w:unhideWhenUsed="0" w:qFormat="1"/>
+    <w:lsdException w:name="Subtle Reference" w:semiHidden="0" w:uiPriority="31" w:unhideWhenUsed="0" w:qFormat="1"/>
+    <w:lsdException w:name="Intense Reference" w:semiHidden="0" w:uiPriority="32" w:unhideWhenUsed="0" w:qFormat="1"/>
+    <w:lsdException w:name="Book Title" w:semiHidden="0" w:uiPriority="33" w:unhideWhenUsed="0" w:qFormat="1"/>
+    <w:lsdException w:name="Bibliography" w:uiPriority="37"/>
+    <w:lsdException w:name="TOC Heading" w:uiPriority="39" w:qFormat="1"/>
+  </w:latentStyles>
+  <w:style w:type="paragraph" w:default="1" w:styleId="Normal">
+    <w:name w:val="Normal"/>
+    <w:qFormat/>
+    <w:rsid w:val="00846CE1"/>
+  </w:style>
+  <w:style w:type="paragraph" w:styleId="Heading1">
+    <w:name w:val="heading 1"/>
+    <w:basedOn w:val="Normal"/>
+    <w:next w:val="Normal"/>
+    <w:link w:val="Heading1Char"/>
+    <w:uiPriority w:val="9"/>
+    <w:qFormat/>
+    <w:rsid w:val="002B0B37"/>
+    <w:pPr>
+      <w:keepNext/>
+      <w:keepLines/>
+      <w:spacing w:after="220"/>
+      <w:outlineLvl w:val="0"/>
+    </w:pPr>
+    <w:rPr>
+      <w:rFonts w:asciiTheme="majorHAnsi" w:eastAsiaTheme="majorEastAsia" w:hAnsiTheme="majorHAnsi" w:cstheme="majorBidi"/>
+      <w:b/>
+      <w:color w:val="595959" w:themeColor="text1" w:themeTint="A6"/>
+      <w:szCs w:val="32"/>
+    </w:rPr>
+  </w:style>
+  <w:style w:type="paragraph" w:styleId="Heading2">
+    <w:name w:val="heading 2"/>
+    <w:basedOn w:val="Normal"/>
+    <w:next w:val="NormalfollowingH2"/>
+    <w:link w:val="Heading2Char"/>
+    <w:uiPriority w:val="9"/>
+    <w:unhideWhenUsed/>
+    <w:qFormat/>
+    <w:rsid w:val="002B0B37"/>
+    <w:pPr>
+      <w:keepNext/>
+      <w:keepLines/>
+      <w:spacing w:after="220"/>
+      <w:ind w:left="113"/>
+      <w:outlineLvl w:val="1"/>
+    </w:pPr>
+    <w:rPr>
+      <w:rFonts w:asciiTheme="majorHAnsi" w:eastAsiaTheme="majorEastAsia" w:hAnsiTheme="majorHAnsi" w:cstheme="majorBidi"/>
+      <w:color w:val="404040" w:themeColor="text1" w:themeTint="BF"/>
+      <w:szCs w:val="26"/>
+    </w:rPr>
+  </w:style>
+  <w:style w:type="paragraph" w:styleId="Heading3">
+    <w:name w:val="heading 3"/>
+    <w:basedOn w:val="Normal"/>
+    <w:next w:val="NormalfollowingH3"/>
+    <w:link w:val="Heading3Char"/>
+    <w:uiPriority w:val="9"/>
+    <w:qFormat/>
+    <w:rsid w:val="002B0B37"/>
+    <w:pPr>
+      <w:keepNext/>
+      <w:keepLines/>
+      <w:spacing w:after="220"/>
+      <w:ind w:left="227"/>
+      <w:outlineLvl w:val="2"/>
+    </w:pPr>
+    <w:rPr>
+      <w:rFonts w:asciiTheme="majorHAnsi" w:eastAsiaTheme="majorEastAsia" w:hAnsiTheme="majorHAnsi" w:cstheme="majorBidi"/>
+      <w:color w:val="404040" w:themeColor="text1" w:themeTint="BF"/>
+      <w:szCs w:val="24"/>
+    </w:rPr>
+  </w:style>
+  <w:style w:type="character" w:default="1" w:styleId="DefaultParagraphFont">
+    <w:name w:val="Default Paragraph Font"/>
+    <w:uiPriority w:val="1"/>
+    <w:semiHidden/>
+    <w:unhideWhenUsed/>
+  </w:style>
+  <w:style w:type="table" w:default="1" w:styleId="TableNormal">
+    <w:name w:val="Normal Table"/>
+    <w:uiPriority w:val="99"/>
+    <w:semiHidden/>
+    <w:unhideWhenUsed/>
+    <w:tblPr>
+      <w:tblInd w:w="0" w:type="dxa"/>
+      <w:tblCellMar>
+        <w:top w:w="0" w:type="dxa"/>
+        <w:left w:w="108" w:type="dxa"/>
+        <w:bottom w:w="0" w:type="dxa"/>
+        <w:right w:w="108" w:type="dxa"/>
+      </w:tblCellMar>
+    </w:tblPr>
+  </w:style>
+  <w:style w:type="numbering" w:default="1" w:styleId="NoList">
+    <w:name w:val="No List"/>
+    <w:uiPriority w:val="99"/>
+    <w:semiHidden/>
+    <w:unhideWhenUsed/>
+  </w:style>
+  <w:style w:type="character" w:styleId="PlaceholderText">
+    <w:name w:val="Placeholder Text"/>
+    <w:basedOn w:val="DefaultParagraphFont"/>
+    <w:uiPriority w:val="99"/>
+    <w:semiHidden/>
+    <w:rsid w:val="00EB51FD"/>
+    <w:rPr>
+      <w:color w:val="808080"/>
+    </w:rPr>
+  </w:style>
+  <w:style w:type="table" w:styleId="TableGrid">
+    <w:name w:val="Table Grid"/>
+    <w:basedOn w:val="TableNormal"/>
+    <w:uiPriority w:val="39"/>
+    <w:rsid w:val="008A5B87"/>
+    <w:pPr>
+      <w:spacing w:after="0" w:line="240" w:lineRule="auto"/>
+    </w:pPr>
+    <w:tblPr>
+      <w:tblInd w:w="0" w:type="dxa"/>
+      <w:tblBorders>
+        <w:top w:val="single" w:sz="4" w:space="0" w:color="auto"/>
+        <w:left w:val="single" w:sz="4" w:space="0" w:color="auto"/>
+        <w:bottom w:val="single" w:sz="4" w:space="0" w:color="auto"/>
+        <w:right w:val="single" w:sz="4" w:space="0" w:color="auto"/>
+        <w:insideH w:val="single" w:sz="4" w:space="0" w:color="auto"/>
+        <w:insideV w:val="single" w:sz="4" w:space="0" w:color="auto"/>
+      </w:tblBorders>
+      <w:tblCellMar>
+        <w:top w:w="0" w:type="dxa"/>
+        <w:left w:w="108" w:type="dxa"/>
+        <w:bottom w:w="0" w:type="dxa"/>
+        <w:right w:w="108" w:type="dxa"/>
+      </w:tblCellMar>
+    </w:tblPr>
+  </w:style>
+  <w:style w:type="paragraph" w:customStyle="1" w:styleId="Referenceslist">
+    <w:name w:val="References list"/>
+    <w:basedOn w:val="List"/>
+    <w:link w:val="ReferenceslistChar"/>
+    <w:semiHidden/>
+    <w:rsid w:val="00225C5A"/>
+    <w:pPr>
+      <w:numPr>
+        <w:numId w:val="1"/>
+      </w:numPr>
+    </w:pPr>
+  </w:style>
+  <w:style w:type="paragraph" w:styleId="List">
+    <w:name w:val="List"/>
+    <w:basedOn w:val="Normal"/>
+    <w:link w:val="ListChar"/>
+    <w:uiPriority w:val="99"/>
+    <w:rsid w:val="00B219AE"/>
+    <w:pPr>
+      <w:ind w:left="283" w:hanging="283"/>
+      <w:contextualSpacing/>
+    </w:pPr>
+  </w:style>
+  <w:style w:type="character" w:customStyle="1" w:styleId="ListChar">
+    <w:name w:val="List Char"/>
+    <w:basedOn w:val="DefaultParagraphFont"/>
+    <w:link w:val="List"/>
+    <w:uiPriority w:val="99"/>
+    <w:rsid w:val="00C358D4"/>
+  </w:style>
+  <w:style w:type="character" w:customStyle="1" w:styleId="ReferenceslistChar">
+    <w:name w:val="References list Char"/>
+    <w:basedOn w:val="ListChar"/>
+    <w:link w:val="Referenceslist"/>
+    <w:semiHidden/>
+    <w:rsid w:val="0030662D"/>
+  </w:style>
+  <w:style w:type="paragraph" w:styleId="Header">
+    <w:name w:val="header"/>
+    <w:basedOn w:val="Normal"/>
+    <w:link w:val="HeaderChar"/>
+    <w:uiPriority w:val="99"/>
+    <w:semiHidden/>
+    <w:rsid w:val="007A0D55"/>
+    <w:pPr>
+      <w:tabs>
+        <w:tab w:val="center" w:pos="4513"/>
+        <w:tab w:val="right" w:pos="9026"/>
+      </w:tabs>
+      <w:spacing w:after="0" w:line="240" w:lineRule="auto"/>
+    </w:pPr>
+  </w:style>
+  <w:style w:type="character" w:customStyle="1" w:styleId="HeaderChar">
+    <w:name w:val="Header Char"/>
+    <w:basedOn w:val="DefaultParagraphFont"/>
+    <w:link w:val="Header"/>
+    <w:uiPriority w:val="99"/>
+    <w:semiHidden/>
+    <w:rsid w:val="00C358D4"/>
+  </w:style>
+  <w:style w:type="paragraph" w:styleId="Footer">
+    <w:name w:val="footer"/>
+    <w:basedOn w:val="Normal"/>
+    <w:link w:val="FooterChar"/>
+    <w:uiPriority w:val="99"/>
+    <w:semiHidden/>
+    <w:rsid w:val="007A0D55"/>
+    <w:pPr>
+      <w:tabs>
+        <w:tab w:val="center" w:pos="4513"/>
+        <w:tab w:val="right" w:pos="9026"/>
+      </w:tabs>
+      <w:spacing w:after="0" w:line="240" w:lineRule="auto"/>
+    </w:pPr>
+  </w:style>
+  <w:style w:type="character" w:customStyle="1" w:styleId="FooterChar">
+    <w:name w:val="Footer Char"/>
+    <w:basedOn w:val="DefaultParagraphFont"/>
+    <w:link w:val="Footer"/>
+    <w:uiPriority w:val="99"/>
+    <w:semiHidden/>
+    <w:rsid w:val="00C358D4"/>
+  </w:style>
+  <w:style w:type="character" w:customStyle="1" w:styleId="Heading1Char">
+    <w:name w:val="Heading 1 Char"/>
+    <w:basedOn w:val="DefaultParagraphFont"/>
+    <w:link w:val="Heading1"/>
+    <w:uiPriority w:val="9"/>
+    <w:rsid w:val="002B0B37"/>
+    <w:rPr>
+      <w:rFonts w:asciiTheme="majorHAnsi" w:eastAsiaTheme="majorEastAsia" w:hAnsiTheme="majorHAnsi" w:cstheme="majorBidi"/>
+      <w:b/>
+      <w:color w:val="595959" w:themeColor="text1" w:themeTint="A6"/>
+      <w:szCs w:val="32"/>
+    </w:rPr>
+  </w:style>
+  <w:style w:type="character" w:customStyle="1" w:styleId="Heading2Char">
+    <w:name w:val="Heading 2 Char"/>
+    <w:basedOn w:val="DefaultParagraphFont"/>
+    <w:link w:val="Heading2"/>
+    <w:uiPriority w:val="9"/>
+    <w:rsid w:val="002B0B37"/>
+    <w:rPr>
+      <w:rFonts w:asciiTheme="majorHAnsi" w:eastAsiaTheme="majorEastAsia" w:hAnsiTheme="majorHAnsi" w:cstheme="majorBidi"/>
+      <w:color w:val="404040" w:themeColor="text1" w:themeTint="BF"/>
+      <w:szCs w:val="26"/>
+    </w:rPr>
+  </w:style>
+  <w:style w:type="character" w:customStyle="1" w:styleId="Heading3Char">
+    <w:name w:val="Heading 3 Char"/>
+    <w:basedOn w:val="DefaultParagraphFont"/>
+    <w:link w:val="Heading3"/>
+    <w:uiPriority w:val="9"/>
+    <w:rsid w:val="00CC586D"/>
+    <w:rPr>
+      <w:rFonts w:asciiTheme="majorHAnsi" w:eastAsiaTheme="majorEastAsia" w:hAnsiTheme="majorHAnsi" w:cstheme="majorBidi"/>
+      <w:color w:val="404040" w:themeColor="text1" w:themeTint="BF"/>
+      <w:szCs w:val="24"/>
+    </w:rPr>
+  </w:style>
+  <w:style w:type="paragraph" w:customStyle="1" w:styleId="NormalfollowingH2">
+    <w:name w:val="Normal following H2"/>
+    <w:basedOn w:val="Normal"/>
+    <w:qFormat/>
+    <w:rsid w:val="002B0B37"/>
+    <w:pPr>
+      <w:ind w:left="113"/>
+    </w:pPr>
+  </w:style>
+  <w:style w:type="paragraph" w:customStyle="1" w:styleId="NormalfollowingH3">
+    <w:name w:val="Normal following H3"/>
+    <w:basedOn w:val="NormalfollowingH2"/>
+    <w:qFormat/>
+    <w:rsid w:val="002B0B37"/>
+    <w:pPr>
+      <w:ind w:left="227"/>
+    </w:pPr>
+  </w:style>
+  <w:style w:type="paragraph" w:customStyle="1" w:styleId="Authornote">
+    <w:name w:val="Author note"/>
+    <w:basedOn w:val="Normal"/>
+    <w:next w:val="Normal"/>
+    <w:qFormat/>
+    <w:rsid w:val="009E73D7"/>
+    <w:pPr>
+      <w:spacing w:after="0" w:line="240" w:lineRule="auto"/>
+      <w:ind w:left="113" w:right="113"/>
+    </w:pPr>
+    <w:rPr>
+      <w:b/>
+      <w:color w:val="385623" w:themeColor="accent6" w:themeShade="80"/>
+    </w:rPr>
+  </w:style>
+  <w:style w:type="paragraph" w:customStyle="1" w:styleId="Blockquote">
+    <w:name w:val="Block quote"/>
+    <w:basedOn w:val="Normal"/>
+    <w:next w:val="Normal"/>
+    <w:qFormat/>
+    <w:rsid w:val="007B3377"/>
+    <w:pPr>
+      <w:spacing w:after="220" w:line="240" w:lineRule="auto"/>
+      <w:ind w:left="284"/>
+    </w:pPr>
+  </w:style>
+  <w:style w:type="paragraph" w:styleId="BalloonText">
+    <w:name w:val="Balloon Text"/>
+    <w:basedOn w:val="Normal"/>
+    <w:link w:val="BalloonTextChar"/>
+    <w:uiPriority w:val="99"/>
+    <w:semiHidden/>
+    <w:rsid w:val="00E45FB5"/>
+    <w:pPr>
+      <w:spacing w:after="0" w:line="240" w:lineRule="auto"/>
+    </w:pPr>
+    <w:rPr>
+      <w:rFonts w:ascii="Lucida Grande" w:hAnsi="Lucida Grande" w:cs="Lucida Grande"/>
+      <w:sz w:val="18"/>
+      <w:szCs w:val="18"/>
+    </w:rPr>
+  </w:style>
+  <w:style w:type="character" w:customStyle="1" w:styleId="BalloonTextChar">
+    <w:name w:val="Balloon Text Char"/>
+    <w:basedOn w:val="DefaultParagraphFont"/>
+    <w:link w:val="BalloonText"/>
+    <w:uiPriority w:val="99"/>
+    <w:semiHidden/>
+    <w:rsid w:val="00E45FB5"/>
+    <w:rPr>
+      <w:rFonts w:ascii="Lucida Grande" w:hAnsi="Lucida Grande" w:cs="Lucida Grande"/>
+      <w:sz w:val="18"/>
+      <w:szCs w:val="18"/>
+    </w:rPr>
+  </w:style>
+  <w:style w:type="character" w:styleId="CommentReference">
+    <w:name w:val="annotation reference"/>
+    <w:basedOn w:val="DefaultParagraphFont"/>
+    <w:uiPriority w:val="99"/>
+    <w:semiHidden/>
+    <w:rsid w:val="009C3251"/>
+    <w:rPr>
+      <w:sz w:val="18"/>
+      <w:szCs w:val="18"/>
+    </w:rPr>
+  </w:style>
+  <w:style w:type="paragraph" w:styleId="CommentText">
+    <w:name w:val="annotation text"/>
+    <w:basedOn w:val="Normal"/>
+    <w:link w:val="CommentTextChar"/>
+    <w:uiPriority w:val="99"/>
+    <w:semiHidden/>
+    <w:rsid w:val="009C3251"/>
+    <w:pPr>
+      <w:spacing w:line="240" w:lineRule="auto"/>
+    </w:pPr>
+    <w:rPr>
+      <w:sz w:val="24"/>
+      <w:szCs w:val="24"/>
+    </w:rPr>
+  </w:style>
+  <w:style w:type="character" w:customStyle="1" w:styleId="CommentTextChar">
+    <w:name w:val="Comment Text Char"/>
+    <w:basedOn w:val="DefaultParagraphFont"/>
+    <w:link w:val="CommentText"/>
+    <w:uiPriority w:val="99"/>
+    <w:semiHidden/>
+    <w:rsid w:val="009C3251"/>
+    <w:rPr>
+      <w:sz w:val="24"/>
+      <w:szCs w:val="24"/>
+    </w:rPr>
+  </w:style>
+  <w:style w:type="paragraph" w:styleId="CommentSubject">
+    <w:name w:val="annotation subject"/>
+    <w:basedOn w:val="CommentText"/>
+    <w:next w:val="CommentText"/>
+    <w:link w:val="CommentSubjectChar"/>
+    <w:uiPriority w:val="99"/>
+    <w:semiHidden/>
+    <w:rsid w:val="009C3251"/>
+    <w:rPr>
+      <w:b/>
+      <w:bCs/>
+      <w:sz w:val="20"/>
+      <w:szCs w:val="20"/>
+    </w:rPr>
+  </w:style>
+  <w:style w:type="character" w:customStyle="1" w:styleId="CommentSubjectChar">
+    <w:name w:val="Comment Subject Char"/>
+    <w:basedOn w:val="CommentTextChar"/>
+    <w:link w:val="CommentSubject"/>
+    <w:uiPriority w:val="99"/>
+    <w:semiHidden/>
+    <w:rsid w:val="009C3251"/>
+    <w:rPr>
+      <w:b/>
+      <w:bCs/>
+      <w:sz w:val="20"/>
+      <w:szCs w:val="20"/>
+    </w:rPr>
+  </w:style>
+  <w:style w:type="character" w:customStyle="1" w:styleId="st">
+    <w:name w:val="st"/>
+    <w:basedOn w:val="DefaultParagraphFont"/>
+    <w:rsid w:val="005829F0"/>
+  </w:style>
+</w:styles>
+</file>
+
 <file path=word/glossary/document.xml><?xml version="1.0" encoding="utf-8"?>
-<w:glossaryDocument xmlns:wpc="http://schemas.microsoft.com/office/word/2010/wordprocessingCanvas" xmlns:mc="http://schemas.openxmlformats.org/markup-compatibility/2006" xmlns:o="urn:schemas-microsoft-com:office:office" xmlns:r="http://schemas.openxmlformats.org/officeDocument/2006/relationships" xmlns:m="http://schemas.openxmlformats.org/officeDocument/2006/math" xmlns:v="urn:schemas-microsoft-com:vml" xmlns:wp14="http://schemas.microsoft.com/office/word/2010/wordprocessingDrawing" xmlns:wp="http://schemas.openxmlformats.org/drawingml/2006/wordprocessingDrawing" xmlns:w10="urn:schemas-microsoft-com:office:word" xmlns:w="http://schemas.openxmlformats.org/wordprocessingml/2006/main" xmlns:w14="http://schemas.microsoft.com/office/word/2010/wordml" xmlns:w15="http://schemas.microsoft.com/office/word/2012/wordml" xmlns:wpg="http://schemas.microsoft.com/office/word/2010/wordprocessingGroup" xmlns:wpi="http://schemas.microsoft.com/office/word/2010/wordprocessingInk" xmlns:wne="http://schemas.microsoft.com/office/word/2006/wordml" xmlns:wps="http://schemas.microsoft.com/office/word/2010/wordprocessingShape" mc:Ignorable="w14 w15 wp14">
+<w:glossaryDocument xmlns:wpc="http://schemas.microsoft.com/office/word/2010/wordprocessingCanvas" xmlns:mo="http://schemas.microsoft.com/office/mac/office/2008/main" xmlns:mc="http://schemas.openxmlformats.org/markup-compatibility/2006" xmlns:mv="urn:schemas-microsoft-com:mac:vml" xmlns:o="urn:schemas-microsoft-com:office:office" xmlns:r="http://schemas.openxmlformats.org/officeDocument/2006/relationships" xmlns:m="http://schemas.openxmlformats.org/officeDocument/2006/math" xmlns:v="urn:schemas-microsoft-com:vml" xmlns:wp14="http://schemas.microsoft.com/office/word/2010/wordprocessingDrawing" xmlns:wp="http://schemas.openxmlformats.org/drawingml/2006/wordprocessingDrawing" xmlns:w10="urn:schemas-microsoft-com:office:word" xmlns:w="http://schemas.openxmlformats.org/wordprocessingml/2006/main" xmlns:w14="http://schemas.microsoft.com/office/word/2010/wordml" xmlns:wpg="http://schemas.microsoft.com/office/word/2010/wordprocessingGroup" xmlns:wpi="http://schemas.microsoft.com/office/word/2010/wordprocessingInk" xmlns:wne="http://schemas.microsoft.com/office/word/2006/wordml" xmlns:wps="http://schemas.microsoft.com/office/word/2010/wordprocessingShape" mc:Ignorable="w14 wp14">
   <w:docParts>
     <w:docPart>
       <w:docPartPr>
@@ -4140,26 +4488,26 @@
 </file>
 
 <file path=word/glossary/fontTable.xml><?xml version="1.0" encoding="utf-8"?>
-<w:fonts xmlns:mc="http://schemas.openxmlformats.org/markup-compatibility/2006" xmlns:r="http://schemas.openxmlformats.org/officeDocument/2006/relationships" xmlns:w="http://schemas.openxmlformats.org/wordprocessingml/2006/main" xmlns:w14="http://schemas.microsoft.com/office/word/2010/wordml" xmlns:w15="http://schemas.microsoft.com/office/word/2012/wordml" mc:Ignorable="w14 w15">
+<w:fonts xmlns:mc="http://schemas.openxmlformats.org/markup-compatibility/2006" xmlns:r="http://schemas.openxmlformats.org/officeDocument/2006/relationships" xmlns:w="http://schemas.openxmlformats.org/wordprocessingml/2006/main" xmlns:w14="http://schemas.microsoft.com/office/word/2010/wordml" mc:Ignorable="w14">
   <w:font w:name="Symbol">
-    <w:panose1 w:val="05050102010706020507"/>
+    <w:panose1 w:val="00000000000000000000"/>
     <w:charset w:val="02"/>
-    <w:family w:val="roman"/>
+    <w:family w:val="auto"/>
     <w:pitch w:val="variable"/>
     <w:sig w:usb0="00000000" w:usb1="10000000" w:usb2="00000000" w:usb3="00000000" w:csb0="80000000" w:csb1="00000000"/>
   </w:font>
   <w:font w:name="Times New Roman">
     <w:panose1 w:val="02020603050405020304"/>
     <w:charset w:val="00"/>
-    <w:family w:val="roman"/>
+    <w:family w:val="auto"/>
     <w:pitch w:val="variable"/>
     <w:sig w:usb0="E0002AFF" w:usb1="C0007841" w:usb2="00000009" w:usb3="00000000" w:csb0="000001FF" w:csb1="00000000"/>
   </w:font>
   <w:font w:name="Courier New">
     <w:panose1 w:val="02070309020205020404"/>
     <w:charset w:val="00"/>
-    <w:family w:val="modern"/>
-    <w:pitch w:val="fixed"/>
+    <w:family w:val="auto"/>
+    <w:pitch w:val="variable"/>
     <w:sig w:usb0="E0002AFF" w:usb1="C0007843" w:usb2="00000009" w:usb3="00000000" w:csb0="000001FF" w:csb1="00000000"/>
   </w:font>
   <w:font w:name="Wingdings">
@@ -4172,52 +4520,55 @@
   <w:font w:name="Calibri">
     <w:panose1 w:val="020F0502020204030204"/>
     <w:charset w:val="00"/>
-    <w:family w:val="swiss"/>
+    <w:family w:val="auto"/>
     <w:pitch w:val="variable"/>
-    <w:sig w:usb0="E00002FF" w:usb1="4000ACFF" w:usb2="00000001" w:usb3="00000000" w:csb0="0000019F" w:csb1="00000000"/>
+    <w:sig w:usb0="E10002FF" w:usb1="4000ACFF" w:usb2="00000009" w:usb3="00000000" w:csb0="0000019F" w:csb1="00000000"/>
   </w:font>
   <w:font w:name="Arial">
     <w:panose1 w:val="020B0604020202020204"/>
     <w:charset w:val="00"/>
-    <w:family w:val="swiss"/>
+    <w:family w:val="auto"/>
     <w:pitch w:val="variable"/>
     <w:sig w:usb0="E0002AFF" w:usb1="C0007843" w:usb2="00000009" w:usb3="00000000" w:csb0="000001FF" w:csb1="00000000"/>
   </w:font>
   <w:font w:name="Calibri Light">
     <w:panose1 w:val="020F0302020204030204"/>
     <w:charset w:val="00"/>
-    <w:family w:val="swiss"/>
+    <w:family w:val="auto"/>
     <w:pitch w:val="variable"/>
-    <w:sig w:usb0="A00002EF" w:usb1="4000207B" w:usb2="00000000" w:usb3="00000000" w:csb0="0000019F" w:csb1="00000000"/>
+    <w:sig w:usb0="A00002EF" w:usb1="4000207B" w:usb2="00000000" w:usb3="00000000" w:csb0="0000009F" w:csb1="00000000"/>
   </w:font>
-  <w:font w:name="MS Gothic">
-    <w:altName w:val="ＭＳ ゴシック"/>
-    <w:panose1 w:val="020B0609070205080204"/>
-    <w:charset w:val="80"/>
-    <w:family w:val="modern"/>
-    <w:pitch w:val="fixed"/>
+  <w:font w:name="ＭＳ ゴシック">
+    <w:charset w:val="4E"/>
+    <w:family w:val="auto"/>
+    <w:pitch w:val="variable"/>
     <w:sig w:usb0="E00002FF" w:usb1="6AC7FDFB" w:usb2="00000012" w:usb3="00000000" w:csb0="0002009F" w:csb1="00000000"/>
   </w:font>
   <w:font w:name="Lucida Grande">
-    <w:altName w:val="Arial"/>
+    <w:panose1 w:val="020B0600040502020204"/>
     <w:charset w:val="00"/>
     <w:family w:val="auto"/>
     <w:pitch w:val="variable"/>
-    <w:sig w:usb0="00000000" w:usb1="5000A1FF" w:usb2="00000000" w:usb3="00000000" w:csb0="000001BF" w:csb1="00000000"/>
+    <w:sig w:usb0="E1000AEF" w:usb1="5000A1FF" w:usb2="00000000" w:usb3="00000000" w:csb0="000001BF" w:csb1="00000000"/>
   </w:font>
-  <w:font w:name="MS Mincho">
-    <w:altName w:val="ＭＳ 明朝"/>
-    <w:panose1 w:val="02020609040205080304"/>
-    <w:charset w:val="80"/>
-    <w:family w:val="modern"/>
-    <w:pitch w:val="fixed"/>
+  <w:font w:name="ＭＳ 明朝">
+    <w:charset w:val="4E"/>
+    <w:family w:val="auto"/>
+    <w:pitch w:val="variable"/>
     <w:sig w:usb0="E00002FF" w:usb1="6AC7FDFB" w:usb2="00000012" w:usb3="00000000" w:csb0="0002009F" w:csb1="00000000"/>
+  </w:font>
+  <w:font w:name="Cambria">
+    <w:panose1 w:val="02040503050406030204"/>
+    <w:charset w:val="00"/>
+    <w:family w:val="auto"/>
+    <w:pitch w:val="variable"/>
+    <w:sig w:usb0="E00002FF" w:usb1="400004FF" w:usb2="00000000" w:usb3="00000000" w:csb0="0000019F" w:csb1="00000000"/>
   </w:font>
 </w:fonts>
 </file>
 
 <file path=word/glossary/settings.xml><?xml version="1.0" encoding="utf-8"?>
-<w:settings xmlns:mc="http://schemas.openxmlformats.org/markup-compatibility/2006" xmlns:o="urn:schemas-microsoft-com:office:office" xmlns:r="http://schemas.openxmlformats.org/officeDocument/2006/relationships" xmlns:m="http://schemas.openxmlformats.org/officeDocument/2006/math" xmlns:v="urn:schemas-microsoft-com:vml" xmlns:w10="urn:schemas-microsoft-com:office:word" xmlns:w="http://schemas.openxmlformats.org/wordprocessingml/2006/main" xmlns:w14="http://schemas.microsoft.com/office/word/2010/wordml" xmlns:w15="http://schemas.microsoft.com/office/word/2012/wordml" xmlns:sl="http://schemas.openxmlformats.org/schemaLibrary/2006/main" mc:Ignorable="w14 w15">
+<w:settings xmlns:mc="http://schemas.openxmlformats.org/markup-compatibility/2006" xmlns:o="urn:schemas-microsoft-com:office:office" xmlns:r="http://schemas.openxmlformats.org/officeDocument/2006/relationships" xmlns:m="http://schemas.openxmlformats.org/officeDocument/2006/math" xmlns:v="urn:schemas-microsoft-com:vml" xmlns:w10="urn:schemas-microsoft-com:office:word" xmlns:w="http://schemas.openxmlformats.org/wordprocessingml/2006/main" xmlns:w14="http://schemas.microsoft.com/office/word/2010/wordml" xmlns:sl="http://schemas.openxmlformats.org/schemaLibrary/2006/main" mc:Ignorable="w14">
   <w:view w:val="normal"/>
   <w:defaultTabStop w:val="720"/>
   <w:characterSpacingControl w:val="doNotCompress"/>
@@ -4230,6 +4581,7 @@
   </w:compat>
   <w:rsids>
     <w:rsidRoot w:val="00FF29FD"/>
+    <w:rsid w:val="00DD0AF0"/>
     <w:rsid w:val="00F00B83"/>
     <w:rsid w:val="00FF29FD"/>
   </w:rsids>
@@ -4256,7 +4608,7 @@
 </file>
 
 <file path=word/glossary/styles.xml><?xml version="1.0" encoding="utf-8"?>
-<w:styles xmlns:mc="http://schemas.openxmlformats.org/markup-compatibility/2006" xmlns:r="http://schemas.openxmlformats.org/officeDocument/2006/relationships" xmlns:w="http://schemas.openxmlformats.org/wordprocessingml/2006/main" xmlns:w14="http://schemas.microsoft.com/office/word/2010/wordml" xmlns:w15="http://schemas.microsoft.com/office/word/2012/wordml" mc:Ignorable="w14 w15">
+<w:styles xmlns:mc="http://schemas.openxmlformats.org/markup-compatibility/2006" xmlns:r="http://schemas.openxmlformats.org/officeDocument/2006/relationships" xmlns:w="http://schemas.openxmlformats.org/wordprocessingml/2006/main" xmlns:w14="http://schemas.microsoft.com/office/word/2010/wordml" mc:Ignorable="w14">
   <w:docDefaults>
     <w:rPrDefault>
       <w:rPr>
@@ -4268,369 +4620,153 @@
     </w:rPrDefault>
     <w:pPrDefault/>
   </w:docDefaults>
-  <w:latentStyles w:defLockedState="0" w:defUIPriority="99" w:defSemiHidden="0" w:defUnhideWhenUsed="0" w:defQFormat="0" w:count="371">
-    <w:lsdException w:name="Normal" w:uiPriority="0" w:qFormat="1"/>
-    <w:lsdException w:name="heading 1" w:uiPriority="9" w:qFormat="1"/>
-    <w:lsdException w:name="heading 2" w:semiHidden="1" w:uiPriority="9" w:unhideWhenUsed="1" w:qFormat="1"/>
-    <w:lsdException w:name="heading 3" w:semiHidden="1" w:uiPriority="9" w:unhideWhenUsed="1" w:qFormat="1"/>
-    <w:lsdException w:name="heading 4" w:semiHidden="1" w:uiPriority="9" w:unhideWhenUsed="1" w:qFormat="1"/>
-    <w:lsdException w:name="heading 5" w:semiHidden="1" w:uiPriority="9" w:unhideWhenUsed="1" w:qFormat="1"/>
-    <w:lsdException w:name="heading 6" w:semiHidden="1" w:uiPriority="9" w:unhideWhenUsed="1" w:qFormat="1"/>
-    <w:lsdException w:name="heading 7" w:semiHidden="1" w:uiPriority="9" w:unhideWhenUsed="1" w:qFormat="1"/>
-    <w:lsdException w:name="heading 8" w:semiHidden="1" w:uiPriority="9" w:unhideWhenUsed="1" w:qFormat="1"/>
-    <w:lsdException w:name="heading 9" w:semiHidden="1" w:uiPriority="9" w:unhideWhenUsed="1" w:qFormat="1"/>
-    <w:lsdException w:name="index 1" w:semiHidden="1" w:unhideWhenUsed="1"/>
-    <w:lsdException w:name="index 2" w:semiHidden="1" w:unhideWhenUsed="1"/>
-    <w:lsdException w:name="index 3" w:semiHidden="1" w:unhideWhenUsed="1"/>
-    <w:lsdException w:name="index 4" w:semiHidden="1" w:unhideWhenUsed="1"/>
-    <w:lsdException w:name="index 5" w:semiHidden="1" w:unhideWhenUsed="1"/>
-    <w:lsdException w:name="index 6" w:semiHidden="1" w:unhideWhenUsed="1"/>
-    <w:lsdException w:name="index 7" w:semiHidden="1" w:unhideWhenUsed="1"/>
-    <w:lsdException w:name="index 8" w:semiHidden="1" w:unhideWhenUsed="1"/>
-    <w:lsdException w:name="index 9" w:semiHidden="1" w:unhideWhenUsed="1"/>
-    <w:lsdException w:name="toc 1" w:semiHidden="1" w:uiPriority="39" w:unhideWhenUsed="1"/>
-    <w:lsdException w:name="toc 2" w:semiHidden="1" w:uiPriority="39" w:unhideWhenUsed="1"/>
-    <w:lsdException w:name="toc 3" w:semiHidden="1" w:uiPriority="39" w:unhideWhenUsed="1"/>
-    <w:lsdException w:name="toc 4" w:semiHidden="1" w:uiPriority="39" w:unhideWhenUsed="1"/>
-    <w:lsdException w:name="toc 5" w:semiHidden="1" w:uiPriority="39" w:unhideWhenUsed="1"/>
-    <w:lsdException w:name="toc 6" w:semiHidden="1" w:uiPriority="39" w:unhideWhenUsed="1"/>
-    <w:lsdException w:name="toc 7" w:semiHidden="1" w:uiPriority="39" w:unhideWhenUsed="1"/>
-    <w:lsdException w:name="toc 8" w:semiHidden="1" w:uiPriority="39" w:unhideWhenUsed="1"/>
-    <w:lsdException w:name="toc 9" w:semiHidden="1" w:uiPriority="39" w:unhideWhenUsed="1"/>
-    <w:lsdException w:name="Normal Indent" w:semiHidden="1" w:unhideWhenUsed="1"/>
-    <w:lsdException w:name="footnote text" w:semiHidden="1" w:unhideWhenUsed="1"/>
-    <w:lsdException w:name="annotation text" w:semiHidden="1" w:unhideWhenUsed="1"/>
-    <w:lsdException w:name="header" w:semiHidden="1" w:unhideWhenUsed="1"/>
-    <w:lsdException w:name="footer" w:semiHidden="1" w:unhideWhenUsed="1"/>
-    <w:lsdException w:name="index heading" w:semiHidden="1" w:unhideWhenUsed="1"/>
-    <w:lsdException w:name="caption" w:semiHidden="1" w:uiPriority="35" w:unhideWhenUsed="1" w:qFormat="1"/>
-    <w:lsdException w:name="table of figures" w:semiHidden="1" w:unhideWhenUsed="1"/>
-    <w:lsdException w:name="envelope address" w:semiHidden="1" w:unhideWhenUsed="1"/>
-    <w:lsdException w:name="envelope return" w:semiHidden="1" w:unhideWhenUsed="1"/>
-    <w:lsdException w:name="footnote reference" w:semiHidden="1" w:unhideWhenUsed="1"/>
-    <w:lsdException w:name="annotation reference" w:semiHidden="1" w:unhideWhenUsed="1"/>
-    <w:lsdException w:name="line number" w:semiHidden="1" w:unhideWhenUsed="1"/>
-    <w:lsdException w:name="page number" w:semiHidden="1" w:unhideWhenUsed="1"/>
-    <w:lsdException w:name="endnote reference" w:semiHidden="1" w:unhideWhenUsed="1"/>
-    <w:lsdException w:name="endnote text" w:semiHidden="1" w:unhideWhenUsed="1"/>
-    <w:lsdException w:name="table of authorities" w:semiHidden="1" w:unhideWhenUsed="1"/>
-    <w:lsdException w:name="macro" w:semiHidden="1" w:unhideWhenUsed="1"/>
-    <w:lsdException w:name="toa heading" w:semiHidden="1" w:unhideWhenUsed="1"/>
-    <w:lsdException w:name="List" w:semiHidden="1" w:unhideWhenUsed="1"/>
-    <w:lsdException w:name="List Bullet" w:semiHidden="1" w:unhideWhenUsed="1"/>
-    <w:lsdException w:name="List Number" w:semiHidden="1" w:unhideWhenUsed="1"/>
-    <w:lsdException w:name="List 2" w:semiHidden="1" w:unhideWhenUsed="1"/>
-    <w:lsdException w:name="List 3" w:semiHidden="1" w:unhideWhenUsed="1"/>
-    <w:lsdException w:name="List 4" w:semiHidden="1" w:unhideWhenUsed="1"/>
-    <w:lsdException w:name="List 5" w:semiHidden="1" w:unhideWhenUsed="1"/>
-    <w:lsdException w:name="List Bullet 2" w:semiHidden="1" w:unhideWhenUsed="1"/>
-    <w:lsdException w:name="List Bullet 3" w:semiHidden="1" w:unhideWhenUsed="1"/>
-    <w:lsdException w:name="List Bullet 4" w:semiHidden="1" w:unhideWhenUsed="1"/>
-    <w:lsdException w:name="List Bullet 5" w:semiHidden="1" w:unhideWhenUsed="1"/>
-    <w:lsdException w:name="List Number 2" w:semiHidden="1" w:unhideWhenUsed="1"/>
-    <w:lsdException w:name="List Number 3" w:semiHidden="1" w:unhideWhenUsed="1"/>
-    <w:lsdException w:name="List Number 4" w:semiHidden="1" w:unhideWhenUsed="1"/>
-    <w:lsdException w:name="List Number 5" w:semiHidden="1" w:unhideWhenUsed="1"/>
-    <w:lsdException w:name="Title" w:uiPriority="10" w:qFormat="1"/>
-    <w:lsdException w:name="Closing" w:semiHidden="1" w:unhideWhenUsed="1"/>
-    <w:lsdException w:name="Signature" w:semiHidden="1" w:unhideWhenUsed="1"/>
-    <w:lsdException w:name="Default Paragraph Font" w:semiHidden="1" w:uiPriority="1" w:unhideWhenUsed="1"/>
-    <w:lsdException w:name="Body Text" w:semiHidden="1" w:unhideWhenUsed="1"/>
-    <w:lsdException w:name="Body Text Indent" w:semiHidden="1" w:unhideWhenUsed="1"/>
-    <w:lsdException w:name="List Continue" w:semiHidden="1" w:unhideWhenUsed="1"/>
-    <w:lsdException w:name="List Continue 2" w:semiHidden="1" w:unhideWhenUsed="1"/>
-    <w:lsdException w:name="List Continue 3" w:semiHidden="1" w:unhideWhenUsed="1"/>
-    <w:lsdException w:name="List Continue 4" w:semiHidden="1" w:unhideWhenUsed="1"/>
-    <w:lsdException w:name="List Continue 5" w:semiHidden="1" w:unhideWhenUsed="1"/>
-    <w:lsdException w:name="Message Header" w:semiHidden="1" w:unhideWhenUsed="1"/>
-    <w:lsdException w:name="Subtitle" w:uiPriority="11" w:qFormat="1"/>
-    <w:lsdException w:name="Salutation" w:semiHidden="1" w:unhideWhenUsed="1"/>
-    <w:lsdException w:name="Date" w:semiHidden="1" w:unhideWhenUsed="1"/>
-    <w:lsdException w:name="Body Text First Indent" w:semiHidden="1" w:unhideWhenUsed="1"/>
-    <w:lsdException w:name="Body Text First Indent 2" w:semiHidden="1" w:unhideWhenUsed="1"/>
-    <w:lsdException w:name="Note Heading" w:semiHidden="1" w:unhideWhenUsed="1"/>
-    <w:lsdException w:name="Body Text 2" w:semiHidden="1" w:unhideWhenUsed="1"/>
-    <w:lsdException w:name="Body Text 3" w:semiHidden="1" w:unhideWhenUsed="1"/>
-    <w:lsdException w:name="Body Text Indent 2" w:semiHidden="1" w:unhideWhenUsed="1"/>
-    <w:lsdException w:name="Body Text Indent 3" w:semiHidden="1" w:unhideWhenUsed="1"/>
-    <w:lsdException w:name="Block Text" w:semiHidden="1" w:unhideWhenUsed="1"/>
-    <w:lsdException w:name="Hyperlink" w:semiHidden="1" w:unhideWhenUsed="1"/>
-    <w:lsdException w:name="FollowedHyperlink" w:semiHidden="1" w:unhideWhenUsed="1"/>
-    <w:lsdException w:name="Strong" w:uiPriority="22" w:qFormat="1"/>
-    <w:lsdException w:name="Emphasis" w:uiPriority="20" w:qFormat="1"/>
-    <w:lsdException w:name="Document Map" w:semiHidden="1" w:unhideWhenUsed="1"/>
-    <w:lsdException w:name="Plain Text" w:semiHidden="1" w:unhideWhenUsed="1"/>
-    <w:lsdException w:name="E-mail Signature" w:semiHidden="1" w:unhideWhenUsed="1"/>
-    <w:lsdException w:name="HTML Top of Form" w:semiHidden="1" w:unhideWhenUsed="1"/>
-    <w:lsdException w:name="HTML Bottom of Form" w:semiHidden="1" w:unhideWhenUsed="1"/>
-    <w:lsdException w:name="Normal (Web)" w:semiHidden="1" w:unhideWhenUsed="1"/>
-    <w:lsdException w:name="HTML Acronym" w:semiHidden="1" w:unhideWhenUsed="1"/>
-    <w:lsdException w:name="HTML Address" w:semiHidden="1" w:unhideWhenUsed="1"/>
-    <w:lsdException w:name="HTML Cite" w:semiHidden="1" w:unhideWhenUsed="1"/>
-    <w:lsdException w:name="HTML Code" w:semiHidden="1" w:unhideWhenUsed="1"/>
-    <w:lsdException w:name="HTML Definition" w:semiHidden="1" w:unhideWhenUsed="1"/>
-    <w:lsdException w:name="HTML Keyboard" w:semiHidden="1" w:unhideWhenUsed="1"/>
-    <w:lsdException w:name="HTML Preformatted" w:semiHidden="1" w:unhideWhenUsed="1"/>
-    <w:lsdException w:name="HTML Sample" w:semiHidden="1" w:unhideWhenUsed="1"/>
-    <w:lsdException w:name="HTML Typewriter" w:semiHidden="1" w:unhideWhenUsed="1"/>
-    <w:lsdException w:name="HTML Variable" w:semiHidden="1" w:unhideWhenUsed="1"/>
-    <w:lsdException w:name="Normal Table" w:semiHidden="1" w:unhideWhenUsed="1"/>
-    <w:lsdException w:name="annotation subject" w:semiHidden="1" w:unhideWhenUsed="1"/>
-    <w:lsdException w:name="No List" w:semiHidden="1" w:unhideWhenUsed="1"/>
-    <w:lsdException w:name="Outline List 1" w:semiHidden="1" w:unhideWhenUsed="1"/>
-    <w:lsdException w:name="Outline List 2" w:semiHidden="1" w:unhideWhenUsed="1"/>
-    <w:lsdException w:name="Outline List 3" w:semiHidden="1" w:unhideWhenUsed="1"/>
-    <w:lsdException w:name="Table Simple 1" w:semiHidden="1" w:unhideWhenUsed="1"/>
-    <w:lsdException w:name="Table Simple 2" w:semiHidden="1" w:unhideWhenUsed="1"/>
-    <w:lsdException w:name="Table Simple 3" w:semiHidden="1" w:unhideWhenUsed="1"/>
-    <w:lsdException w:name="Table Classic 1" w:semiHidden="1" w:unhideWhenUsed="1"/>
-    <w:lsdException w:name="Table Classic 2" w:semiHidden="1" w:unhideWhenUsed="1"/>
-    <w:lsdException w:name="Table Classic 3" w:semiHidden="1" w:unhideWhenUsed="1"/>
-    <w:lsdException w:name="Table Classic 4" w:semiHidden="1" w:unhideWhenUsed="1"/>
-    <w:lsdException w:name="Table Colorful 1" w:semiHidden="1" w:unhideWhenUsed="1"/>
-    <w:lsdException w:name="Table Colorful 2" w:semiHidden="1" w:unhideWhenUsed="1"/>
-    <w:lsdException w:name="Table Colorful 3" w:semiHidden="1" w:unhideWhenUsed="1"/>
-    <w:lsdException w:name="Table Columns 1" w:semiHidden="1" w:unhideWhenUsed="1"/>
-    <w:lsdException w:name="Table Columns 2" w:semiHidden="1" w:unhideWhenUsed="1"/>
-    <w:lsdException w:name="Table Columns 3" w:semiHidden="1" w:unhideWhenUsed="1"/>
-    <w:lsdException w:name="Table Columns 4" w:semiHidden="1" w:unhideWhenUsed="1"/>
-    <w:lsdException w:name="Table Columns 5" w:semiHidden="1" w:unhideWhenUsed="1"/>
-    <w:lsdException w:name="Table Grid 1" w:semiHidden="1" w:unhideWhenUsed="1"/>
-    <w:lsdException w:name="Table Grid 2" w:semiHidden="1" w:unhideWhenUsed="1"/>
-    <w:lsdException w:name="Table Grid 3" w:semiHidden="1" w:unhideWhenUsed="1"/>
-    <w:lsdException w:name="Table Grid 4" w:semiHidden="1" w:unhideWhenUsed="1"/>
-    <w:lsdException w:name="Table Grid 5" w:semiHidden="1" w:unhideWhenUsed="1"/>
-    <w:lsdException w:name="Table Grid 6" w:semiHidden="1" w:unhideWhenUsed="1"/>
-    <w:lsdException w:name="Table Grid 7" w:semiHidden="1" w:unhideWhenUsed="1"/>
-    <w:lsdException w:name="Table Grid 8" w:semiHidden="1" w:unhideWhenUsed="1"/>
-    <w:lsdException w:name="Table List 1" w:semiHidden="1" w:unhideWhenUsed="1"/>
-    <w:lsdException w:name="Table List 2" w:semiHidden="1" w:unhideWhenUsed="1"/>
-    <w:lsdException w:name="Table List 3" w:semiHidden="1" w:unhideWhenUsed="1"/>
-    <w:lsdException w:name="Table List 4" w:semiHidden="1" w:unhideWhenUsed="1"/>
-    <w:lsdException w:name="Table List 5" w:semiHidden="1" w:unhideWhenUsed="1"/>
-    <w:lsdException w:name="Table List 6" w:semiHidden="1" w:unhideWhenUsed="1"/>
-    <w:lsdException w:name="Table List 7" w:semiHidden="1" w:unhideWhenUsed="1"/>
-    <w:lsdException w:name="Table List 8" w:semiHidden="1" w:unhideWhenUsed="1"/>
-    <w:lsdException w:name="Table 3D effects 1" w:semiHidden="1" w:unhideWhenUsed="1"/>
-    <w:lsdException w:name="Table 3D effects 2" w:semiHidden="1" w:unhideWhenUsed="1"/>
-    <w:lsdException w:name="Table 3D effects 3" w:semiHidden="1" w:unhideWhenUsed="1"/>
-    <w:lsdException w:name="Table Contemporary" w:semiHidden="1" w:unhideWhenUsed="1"/>
-    <w:lsdException w:name="Table Elegant" w:semiHidden="1" w:unhideWhenUsed="1"/>
-    <w:lsdException w:name="Table Professional" w:semiHidden="1" w:unhideWhenUsed="1"/>
-    <w:lsdException w:name="Table Subtle 1" w:semiHidden="1" w:unhideWhenUsed="1"/>
-    <w:lsdException w:name="Table Subtle 2" w:semiHidden="1" w:unhideWhenUsed="1"/>
-    <w:lsdException w:name="Table Web 1" w:semiHidden="1" w:unhideWhenUsed="1"/>
-    <w:lsdException w:name="Table Web 2" w:semiHidden="1" w:unhideWhenUsed="1"/>
-    <w:lsdException w:name="Table Web 3" w:semiHidden="1" w:unhideWhenUsed="1"/>
-    <w:lsdException w:name="Balloon Text" w:semiHidden="1" w:unhideWhenUsed="1"/>
-    <w:lsdException w:name="Table Grid" w:uiPriority="59"/>
-    <w:lsdException w:name="Table Theme" w:semiHidden="1" w:unhideWhenUsed="1"/>
-    <w:lsdException w:name="Placeholder Text" w:semiHidden="1"/>
-    <w:lsdException w:name="No Spacing" w:uiPriority="1" w:qFormat="1"/>
-    <w:lsdException w:name="Light Shading" w:uiPriority="60"/>
-    <w:lsdException w:name="Light List" w:uiPriority="61"/>
-    <w:lsdException w:name="Light Grid" w:uiPriority="62"/>
-    <w:lsdException w:name="Medium Shading 1" w:uiPriority="63"/>
-    <w:lsdException w:name="Medium Shading 2" w:uiPriority="64"/>
-    <w:lsdException w:name="Medium List 1" w:uiPriority="65"/>
-    <w:lsdException w:name="Medium List 2" w:uiPriority="66"/>
-    <w:lsdException w:name="Medium Grid 1" w:uiPriority="67"/>
-    <w:lsdException w:name="Medium Grid 2" w:uiPriority="68"/>
-    <w:lsdException w:name="Medium Grid 3" w:uiPriority="69"/>
-    <w:lsdException w:name="Dark List" w:uiPriority="70"/>
-    <w:lsdException w:name="Colorful Shading" w:uiPriority="71"/>
-    <w:lsdException w:name="Colorful List" w:uiPriority="72"/>
-    <w:lsdException w:name="Colorful Grid" w:uiPriority="73"/>
-    <w:lsdException w:name="Light Shading Accent 1" w:uiPriority="60"/>
-    <w:lsdException w:name="Light List Accent 1" w:uiPriority="61"/>
-    <w:lsdException w:name="Light Grid Accent 1" w:uiPriority="62"/>
-    <w:lsdException w:name="Medium Shading 1 Accent 1" w:uiPriority="63"/>
-    <w:lsdException w:name="Medium Shading 2 Accent 1" w:uiPriority="64"/>
-    <w:lsdException w:name="Medium List 1 Accent 1" w:uiPriority="65"/>
-    <w:lsdException w:name="Revision" w:semiHidden="1"/>
-    <w:lsdException w:name="List Paragraph" w:uiPriority="34" w:qFormat="1"/>
-    <w:lsdException w:name="Quote" w:uiPriority="29" w:qFormat="1"/>
-    <w:lsdException w:name="Intense Quote" w:uiPriority="30" w:qFormat="1"/>
-    <w:lsdException w:name="Medium List 2 Accent 1" w:uiPriority="66"/>
-    <w:lsdException w:name="Medium Grid 1 Accent 1" w:uiPriority="67"/>
-    <w:lsdException w:name="Medium Grid 2 Accent 1" w:uiPriority="68"/>
-    <w:lsdException w:name="Medium Grid 3 Accent 1" w:uiPriority="69"/>
-    <w:lsdException w:name="Dark List Accent 1" w:uiPriority="70"/>
-    <w:lsdException w:name="Colorful Shading Accent 1" w:uiPriority="71"/>
-    <w:lsdException w:name="Colorful List Accent 1" w:uiPriority="72"/>
-    <w:lsdException w:name="Colorful Grid Accent 1" w:uiPriority="73"/>
-    <w:lsdException w:name="Light Shading Accent 2" w:uiPriority="60"/>
-    <w:lsdException w:name="Light List Accent 2" w:uiPriority="61"/>
-    <w:lsdException w:name="Light Grid Accent 2" w:uiPriority="62"/>
-    <w:lsdException w:name="Medium Shading 1 Accent 2" w:uiPriority="63"/>
-    <w:lsdException w:name="Medium Shading 2 Accent 2" w:uiPriority="64"/>
-    <w:lsdException w:name="Medium List 1 Accent 2" w:uiPriority="65"/>
-    <w:lsdException w:name="Medium List 2 Accent 2" w:uiPriority="66"/>
-    <w:lsdException w:name="Medium Grid 1 Accent 2" w:uiPriority="67"/>
-    <w:lsdException w:name="Medium Grid 2 Accent 2" w:uiPriority="68"/>
-    <w:lsdException w:name="Medium Grid 3 Accent 2" w:uiPriority="69"/>
-    <w:lsdException w:name="Dark List Accent 2" w:uiPriority="70"/>
-    <w:lsdException w:name="Colorful Shading Accent 2" w:uiPriority="71"/>
-    <w:lsdException w:name="Colorful List Accent 2" w:uiPriority="72"/>
-    <w:lsdException w:name="Colorful Grid Accent 2" w:uiPriority="73"/>
-    <w:lsdException w:name="Light Shading Accent 3" w:uiPriority="60"/>
-    <w:lsdException w:name="Light List Accent 3" w:uiPriority="61"/>
-    <w:lsdException w:name="Light Grid Accent 3" w:uiPriority="62"/>
-    <w:lsdException w:name="Medium Shading 1 Accent 3" w:uiPriority="63"/>
-    <w:lsdException w:name="Medium Shading 2 Accent 3" w:uiPriority="64"/>
-    <w:lsdException w:name="Medium List 1 Accent 3" w:uiPriority="65"/>
-    <w:lsdException w:name="Medium List 2 Accent 3" w:uiPriority="66"/>
-    <w:lsdException w:name="Medium Grid 1 Accent 3" w:uiPriority="67"/>
-    <w:lsdException w:name="Medium Grid 2 Accent 3" w:uiPriority="68"/>
-    <w:lsdException w:name="Medium Grid 3 Accent 3" w:uiPriority="69"/>
-    <w:lsdException w:name="Dark List Accent 3" w:uiPriority="70"/>
-    <w:lsdException w:name="Colorful Shading Accent 3" w:uiPriority="71"/>
-    <w:lsdException w:name="Colorful List Accent 3" w:uiPriority="72"/>
-    <w:lsdException w:name="Colorful Grid Accent 3" w:uiPriority="73"/>
-    <w:lsdException w:name="Light Shading Accent 4" w:uiPriority="60"/>
-    <w:lsdException w:name="Light List Accent 4" w:uiPriority="61"/>
-    <w:lsdException w:name="Light Grid Accent 4" w:uiPriority="62"/>
-    <w:lsdException w:name="Medium Shading 1 Accent 4" w:uiPriority="63"/>
-    <w:lsdException w:name="Medium Shading 2 Accent 4" w:uiPriority="64"/>
-    <w:lsdException w:name="Medium List 1 Accent 4" w:uiPriority="65"/>
-    <w:lsdException w:name="Medium List 2 Accent 4" w:uiPriority="66"/>
-    <w:lsdException w:name="Medium Grid 1 Accent 4" w:uiPriority="67"/>
-    <w:lsdException w:name="Medium Grid 2 Accent 4" w:uiPriority="68"/>
-    <w:lsdException w:name="Medium Grid 3 Accent 4" w:uiPriority="69"/>
-    <w:lsdException w:name="Dark List Accent 4" w:uiPriority="70"/>
-    <w:lsdException w:name="Colorful Shading Accent 4" w:uiPriority="71"/>
-    <w:lsdException w:name="Colorful List Accent 4" w:uiPriority="72"/>
-    <w:lsdException w:name="Colorful Grid Accent 4" w:uiPriority="73"/>
-    <w:lsdException w:name="Light Shading Accent 5" w:uiPriority="60"/>
-    <w:lsdException w:name="Light List Accent 5" w:uiPriority="61"/>
-    <w:lsdException w:name="Light Grid Accent 5" w:uiPriority="62"/>
-    <w:lsdException w:name="Medium Shading 1 Accent 5" w:uiPriority="63"/>
-    <w:lsdException w:name="Medium Shading 2 Accent 5" w:uiPriority="64"/>
-    <w:lsdException w:name="Medium List 1 Accent 5" w:uiPriority="65"/>
-    <w:lsdException w:name="Medium List 2 Accent 5" w:uiPriority="66"/>
-    <w:lsdException w:name="Medium Grid 1 Accent 5" w:uiPriority="67"/>
-    <w:lsdException w:name="Medium Grid 2 Accent 5" w:uiPriority="68"/>
-    <w:lsdException w:name="Medium Grid 3 Accent 5" w:uiPriority="69"/>
-    <w:lsdException w:name="Dark List Accent 5" w:uiPriority="70"/>
-    <w:lsdException w:name="Colorful Shading Accent 5" w:uiPriority="71"/>
-    <w:lsdException w:name="Colorful List Accent 5" w:uiPriority="72"/>
-    <w:lsdException w:name="Colorful Grid Accent 5" w:uiPriority="73"/>
-    <w:lsdException w:name="Light Shading Accent 6" w:uiPriority="60"/>
-    <w:lsdException w:name="Light List Accent 6" w:uiPriority="61"/>
-    <w:lsdException w:name="Light Grid Accent 6" w:uiPriority="62"/>
-    <w:lsdException w:name="Medium Shading 1 Accent 6" w:uiPriority="63"/>
-    <w:lsdException w:name="Medium Shading 2 Accent 6" w:uiPriority="64"/>
-    <w:lsdException w:name="Medium List 1 Accent 6" w:uiPriority="65"/>
-    <w:lsdException w:name="Medium List 2 Accent 6" w:uiPriority="66"/>
-    <w:lsdException w:name="Medium Grid 1 Accent 6" w:uiPriority="67"/>
-    <w:lsdException w:name="Medium Grid 2 Accent 6" w:uiPriority="68"/>
-    <w:lsdException w:name="Medium Grid 3 Accent 6" w:uiPriority="69"/>
-    <w:lsdException w:name="Dark List Accent 6" w:uiPriority="70"/>
-    <w:lsdException w:name="Colorful Shading Accent 6" w:uiPriority="71"/>
-    <w:lsdException w:name="Colorful List Accent 6" w:uiPriority="72"/>
-    <w:lsdException w:name="Colorful Grid Accent 6" w:uiPriority="73"/>
-    <w:lsdException w:name="Subtle Emphasis" w:uiPriority="19" w:qFormat="1"/>
-    <w:lsdException w:name="Intense Emphasis" w:uiPriority="21" w:qFormat="1"/>
-    <w:lsdException w:name="Subtle Reference" w:uiPriority="31" w:qFormat="1"/>
-    <w:lsdException w:name="Intense Reference" w:uiPriority="32" w:qFormat="1"/>
-    <w:lsdException w:name="Book Title" w:uiPriority="33" w:qFormat="1"/>
-    <w:lsdException w:name="Bibliography" w:semiHidden="1" w:uiPriority="37" w:unhideWhenUsed="1"/>
-    <w:lsdException w:name="TOC Heading" w:semiHidden="1" w:uiPriority="39" w:unhideWhenUsed="1" w:qFormat="1"/>
-    <w:lsdException w:name="Grid Table 4" w:uiPriority="49"/>
-    <w:lsdException w:name="Grid Table 5 Dark" w:uiPriority="50"/>
-    <w:lsdException w:name="Grid Table 6 Colorful" w:uiPriority="51"/>
-    <w:lsdException w:name="Grid Table 7 Colorful" w:uiPriority="52"/>
-    <w:lsdException w:name="Grid Table 1 Light Accent 1" w:uiPriority="46"/>
-    <w:lsdException w:name="Grid Table 2 Accent 1" w:uiPriority="47"/>
-    <w:lsdException w:name="Grid Table 3 Accent 1" w:uiPriority="48"/>
-    <w:lsdException w:name="Grid Table 4 Accent 1" w:uiPriority="49"/>
-    <w:lsdException w:name="Grid Table 5 Dark Accent 1" w:uiPriority="50"/>
-    <w:lsdException w:name="Grid Table 6 Colorful Accent 1" w:uiPriority="51"/>
-    <w:lsdException w:name="Grid Table 7 Colorful Accent 1" w:uiPriority="52"/>
-    <w:lsdException w:name="Grid Table 1 Light Accent 2" w:uiPriority="46"/>
-    <w:lsdException w:name="Grid Table 2 Accent 2" w:uiPriority="47"/>
-    <w:lsdException w:name="Grid Table 3 Accent 2" w:uiPriority="48"/>
-    <w:lsdException w:name="Grid Table 4 Accent 2" w:uiPriority="49"/>
-    <w:lsdException w:name="Grid Table 5 Dark Accent 2" w:uiPriority="50"/>
-    <w:lsdException w:name="Grid Table 6 Colorful Accent 2" w:uiPriority="51"/>
-    <w:lsdException w:name="Grid Table 7 Colorful Accent 2" w:uiPriority="52"/>
-    <w:lsdException w:name="Grid Table 1 Light Accent 3" w:uiPriority="46"/>
-    <w:lsdException w:name="Grid Table 2 Accent 3" w:uiPriority="47"/>
-    <w:lsdException w:name="Grid Table 3 Accent 3" w:uiPriority="48"/>
-    <w:lsdException w:name="Grid Table 4 Accent 3" w:uiPriority="49"/>
-    <w:lsdException w:name="Grid Table 5 Dark Accent 3" w:uiPriority="50"/>
-    <w:lsdException w:name="Grid Table 6 Colorful Accent 3" w:uiPriority="51"/>
-    <w:lsdException w:name="Grid Table 7 Colorful Accent 3" w:uiPriority="52"/>
-    <w:lsdException w:name="Grid Table 1 Light Accent 4" w:uiPriority="46"/>
-    <w:lsdException w:name="Grid Table 2 Accent 4" w:uiPriority="47"/>
-    <w:lsdException w:name="Grid Table 3 Accent 4" w:uiPriority="48"/>
-    <w:lsdException w:name="Grid Table 4 Accent 4" w:uiPriority="49"/>
-    <w:lsdException w:name="Grid Table 5 Dark Accent 4" w:uiPriority="50"/>
-    <w:lsdException w:name="Grid Table 6 Colorful Accent 4" w:uiPriority="51"/>
-    <w:lsdException w:name="Grid Table 7 Colorful Accent 4" w:uiPriority="52"/>
-    <w:lsdException w:name="Grid Table 1 Light Accent 5" w:uiPriority="46"/>
-    <w:lsdException w:name="Grid Table 2 Accent 5" w:uiPriority="47"/>
-    <w:lsdException w:name="Grid Table 3 Accent 5" w:uiPriority="48"/>
-    <w:lsdException w:name="Grid Table 4 Accent 5" w:uiPriority="49"/>
-    <w:lsdException w:name="Grid Table 5 Dark Accent 5" w:uiPriority="50"/>
-    <w:lsdException w:name="Grid Table 6 Colorful Accent 5" w:uiPriority="51"/>
-    <w:lsdException w:name="Grid Table 7 Colorful Accent 5" w:uiPriority="52"/>
-    <w:lsdException w:name="Grid Table 1 Light Accent 6" w:uiPriority="46"/>
-    <w:lsdException w:name="Grid Table 2 Accent 6" w:uiPriority="47"/>
-    <w:lsdException w:name="Grid Table 3 Accent 6" w:uiPriority="48"/>
-    <w:lsdException w:name="Grid Table 4 Accent 6" w:uiPriority="49"/>
-    <w:lsdException w:name="Grid Table 5 Dark Accent 6" w:uiPriority="50"/>
-    <w:lsdException w:name="Grid Table 6 Colorful Accent 6" w:uiPriority="51"/>
-    <w:lsdException w:name="Grid Table 7 Colorful Accent 6" w:uiPriority="52"/>
-    <w:lsdException w:name="List Table 1 Light" w:uiPriority="46"/>
-    <w:lsdException w:name="List Table 2" w:uiPriority="47"/>
-    <w:lsdException w:name="List Table 3" w:uiPriority="48"/>
-    <w:lsdException w:name="List Table 4" w:uiPriority="49"/>
-    <w:lsdException w:name="List Table 5 Dark" w:uiPriority="50"/>
-    <w:lsdException w:name="List Table 6 Colorful" w:uiPriority="51"/>
-    <w:lsdException w:name="List Table 7 Colorful" w:uiPriority="52"/>
-    <w:lsdException w:name="List Table 1 Light Accent 1" w:uiPriority="46"/>
-    <w:lsdException w:name="List Table 2 Accent 1" w:uiPriority="47"/>
-    <w:lsdException w:name="List Table 3 Accent 1" w:uiPriority="48"/>
-    <w:lsdException w:name="List Table 4 Accent 1" w:uiPriority="49"/>
-    <w:lsdException w:name="List Table 5 Dark Accent 1" w:uiPriority="50"/>
-    <w:lsdException w:name="List Table 6 Colorful Accent 1" w:uiPriority="51"/>
-    <w:lsdException w:name="List Table 7 Colorful Accent 1" w:uiPriority="52"/>
-    <w:lsdException w:name="List Table 1 Light Accent 2" w:uiPriority="46"/>
-    <w:lsdException w:name="List Table 2 Accent 2" w:uiPriority="47"/>
-    <w:lsdException w:name="List Table 3 Accent 2" w:uiPriority="48"/>
-    <w:lsdException w:name="List Table 4 Accent 2" w:uiPriority="49"/>
-    <w:lsdException w:name="List Table 5 Dark Accent 2" w:uiPriority="50"/>
-    <w:lsdException w:name="List Table 6 Colorful Accent 2" w:uiPriority="51"/>
-    <w:lsdException w:name="List Table 7 Colorful Accent 2" w:uiPriority="52"/>
-    <w:lsdException w:name="List Table 1 Light Accent 3" w:uiPriority="46"/>
-    <w:lsdException w:name="List Table 2 Accent 3" w:uiPriority="47"/>
-    <w:lsdException w:name="List Table 3 Accent 3" w:uiPriority="48"/>
-    <w:lsdException w:name="List Table 4 Accent 3" w:uiPriority="49"/>
-    <w:lsdException w:name="List Table 5 Dark Accent 3" w:uiPriority="50"/>
-    <w:lsdException w:name="List Table 6 Colorful Accent 3" w:uiPriority="51"/>
-    <w:lsdException w:name="List Table 7 Colorful Accent 3" w:uiPriority="52"/>
-    <w:lsdException w:name="List Table 1 Light Accent 4" w:uiPriority="46"/>
-    <w:lsdException w:name="List Table 2 Accent 4" w:uiPriority="47"/>
-    <w:lsdException w:name="List Table 3 Accent 4" w:uiPriority="48"/>
-    <w:lsdException w:name="List Table 4 Accent 4" w:uiPriority="49"/>
-    <w:lsdException w:name="List Table 5 Dark Accent 4" w:uiPriority="50"/>
-    <w:lsdException w:name="List Table 6 Colorful Accent 4" w:uiPriority="51"/>
-    <w:lsdException w:name="List Table 7 Colorful Accent 4" w:uiPriority="52"/>
-    <w:lsdException w:name="List Table 1 Light Accent 5" w:uiPriority="46"/>
-    <w:lsdException w:name="List Table 2 Accent 5" w:uiPriority="47"/>
-    <w:lsdException w:name="List Table 3 Accent 5" w:uiPriority="48"/>
-    <w:lsdException w:name="List Table 4 Accent 5" w:uiPriority="49"/>
-    <w:lsdException w:name="List Table 5 Dark Accent 5" w:uiPriority="50"/>
-    <w:lsdException w:name="List Table 6 Colorful Accent 5" w:uiPriority="51"/>
-    <w:lsdException w:name="List Table 7 Colorful Accent 5" w:uiPriority="52"/>
-    <w:lsdException w:name="List Table 1 Light Accent 6" w:uiPriority="46"/>
-    <w:lsdException w:name="List Table 2 Accent 6" w:uiPriority="47"/>
-    <w:lsdException w:name="List Table 3 Accent 6" w:uiPriority="48"/>
-    <w:lsdException w:name="List Table 4 Accent 6" w:uiPriority="49"/>
-    <w:lsdException w:name="List Table 5 Dark Accent 6" w:uiPriority="50"/>
-    <w:lsdException w:name="List Table 6 Colorful Accent 6" w:uiPriority="51"/>
-    <w:lsdException w:name="List Table 7 Colorful Accent 6" w:uiPriority="52"/>
+  <w:latentStyles w:defLockedState="0" w:defUIPriority="99" w:defSemiHidden="1" w:defUnhideWhenUsed="1" w:defQFormat="0" w:count="276">
+    <w:lsdException w:name="Normal" w:semiHidden="0" w:uiPriority="0" w:unhideWhenUsed="0" w:qFormat="1"/>
+    <w:lsdException w:name="heading 1" w:semiHidden="0" w:uiPriority="9" w:unhideWhenUsed="0" w:qFormat="1"/>
+    <w:lsdException w:name="heading 2" w:uiPriority="9" w:qFormat="1"/>
+    <w:lsdException w:name="heading 3" w:uiPriority="9" w:qFormat="1"/>
+    <w:lsdException w:name="heading 4" w:uiPriority="9" w:qFormat="1"/>
+    <w:lsdException w:name="heading 5" w:uiPriority="9" w:qFormat="1"/>
+    <w:lsdException w:name="heading 6" w:uiPriority="9" w:qFormat="1"/>
+    <w:lsdException w:name="heading 7" w:uiPriority="9" w:qFormat="1"/>
+    <w:lsdException w:name="heading 8" w:uiPriority="9" w:qFormat="1"/>
+    <w:lsdException w:name="heading 9" w:uiPriority="9" w:qFormat="1"/>
+    <w:lsdException w:name="toc 1" w:uiPriority="39"/>
+    <w:lsdException w:name="toc 2" w:uiPriority="39"/>
+    <w:lsdException w:name="toc 3" w:uiPriority="39"/>
+    <w:lsdException w:name="toc 4" w:uiPriority="39"/>
+    <w:lsdException w:name="toc 5" w:uiPriority="39"/>
+    <w:lsdException w:name="toc 6" w:uiPriority="39"/>
+    <w:lsdException w:name="toc 7" w:uiPriority="39"/>
+    <w:lsdException w:name="toc 8" w:uiPriority="39"/>
+    <w:lsdException w:name="toc 9" w:uiPriority="39"/>
+    <w:lsdException w:name="caption" w:uiPriority="35" w:qFormat="1"/>
+    <w:lsdException w:name="Title" w:semiHidden="0" w:uiPriority="10" w:unhideWhenUsed="0" w:qFormat="1"/>
+    <w:lsdException w:name="Default Paragraph Font" w:uiPriority="1"/>
+    <w:lsdException w:name="Subtitle" w:semiHidden="0" w:uiPriority="11" w:unhideWhenUsed="0" w:qFormat="1"/>
+    <w:lsdException w:name="Strong" w:semiHidden="0" w:uiPriority="22" w:unhideWhenUsed="0" w:qFormat="1"/>
+    <w:lsdException w:name="Emphasis" w:semiHidden="0" w:uiPriority="20" w:unhideWhenUsed="0" w:qFormat="1"/>
+    <w:lsdException w:name="Table Grid" w:semiHidden="0" w:uiPriority="59" w:unhideWhenUsed="0"/>
+    <w:lsdException w:name="Note Level 1" w:semiHidden="0" w:unhideWhenUsed="0"/>
+    <w:lsdException w:name="Note Level 2" w:semiHidden="0" w:unhideWhenUsed="0"/>
+    <w:lsdException w:name="Note Level 3" w:semiHidden="0" w:unhideWhenUsed="0"/>
+    <w:lsdException w:name="Note Level 4" w:semiHidden="0" w:unhideWhenUsed="0"/>
+    <w:lsdException w:name="Note Level 5" w:semiHidden="0" w:unhideWhenUsed="0"/>
+    <w:lsdException w:name="Note Level 6" w:semiHidden="0" w:unhideWhenUsed="0"/>
+    <w:lsdException w:name="Note Level 7" w:semiHidden="0" w:unhideWhenUsed="0"/>
+    <w:lsdException w:name="Note Level 8" w:semiHidden="0" w:unhideWhenUsed="0"/>
+    <w:lsdException w:name="Note Level 9" w:semiHidden="0" w:unhideWhenUsed="0"/>
+    <w:lsdException w:name="Placeholder Text" w:unhideWhenUsed="0"/>
+    <w:lsdException w:name="No Spacing" w:semiHidden="0" w:uiPriority="1" w:unhideWhenUsed="0" w:qFormat="1"/>
+    <w:lsdException w:name="Light Shading" w:semiHidden="0" w:uiPriority="60" w:unhideWhenUsed="0"/>
+    <w:lsdException w:name="Light List" w:semiHidden="0" w:uiPriority="61" w:unhideWhenUsed="0"/>
+    <w:lsdException w:name="Light Grid" w:semiHidden="0" w:uiPriority="62" w:unhideWhenUsed="0"/>
+    <w:lsdException w:name="Medium Shading 1" w:semiHidden="0" w:uiPriority="63" w:unhideWhenUsed="0"/>
+    <w:lsdException w:name="Medium Shading 2" w:semiHidden="0" w:uiPriority="64" w:unhideWhenUsed="0"/>
+    <w:lsdException w:name="Medium List 1" w:semiHidden="0" w:uiPriority="65" w:unhideWhenUsed="0"/>
+    <w:lsdException w:name="Medium List 2" w:semiHidden="0" w:uiPriority="66" w:unhideWhenUsed="0"/>
+    <w:lsdException w:name="Medium Grid 1" w:semiHidden="0" w:uiPriority="67" w:unhideWhenUsed="0"/>
+    <w:lsdException w:name="Medium Grid 2" w:semiHidden="0" w:uiPriority="68" w:unhideWhenUsed="0"/>
+    <w:lsdException w:name="Medium Grid 3" w:semiHidden="0" w:uiPriority="69" w:unhideWhenUsed="0"/>
+    <w:lsdException w:name="Dark List" w:semiHidden="0" w:uiPriority="70" w:unhideWhenUsed="0"/>
+    <w:lsdException w:name="Colorful Shading" w:semiHidden="0" w:uiPriority="71" w:unhideWhenUsed="0"/>
+    <w:lsdException w:name="Colorful List" w:semiHidden="0" w:uiPriority="72" w:unhideWhenUsed="0"/>
+    <w:lsdException w:name="Colorful Grid" w:semiHidden="0" w:uiPriority="73" w:unhideWhenUsed="0"/>
+    <w:lsdException w:name="Light Shading Accent 1" w:semiHidden="0" w:uiPriority="60" w:unhideWhenUsed="0"/>
+    <w:lsdException w:name="Light List Accent 1" w:semiHidden="0" w:uiPriority="61" w:unhideWhenUsed="0"/>
+    <w:lsdException w:name="Light Grid Accent 1" w:semiHidden="0" w:uiPriority="62" w:unhideWhenUsed="0"/>
+    <w:lsdException w:name="Medium Shading 1 Accent 1" w:semiHidden="0" w:uiPriority="63" w:unhideWhenUsed="0"/>
+    <w:lsdException w:name="Medium Shading 2 Accent 1" w:semiHidden="0" w:uiPriority="64" w:unhideWhenUsed="0"/>
+    <w:lsdException w:name="Medium List 1 Accent 1" w:semiHidden="0" w:uiPriority="65" w:unhideWhenUsed="0"/>
+    <w:lsdException w:name="Revision" w:unhideWhenUsed="0"/>
+    <w:lsdException w:name="List Paragraph" w:semiHidden="0" w:uiPriority="34" w:unhideWhenUsed="0" w:qFormat="1"/>
+    <w:lsdException w:name="Quote" w:semiHidden="0" w:uiPriority="29" w:unhideWhenUsed="0" w:qFormat="1"/>
+    <w:lsdException w:name="Intense Quote" w:semiHidden="0" w:uiPriority="30" w:unhideWhenUsed="0" w:qFormat="1"/>
+    <w:lsdException w:name="Medium List 2 Accent 1" w:semiHidden="0" w:uiPriority="66" w:unhideWhenUsed="0"/>
+    <w:lsdException w:name="Medium Grid 1 Accent 1" w:semiHidden="0" w:uiPriority="67" w:unhideWhenUsed="0"/>
+    <w:lsdException w:name="Medium Grid 2 Accent 1" w:semiHidden="0" w:uiPriority="68" w:unhideWhenUsed="0"/>
+    <w:lsdException w:name="Medium Grid 3 Accent 1" w:semiHidden="0" w:uiPriority="69" w:unhideWhenUsed="0"/>
+    <w:lsdException w:name="Dark List Accent 1" w:semiHidden="0" w:uiPriority="70" w:unhideWhenUsed="0"/>
+    <w:lsdException w:name="Colorful Shading Accent 1" w:semiHidden="0" w:uiPriority="71" w:unhideWhenUsed="0"/>
+    <w:lsdException w:name="Colorful List Accent 1" w:semiHidden="0" w:uiPriority="72" w:unhideWhenUsed="0"/>
+    <w:lsdException w:name="Colorful Grid Accent 1" w:semiHidden="0" w:uiPriority="73" w:unhideWhenUsed="0"/>
+    <w:lsdException w:name="Light Shading Accent 2" w:semiHidden="0" w:uiPriority="60" w:unhideWhenUsed="0"/>
+    <w:lsdException w:name="Light List Accent 2" w:semiHidden="0" w:uiPriority="61" w:unhideWhenUsed="0"/>
+    <w:lsdException w:name="Light Grid Accent 2" w:semiHidden="0" w:uiPriority="62" w:unhideWhenUsed="0"/>
+    <w:lsdException w:name="Medium Shading 1 Accent 2" w:semiHidden="0" w:uiPriority="63" w:unhideWhenUsed="0"/>
+    <w:lsdException w:name="Medium Shading 2 Accent 2" w:semiHidden="0" w:uiPriority="64" w:unhideWhenUsed="0"/>
+    <w:lsdException w:name="Medium List 1 Accent 2" w:semiHidden="0" w:uiPriority="65" w:unhideWhenUsed="0"/>
+    <w:lsdException w:name="Medium List 2 Accent 2" w:semiHidden="0" w:uiPriority="66" w:unhideWhenUsed="0"/>
+    <w:lsdException w:name="Medium Grid 1 Accent 2" w:semiHidden="0" w:uiPriority="67" w:unhideWhenUsed="0"/>
+    <w:lsdException w:name="Medium Grid 2 Accent 2" w:semiHidden="0" w:uiPriority="68" w:unhideWhenUsed="0"/>
+    <w:lsdException w:name="Medium Grid 3 Accent 2" w:semiHidden="0" w:uiPriority="69" w:unhideWhenUsed="0"/>
+    <w:lsdException w:name="Dark List Accent 2" w:semiHidden="0" w:uiPriority="70" w:unhideWhenUsed="0"/>
+    <w:lsdException w:name="Colorful Shading Accent 2" w:semiHidden="0" w:uiPriority="71" w:unhideWhenUsed="0"/>
+    <w:lsdException w:name="Colorful List Accent 2" w:semiHidden="0" w:uiPriority="72" w:unhideWhenUsed="0"/>
+    <w:lsdException w:name="Colorful Grid Accent 2" w:semiHidden="0" w:uiPriority="73" w:unhideWhenUsed="0"/>
+    <w:lsdException w:name="Light Shading Accent 3" w:semiHidden="0" w:uiPriority="60" w:unhideWhenUsed="0"/>
+    <w:lsdException w:name="Light List Accent 3" w:semiHidden="0" w:uiPriority="61" w:unhideWhenUsed="0"/>
+    <w:lsdException w:name="Light Grid Accent 3" w:semiHidden="0" w:uiPriority="62" w:unhideWhenUsed="0"/>
+    <w:lsdException w:name="Medium Shading 1 Accent 3" w:semiHidden="0" w:uiPriority="63" w:unhideWhenUsed="0"/>
+    <w:lsdException w:name="Medium Shading 2 Accent 3" w:semiHidden="0" w:uiPriority="64" w:unhideWhenUsed="0"/>
+    <w:lsdException w:name="Medium List 1 Accent 3" w:semiHidden="0" w:uiPriority="65" w:unhideWhenUsed="0"/>
+    <w:lsdException w:name="Medium List 2 Accent 3" w:semiHidden="0" w:uiPriority="66" w:unhideWhenUsed="0"/>
+    <w:lsdException w:name="Medium Grid 1 Accent 3" w:semiHidden="0" w:uiPriority="67" w:unhideWhenUsed="0"/>
+    <w:lsdException w:name="Medium Grid 2 Accent 3" w:semiHidden="0" w:uiPriority="68" w:unhideWhenUsed="0"/>
+    <w:lsdException w:name="Medium Grid 3 Accent 3" w:semiHidden="0" w:uiPriority="69" w:unhideWhenUsed="0"/>
+    <w:lsdException w:name="Dark List Accent 3" w:semiHidden="0" w:uiPriority="70" w:unhideWhenUsed="0"/>
+    <w:lsdException w:name="Colorful Shading Accent 3" w:semiHidden="0" w:uiPriority="71" w:unhideWhenUsed="0"/>
+    <w:lsdException w:name="Colorful List Accent 3" w:semiHidden="0" w:uiPriority="72" w:unhideWhenUsed="0"/>
+    <w:lsdException w:name="Colorful Grid Accent 3" w:semiHidden="0" w:uiPriority="73" w:unhideWhenUsed="0"/>
+    <w:lsdException w:name="Light Shading Accent 4" w:semiHidden="0" w:uiPriority="60" w:unhideWhenUsed="0"/>
+    <w:lsdException w:name="Light List Accent 4" w:semiHidden="0" w:uiPriority="61" w:unhideWhenUsed="0"/>
+    <w:lsdException w:name="Light Grid Accent 4" w:semiHidden="0" w:uiPriority="62" w:unhideWhenUsed="0"/>
+    <w:lsdException w:name="Medium Shading 1 Accent 4" w:semiHidden="0" w:uiPriority="63" w:unhideWhenUsed="0"/>
+    <w:lsdException w:name="Medium Shading 2 Accent 4" w:semiHidden="0" w:uiPriority="64" w:unhideWhenUsed="0"/>
+    <w:lsdException w:name="Medium List 1 Accent 4" w:semiHidden="0" w:uiPriority="65" w:unhideWhenUsed="0"/>
+    <w:lsdException w:name="Medium List 2 Accent 4" w:semiHidden="0" w:uiPriority="66" w:unhideWhenUsed="0"/>
+    <w:lsdException w:name="Medium Grid 1 Accent 4" w:semiHidden="0" w:uiPriority="67" w:unhideWhenUsed="0"/>
+    <w:lsdException w:name="Medium Grid 2 Accent 4" w:semiHidden="0" w:uiPriority="68" w:unhideWhenUsed="0"/>
+    <w:lsdException w:name="Medium Grid 3 Accent 4" w:semiHidden="0" w:uiPriority="69" w:unhideWhenUsed="0"/>
+    <w:lsdException w:name="Dark List Accent 4" w:semiHidden="0" w:uiPriority="70" w:unhideWhenUsed="0"/>
+    <w:lsdException w:name="Colorful Shading Accent 4" w:semiHidden="0" w:uiPriority="71" w:unhideWhenUsed="0"/>
+    <w:lsdException w:name="Colorful List Accent 4" w:semiHidden="0" w:uiPriority="72" w:unhideWhenUsed="0"/>
+    <w:lsdException w:name="Colorful Grid Accent 4" w:semiHidden="0" w:uiPriority="73" w:unhideWhenUsed="0"/>
+    <w:lsdException w:name="Light Shading Accent 5" w:semiHidden="0" w:uiPriority="60" w:unhideWhenUsed="0"/>
+    <w:lsdException w:name="Light List Accent 5" w:semiHidden="0" w:uiPriority="61" w:unhideWhenUsed="0"/>
+    <w:lsdException w:name="Light Grid Accent 5" w:semiHidden="0" w:uiPriority="62" w:unhideWhenUsed="0"/>
+    <w:lsdException w:name="Medium Shading 1 Accent 5" w:semiHidden="0" w:uiPriority="63" w:unhideWhenUsed="0"/>
+    <w:lsdException w:name="Medium Shading 2 Accent 5" w:semiHidden="0" w:uiPriority="64" w:unhideWhenUsed="0"/>
+    <w:lsdException w:name="Medium List 1 Accent 5" w:semiHidden="0" w:uiPriority="65" w:unhideWhenUsed="0"/>
+    <w:lsdException w:name="Medium List 2 Accent 5" w:semiHidden="0" w:uiPriority="66" w:unhideWhenUsed="0"/>
+    <w:lsdException w:name="Medium Grid 1 Accent 5" w:semiHidden="0" w:uiPriority="67" w:unhideWhenUsed="0"/>
+    <w:lsdException w:name="Medium Grid 2 Accent 5" w:semiHidden="0" w:uiPriority="68" w:unhideWhenUsed="0"/>
+    <w:lsdException w:name="Medium Grid 3 Accent 5" w:semiHidden="0" w:uiPriority="69" w:unhideWhenUsed="0"/>
+    <w:lsdException w:name="Dark List Accent 5" w:semiHidden="0" w:uiPriority="70" w:unhideWhenUsed="0"/>
+    <w:lsdException w:name="Colorful Shading Accent 5" w:semiHidden="0" w:uiPriority="71" w:unhideWhenUsed="0"/>
+    <w:lsdException w:name="Colorful List Accent 5" w:semiHidden="0" w:uiPriority="72" w:unhideWhenUsed="0"/>
+    <w:lsdException w:name="Colorful Grid Accent 5" w:semiHidden="0" w:uiPriority="73" w:unhideWhenUsed="0"/>
+    <w:lsdException w:name="Light Shading Accent 6" w:semiHidden="0" w:uiPriority="60" w:unhideWhenUsed="0"/>
+    <w:lsdException w:name="Light List Accent 6" w:semiHidden="0" w:uiPriority="61" w:unhideWhenUsed="0"/>
+    <w:lsdException w:name="Light Grid Accent 6" w:semiHidden="0" w:uiPriority="62" w:unhideWhenUsed="0"/>
+    <w:lsdException w:name="Medium Shading 1 Accent 6" w:semiHidden="0" w:uiPriority="63" w:unhideWhenUsed="0"/>
+    <w:lsdException w:name="Medium Shading 2 Accent 6" w:semiHidden="0" w:uiPriority="64" w:unhideWhenUsed="0"/>
+    <w:lsdException w:name="Medium List 1 Accent 6" w:semiHidden="0" w:uiPriority="65" w:unhideWhenUsed="0"/>
+    <w:lsdException w:name="Medium List 2 Accent 6" w:semiHidden="0" w:uiPriority="66" w:unhideWhenUsed="0"/>
+    <w:lsdException w:name="Medium Grid 1 Accent 6" w:semiHidden="0" w:uiPriority="67" w:unhideWhenUsed="0"/>
+    <w:lsdException w:name="Medium Grid 2 Accent 6" w:semiHidden="0" w:uiPriority="68" w:unhideWhenUsed="0"/>
+    <w:lsdException w:name="Medium Grid 3 Accent 6" w:semiHidden="0" w:uiPriority="69" w:unhideWhenUsed="0"/>
+    <w:lsdException w:name="Dark List Accent 6" w:semiHidden="0" w:uiPriority="70" w:unhideWhenUsed="0"/>
+    <w:lsdException w:name="Colorful Shading Accent 6" w:semiHidden="0" w:uiPriority="71" w:unhideWhenUsed="0"/>
+    <w:lsdException w:name="Colorful List Accent 6" w:semiHidden="0" w:uiPriority="72" w:unhideWhenUsed="0"/>
+    <w:lsdException w:name="Colorful Grid Accent 6" w:semiHidden="0" w:uiPriority="73" w:unhideWhenUsed="0"/>
+    <w:lsdException w:name="Subtle Emphasis" w:semiHidden="0" w:uiPriority="19" w:unhideWhenUsed="0" w:qFormat="1"/>
+    <w:lsdException w:name="Intense Emphasis" w:semiHidden="0" w:uiPriority="21" w:unhideWhenUsed="0" w:qFormat="1"/>
+    <w:lsdException w:name="Subtle Reference" w:semiHidden="0" w:uiPriority="31" w:unhideWhenUsed="0" w:qFormat="1"/>
+    <w:lsdException w:name="Intense Reference" w:semiHidden="0" w:uiPriority="32" w:unhideWhenUsed="0" w:qFormat="1"/>
+    <w:lsdException w:name="Book Title" w:semiHidden="0" w:uiPriority="33" w:unhideWhenUsed="0" w:qFormat="1"/>
+    <w:lsdException w:name="Bibliography" w:uiPriority="37"/>
+    <w:lsdException w:name="TOC Heading" w:uiPriority="39" w:qFormat="1"/>
   </w:latentStyles>
   <w:style w:type="paragraph" w:default="1" w:styleId="Normal">
     <w:name w:val="Normal"/>
@@ -4721,9 +4857,260 @@
 </w:styles>
 </file>
 
+<file path=word/glossary/stylesWithEffects.xml><?xml version="1.0" encoding="utf-8"?>
+<w:styles xmlns:wpc="http://schemas.microsoft.com/office/word/2010/wordprocessingCanvas" xmlns:mo="http://schemas.microsoft.com/office/mac/office/2008/main" xmlns:mc="http://schemas.openxmlformats.org/markup-compatibility/2006" xmlns:mv="urn:schemas-microsoft-com:mac:vml" xmlns:o="urn:schemas-microsoft-com:office:office" xmlns:r="http://schemas.openxmlformats.org/officeDocument/2006/relationships" xmlns:m="http://schemas.openxmlformats.org/officeDocument/2006/math" xmlns:v="urn:schemas-microsoft-com:vml" xmlns:wp14="http://schemas.microsoft.com/office/word/2010/wordprocessingDrawing" xmlns:wp="http://schemas.openxmlformats.org/drawingml/2006/wordprocessingDrawing" xmlns:w10="urn:schemas-microsoft-com:office:word" xmlns:w="http://schemas.openxmlformats.org/wordprocessingml/2006/main" xmlns:w14="http://schemas.microsoft.com/office/word/2010/wordml" xmlns:wpg="http://schemas.microsoft.com/office/word/2010/wordprocessingGroup" xmlns:wpi="http://schemas.microsoft.com/office/word/2010/wordprocessingInk" xmlns:wne="http://schemas.microsoft.com/office/word/2006/wordml" xmlns:wps="http://schemas.microsoft.com/office/word/2010/wordprocessingShape" mc:Ignorable="w14 wp14">
+  <w:docDefaults>
+    <w:rPrDefault>
+      <w:rPr>
+        <w:rFonts w:asciiTheme="minorHAnsi" w:eastAsiaTheme="minorEastAsia" w:hAnsiTheme="minorHAnsi" w:cstheme="minorBidi"/>
+        <w:sz w:val="24"/>
+        <w:szCs w:val="24"/>
+        <w:lang w:val="en-GB" w:eastAsia="ja-JP" w:bidi="ar-SA"/>
+      </w:rPr>
+    </w:rPrDefault>
+    <w:pPrDefault/>
+  </w:docDefaults>
+  <w:latentStyles w:defLockedState="0" w:defUIPriority="99" w:defSemiHidden="1" w:defUnhideWhenUsed="1" w:defQFormat="0" w:count="276">
+    <w:lsdException w:name="Normal" w:semiHidden="0" w:uiPriority="0" w:unhideWhenUsed="0" w:qFormat="1"/>
+    <w:lsdException w:name="heading 1" w:semiHidden="0" w:uiPriority="9" w:unhideWhenUsed="0" w:qFormat="1"/>
+    <w:lsdException w:name="heading 2" w:uiPriority="9" w:qFormat="1"/>
+    <w:lsdException w:name="heading 3" w:uiPriority="9" w:qFormat="1"/>
+    <w:lsdException w:name="heading 4" w:uiPriority="9" w:qFormat="1"/>
+    <w:lsdException w:name="heading 5" w:uiPriority="9" w:qFormat="1"/>
+    <w:lsdException w:name="heading 6" w:uiPriority="9" w:qFormat="1"/>
+    <w:lsdException w:name="heading 7" w:uiPriority="9" w:qFormat="1"/>
+    <w:lsdException w:name="heading 8" w:uiPriority="9" w:qFormat="1"/>
+    <w:lsdException w:name="heading 9" w:uiPriority="9" w:qFormat="1"/>
+    <w:lsdException w:name="toc 1" w:uiPriority="39"/>
+    <w:lsdException w:name="toc 2" w:uiPriority="39"/>
+    <w:lsdException w:name="toc 3" w:uiPriority="39"/>
+    <w:lsdException w:name="toc 4" w:uiPriority="39"/>
+    <w:lsdException w:name="toc 5" w:uiPriority="39"/>
+    <w:lsdException w:name="toc 6" w:uiPriority="39"/>
+    <w:lsdException w:name="toc 7" w:uiPriority="39"/>
+    <w:lsdException w:name="toc 8" w:uiPriority="39"/>
+    <w:lsdException w:name="toc 9" w:uiPriority="39"/>
+    <w:lsdException w:name="caption" w:uiPriority="35" w:qFormat="1"/>
+    <w:lsdException w:name="Title" w:semiHidden="0" w:uiPriority="10" w:unhideWhenUsed="0" w:qFormat="1"/>
+    <w:lsdException w:name="Default Paragraph Font" w:uiPriority="1"/>
+    <w:lsdException w:name="Subtitle" w:semiHidden="0" w:uiPriority="11" w:unhideWhenUsed="0" w:qFormat="1"/>
+    <w:lsdException w:name="Strong" w:semiHidden="0" w:uiPriority="22" w:unhideWhenUsed="0" w:qFormat="1"/>
+    <w:lsdException w:name="Emphasis" w:semiHidden="0" w:uiPriority="20" w:unhideWhenUsed="0" w:qFormat="1"/>
+    <w:lsdException w:name="Table Grid" w:semiHidden="0" w:uiPriority="59" w:unhideWhenUsed="0"/>
+    <w:lsdException w:name="Note Level 1" w:semiHidden="0" w:unhideWhenUsed="0"/>
+    <w:lsdException w:name="Note Level 2" w:semiHidden="0" w:unhideWhenUsed="0"/>
+    <w:lsdException w:name="Note Level 3" w:semiHidden="0" w:unhideWhenUsed="0"/>
+    <w:lsdException w:name="Note Level 4" w:semiHidden="0" w:unhideWhenUsed="0"/>
+    <w:lsdException w:name="Note Level 5" w:semiHidden="0" w:unhideWhenUsed="0"/>
+    <w:lsdException w:name="Note Level 6" w:semiHidden="0" w:unhideWhenUsed="0"/>
+    <w:lsdException w:name="Note Level 7" w:semiHidden="0" w:unhideWhenUsed="0"/>
+    <w:lsdException w:name="Note Level 8" w:semiHidden="0" w:unhideWhenUsed="0"/>
+    <w:lsdException w:name="Note Level 9" w:semiHidden="0" w:unhideWhenUsed="0"/>
+    <w:lsdException w:name="Placeholder Text" w:unhideWhenUsed="0"/>
+    <w:lsdException w:name="No Spacing" w:semiHidden="0" w:uiPriority="1" w:unhideWhenUsed="0" w:qFormat="1"/>
+    <w:lsdException w:name="Light Shading" w:semiHidden="0" w:uiPriority="60" w:unhideWhenUsed="0"/>
+    <w:lsdException w:name="Light List" w:semiHidden="0" w:uiPriority="61" w:unhideWhenUsed="0"/>
+    <w:lsdException w:name="Light Grid" w:semiHidden="0" w:uiPriority="62" w:unhideWhenUsed="0"/>
+    <w:lsdException w:name="Medium Shading 1" w:semiHidden="0" w:uiPriority="63" w:unhideWhenUsed="0"/>
+    <w:lsdException w:name="Medium Shading 2" w:semiHidden="0" w:uiPriority="64" w:unhideWhenUsed="0"/>
+    <w:lsdException w:name="Medium List 1" w:semiHidden="0" w:uiPriority="65" w:unhideWhenUsed="0"/>
+    <w:lsdException w:name="Medium List 2" w:semiHidden="0" w:uiPriority="66" w:unhideWhenUsed="0"/>
+    <w:lsdException w:name="Medium Grid 1" w:semiHidden="0" w:uiPriority="67" w:unhideWhenUsed="0"/>
+    <w:lsdException w:name="Medium Grid 2" w:semiHidden="0" w:uiPriority="68" w:unhideWhenUsed="0"/>
+    <w:lsdException w:name="Medium Grid 3" w:semiHidden="0" w:uiPriority="69" w:unhideWhenUsed="0"/>
+    <w:lsdException w:name="Dark List" w:semiHidden="0" w:uiPriority="70" w:unhideWhenUsed="0"/>
+    <w:lsdException w:name="Colorful Shading" w:semiHidden="0" w:uiPriority="71" w:unhideWhenUsed="0"/>
+    <w:lsdException w:name="Colorful List" w:semiHidden="0" w:uiPriority="72" w:unhideWhenUsed="0"/>
+    <w:lsdException w:name="Colorful Grid" w:semiHidden="0" w:uiPriority="73" w:unhideWhenUsed="0"/>
+    <w:lsdException w:name="Light Shading Accent 1" w:semiHidden="0" w:uiPriority="60" w:unhideWhenUsed="0"/>
+    <w:lsdException w:name="Light List Accent 1" w:semiHidden="0" w:uiPriority="61" w:unhideWhenUsed="0"/>
+    <w:lsdException w:name="Light Grid Accent 1" w:semiHidden="0" w:uiPriority="62" w:unhideWhenUsed="0"/>
+    <w:lsdException w:name="Medium Shading 1 Accent 1" w:semiHidden="0" w:uiPriority="63" w:unhideWhenUsed="0"/>
+    <w:lsdException w:name="Medium Shading 2 Accent 1" w:semiHidden="0" w:uiPriority="64" w:unhideWhenUsed="0"/>
+    <w:lsdException w:name="Medium List 1 Accent 1" w:semiHidden="0" w:uiPriority="65" w:unhideWhenUsed="0"/>
+    <w:lsdException w:name="Revision" w:unhideWhenUsed="0"/>
+    <w:lsdException w:name="List Paragraph" w:semiHidden="0" w:uiPriority="34" w:unhideWhenUsed="0" w:qFormat="1"/>
+    <w:lsdException w:name="Quote" w:semiHidden="0" w:uiPriority="29" w:unhideWhenUsed="0" w:qFormat="1"/>
+    <w:lsdException w:name="Intense Quote" w:semiHidden="0" w:uiPriority="30" w:unhideWhenUsed="0" w:qFormat="1"/>
+    <w:lsdException w:name="Medium List 2 Accent 1" w:semiHidden="0" w:uiPriority="66" w:unhideWhenUsed="0"/>
+    <w:lsdException w:name="Medium Grid 1 Accent 1" w:semiHidden="0" w:uiPriority="67" w:unhideWhenUsed="0"/>
+    <w:lsdException w:name="Medium Grid 2 Accent 1" w:semiHidden="0" w:uiPriority="68" w:unhideWhenUsed="0"/>
+    <w:lsdException w:name="Medium Grid 3 Accent 1" w:semiHidden="0" w:uiPriority="69" w:unhideWhenUsed="0"/>
+    <w:lsdException w:name="Dark List Accent 1" w:semiHidden="0" w:uiPriority="70" w:unhideWhenUsed="0"/>
+    <w:lsdException w:name="Colorful Shading Accent 1" w:semiHidden="0" w:uiPriority="71" w:unhideWhenUsed="0"/>
+    <w:lsdException w:name="Colorful List Accent 1" w:semiHidden="0" w:uiPriority="72" w:unhideWhenUsed="0"/>
+    <w:lsdException w:name="Colorful Grid Accent 1" w:semiHidden="0" w:uiPriority="73" w:unhideWhenUsed="0"/>
+    <w:lsdException w:name="Light Shading Accent 2" w:semiHidden="0" w:uiPriority="60" w:unhideWhenUsed="0"/>
+    <w:lsdException w:name="Light List Accent 2" w:semiHidden="0" w:uiPriority="61" w:unhideWhenUsed="0"/>
+    <w:lsdException w:name="Light Grid Accent 2" w:semiHidden="0" w:uiPriority="62" w:unhideWhenUsed="0"/>
+    <w:lsdException w:name="Medium Shading 1 Accent 2" w:semiHidden="0" w:uiPriority="63" w:unhideWhenUsed="0"/>
+    <w:lsdException w:name="Medium Shading 2 Accent 2" w:semiHidden="0" w:uiPriority="64" w:unhideWhenUsed="0"/>
+    <w:lsdException w:name="Medium List 1 Accent 2" w:semiHidden="0" w:uiPriority="65" w:unhideWhenUsed="0"/>
+    <w:lsdException w:name="Medium List 2 Accent 2" w:semiHidden="0" w:uiPriority="66" w:unhideWhenUsed="0"/>
+    <w:lsdException w:name="Medium Grid 1 Accent 2" w:semiHidden="0" w:uiPriority="67" w:unhideWhenUsed="0"/>
+    <w:lsdException w:name="Medium Grid 2 Accent 2" w:semiHidden="0" w:uiPriority="68" w:unhideWhenUsed="0"/>
+    <w:lsdException w:name="Medium Grid 3 Accent 2" w:semiHidden="0" w:uiPriority="69" w:unhideWhenUsed="0"/>
+    <w:lsdException w:name="Dark List Accent 2" w:semiHidden="0" w:uiPriority="70" w:unhideWhenUsed="0"/>
+    <w:lsdException w:name="Colorful Shading Accent 2" w:semiHidden="0" w:uiPriority="71" w:unhideWhenUsed="0"/>
+    <w:lsdException w:name="Colorful List Accent 2" w:semiHidden="0" w:uiPriority="72" w:unhideWhenUsed="0"/>
+    <w:lsdException w:name="Colorful Grid Accent 2" w:semiHidden="0" w:uiPriority="73" w:unhideWhenUsed="0"/>
+    <w:lsdException w:name="Light Shading Accent 3" w:semiHidden="0" w:uiPriority="60" w:unhideWhenUsed="0"/>
+    <w:lsdException w:name="Light List Accent 3" w:semiHidden="0" w:uiPriority="61" w:unhideWhenUsed="0"/>
+    <w:lsdException w:name="Light Grid Accent 3" w:semiHidden="0" w:uiPriority="62" w:unhideWhenUsed="0"/>
+    <w:lsdException w:name="Medium Shading 1 Accent 3" w:semiHidden="0" w:uiPriority="63" w:unhideWhenUsed="0"/>
+    <w:lsdException w:name="Medium Shading 2 Accent 3" w:semiHidden="0" w:uiPriority="64" w:unhideWhenUsed="0"/>
+    <w:lsdException w:name="Medium List 1 Accent 3" w:semiHidden="0" w:uiPriority="65" w:unhideWhenUsed="0"/>
+    <w:lsdException w:name="Medium List 2 Accent 3" w:semiHidden="0" w:uiPriority="66" w:unhideWhenUsed="0"/>
+    <w:lsdException w:name="Medium Grid 1 Accent 3" w:semiHidden="0" w:uiPriority="67" w:unhideWhenUsed="0"/>
+    <w:lsdException w:name="Medium Grid 2 Accent 3" w:semiHidden="0" w:uiPriority="68" w:unhideWhenUsed="0"/>
+    <w:lsdException w:name="Medium Grid 3 Accent 3" w:semiHidden="0" w:uiPriority="69" w:unhideWhenUsed="0"/>
+    <w:lsdException w:name="Dark List Accent 3" w:semiHidden="0" w:uiPriority="70" w:unhideWhenUsed="0"/>
+    <w:lsdException w:name="Colorful Shading Accent 3" w:semiHidden="0" w:uiPriority="71" w:unhideWhenUsed="0"/>
+    <w:lsdException w:name="Colorful List Accent 3" w:semiHidden="0" w:uiPriority="72" w:unhideWhenUsed="0"/>
+    <w:lsdException w:name="Colorful Grid Accent 3" w:semiHidden="0" w:uiPriority="73" w:unhideWhenUsed="0"/>
+    <w:lsdException w:name="Light Shading Accent 4" w:semiHidden="0" w:uiPriority="60" w:unhideWhenUsed="0"/>
+    <w:lsdException w:name="Light List Accent 4" w:semiHidden="0" w:uiPriority="61" w:unhideWhenUsed="0"/>
+    <w:lsdException w:name="Light Grid Accent 4" w:semiHidden="0" w:uiPriority="62" w:unhideWhenUsed="0"/>
+    <w:lsdException w:name="Medium Shading 1 Accent 4" w:semiHidden="0" w:uiPriority="63" w:unhideWhenUsed="0"/>
+    <w:lsdException w:name="Medium Shading 2 Accent 4" w:semiHidden="0" w:uiPriority="64" w:unhideWhenUsed="0"/>
+    <w:lsdException w:name="Medium List 1 Accent 4" w:semiHidden="0" w:uiPriority="65" w:unhideWhenUsed="0"/>
+    <w:lsdException w:name="Medium List 2 Accent 4" w:semiHidden="0" w:uiPriority="66" w:unhideWhenUsed="0"/>
+    <w:lsdException w:name="Medium Grid 1 Accent 4" w:semiHidden="0" w:uiPriority="67" w:unhideWhenUsed="0"/>
+    <w:lsdException w:name="Medium Grid 2 Accent 4" w:semiHidden="0" w:uiPriority="68" w:unhideWhenUsed="0"/>
+    <w:lsdException w:name="Medium Grid 3 Accent 4" w:semiHidden="0" w:uiPriority="69" w:unhideWhenUsed="0"/>
+    <w:lsdException w:name="Dark List Accent 4" w:semiHidden="0" w:uiPriority="70" w:unhideWhenUsed="0"/>
+    <w:lsdException w:name="Colorful Shading Accent 4" w:semiHidden="0" w:uiPriority="71" w:unhideWhenUsed="0"/>
+    <w:lsdException w:name="Colorful List Accent 4" w:semiHidden="0" w:uiPriority="72" w:unhideWhenUsed="0"/>
+    <w:lsdException w:name="Colorful Grid Accent 4" w:semiHidden="0" w:uiPriority="73" w:unhideWhenUsed="0"/>
+    <w:lsdException w:name="Light Shading Accent 5" w:semiHidden="0" w:uiPriority="60" w:unhideWhenUsed="0"/>
+    <w:lsdException w:name="Light List Accent 5" w:semiHidden="0" w:uiPriority="61" w:unhideWhenUsed="0"/>
+    <w:lsdException w:name="Light Grid Accent 5" w:semiHidden="0" w:uiPriority="62" w:unhideWhenUsed="0"/>
+    <w:lsdException w:name="Medium Shading 1 Accent 5" w:semiHidden="0" w:uiPriority="63" w:unhideWhenUsed="0"/>
+    <w:lsdException w:name="Medium Shading 2 Accent 5" w:semiHidden="0" w:uiPriority="64" w:unhideWhenUsed="0"/>
+    <w:lsdException w:name="Medium List 1 Accent 5" w:semiHidden="0" w:uiPriority="65" w:unhideWhenUsed="0"/>
+    <w:lsdException w:name="Medium List 2 Accent 5" w:semiHidden="0" w:uiPriority="66" w:unhideWhenUsed="0"/>
+    <w:lsdException w:name="Medium Grid 1 Accent 5" w:semiHidden="0" w:uiPriority="67" w:unhideWhenUsed="0"/>
+    <w:lsdException w:name="Medium Grid 2 Accent 5" w:semiHidden="0" w:uiPriority="68" w:unhideWhenUsed="0"/>
+    <w:lsdException w:name="Medium Grid 3 Accent 5" w:semiHidden="0" w:uiPriority="69" w:unhideWhenUsed="0"/>
+    <w:lsdException w:name="Dark List Accent 5" w:semiHidden="0" w:uiPriority="70" w:unhideWhenUsed="0"/>
+    <w:lsdException w:name="Colorful Shading Accent 5" w:semiHidden="0" w:uiPriority="71" w:unhideWhenUsed="0"/>
+    <w:lsdException w:name="Colorful List Accent 5" w:semiHidden="0" w:uiPriority="72" w:unhideWhenUsed="0"/>
+    <w:lsdException w:name="Colorful Grid Accent 5" w:semiHidden="0" w:uiPriority="73" w:unhideWhenUsed="0"/>
+    <w:lsdException w:name="Light Shading Accent 6" w:semiHidden="0" w:uiPriority="60" w:unhideWhenUsed="0"/>
+    <w:lsdException w:name="Light List Accent 6" w:semiHidden="0" w:uiPriority="61" w:unhideWhenUsed="0"/>
+    <w:lsdException w:name="Light Grid Accent 6" w:semiHidden="0" w:uiPriority="62" w:unhideWhenUsed="0"/>
+    <w:lsdException w:name="Medium Shading 1 Accent 6" w:semiHidden="0" w:uiPriority="63" w:unhideWhenUsed="0"/>
+    <w:lsdException w:name="Medium Shading 2 Accent 6" w:semiHidden="0" w:uiPriority="64" w:unhideWhenUsed="0"/>
+    <w:lsdException w:name="Medium List 1 Accent 6" w:semiHidden="0" w:uiPriority="65" w:unhideWhenUsed="0"/>
+    <w:lsdException w:name="Medium List 2 Accent 6" w:semiHidden="0" w:uiPriority="66" w:unhideWhenUsed="0"/>
+    <w:lsdException w:name="Medium Grid 1 Accent 6" w:semiHidden="0" w:uiPriority="67" w:unhideWhenUsed="0"/>
+    <w:lsdException w:name="Medium Grid 2 Accent 6" w:semiHidden="0" w:uiPriority="68" w:unhideWhenUsed="0"/>
+    <w:lsdException w:name="Medium Grid 3 Accent 6" w:semiHidden="0" w:uiPriority="69" w:unhideWhenUsed="0"/>
+    <w:lsdException w:name="Dark List Accent 6" w:semiHidden="0" w:uiPriority="70" w:unhideWhenUsed="0"/>
+    <w:lsdException w:name="Colorful Shading Accent 6" w:semiHidden="0" w:uiPriority="71" w:unhideWhenUsed="0"/>
+    <w:lsdException w:name="Colorful List Accent 6" w:semiHidden="0" w:uiPriority="72" w:unhideWhenUsed="0"/>
+    <w:lsdException w:name="Colorful Grid Accent 6" w:semiHidden="0" w:uiPriority="73" w:unhideWhenUsed="0"/>
+    <w:lsdException w:name="Subtle Emphasis" w:semiHidden="0" w:uiPriority="19" w:unhideWhenUsed="0" w:qFormat="1"/>
+    <w:lsdException w:name="Intense Emphasis" w:semiHidden="0" w:uiPriority="21" w:unhideWhenUsed="0" w:qFormat="1"/>
+    <w:lsdException w:name="Subtle Reference" w:semiHidden="0" w:uiPriority="31" w:unhideWhenUsed="0" w:qFormat="1"/>
+    <w:lsdException w:name="Intense Reference" w:semiHidden="0" w:uiPriority="32" w:unhideWhenUsed="0" w:qFormat="1"/>
+    <w:lsdException w:name="Book Title" w:semiHidden="0" w:uiPriority="33" w:unhideWhenUsed="0" w:qFormat="1"/>
+    <w:lsdException w:name="Bibliography" w:uiPriority="37"/>
+    <w:lsdException w:name="TOC Heading" w:uiPriority="39" w:qFormat="1"/>
+  </w:latentStyles>
+  <w:style w:type="paragraph" w:default="1" w:styleId="Normal">
+    <w:name w:val="Normal"/>
+    <w:qFormat/>
+  </w:style>
+  <w:style w:type="character" w:default="1" w:styleId="DefaultParagraphFont">
+    <w:name w:val="Default Paragraph Font"/>
+    <w:uiPriority w:val="1"/>
+    <w:semiHidden/>
+    <w:unhideWhenUsed/>
+  </w:style>
+  <w:style w:type="table" w:default="1" w:styleId="TableNormal">
+    <w:name w:val="Normal Table"/>
+    <w:uiPriority w:val="99"/>
+    <w:semiHidden/>
+    <w:unhideWhenUsed/>
+    <w:tblPr>
+      <w:tblInd w:w="0" w:type="dxa"/>
+      <w:tblCellMar>
+        <w:top w:w="0" w:type="dxa"/>
+        <w:left w:w="108" w:type="dxa"/>
+        <w:bottom w:w="0" w:type="dxa"/>
+        <w:right w:w="108" w:type="dxa"/>
+      </w:tblCellMar>
+    </w:tblPr>
+  </w:style>
+  <w:style w:type="numbering" w:default="1" w:styleId="NoList">
+    <w:name w:val="No List"/>
+    <w:uiPriority w:val="99"/>
+    <w:semiHidden/>
+    <w:unhideWhenUsed/>
+  </w:style>
+  <w:style w:type="character" w:styleId="PlaceholderText">
+    <w:name w:val="Placeholder Text"/>
+    <w:basedOn w:val="DefaultParagraphFont"/>
+    <w:uiPriority w:val="99"/>
+    <w:semiHidden/>
+    <w:rsid w:val="00FF29FD"/>
+    <w:rPr>
+      <w:color w:val="808080"/>
+    </w:rPr>
+  </w:style>
+  <w:style w:type="paragraph" w:customStyle="1" w:styleId="ABB02730F098774EBE929EBFED0E1A5F">
+    <w:name w:val="ABB02730F098774EBE929EBFED0E1A5F"/>
+  </w:style>
+  <w:style w:type="paragraph" w:customStyle="1" w:styleId="1C832669930BD94CBFD57CB269FE9B98">
+    <w:name w:val="1C832669930BD94CBFD57CB269FE9B98"/>
+  </w:style>
+  <w:style w:type="paragraph" w:customStyle="1" w:styleId="CCA68C99DC67054E88DFC60A082747B6">
+    <w:name w:val="CCA68C99DC67054E88DFC60A082747B6"/>
+  </w:style>
+  <w:style w:type="paragraph" w:customStyle="1" w:styleId="5F4C192B2F030A44895ABC5D1B3B9674">
+    <w:name w:val="5F4C192B2F030A44895ABC5D1B3B9674"/>
+  </w:style>
+  <w:style w:type="paragraph" w:customStyle="1" w:styleId="1D840C2EAB0F204396F88EF3E16460E9">
+    <w:name w:val="1D840C2EAB0F204396F88EF3E16460E9"/>
+  </w:style>
+  <w:style w:type="paragraph" w:customStyle="1" w:styleId="37E9024FFAD0444C8E7D353714D58F3A">
+    <w:name w:val="37E9024FFAD0444C8E7D353714D58F3A"/>
+  </w:style>
+  <w:style w:type="paragraph" w:customStyle="1" w:styleId="F5D5CDCB518224449E688FF884641E35">
+    <w:name w:val="F5D5CDCB518224449E688FF884641E35"/>
+  </w:style>
+  <w:style w:type="paragraph" w:customStyle="1" w:styleId="057BD51638C801488B9E43B8A78D22BF">
+    <w:name w:val="057BD51638C801488B9E43B8A78D22BF"/>
+  </w:style>
+  <w:style w:type="paragraph" w:customStyle="1" w:styleId="8898F8234F1FC54D80ACF117C7C3D188">
+    <w:name w:val="8898F8234F1FC54D80ACF117C7C3D188"/>
+  </w:style>
+  <w:style w:type="paragraph" w:customStyle="1" w:styleId="1910CD0C29DB2147B6D5CE6907499975">
+    <w:name w:val="1910CD0C29DB2147B6D5CE6907499975"/>
+  </w:style>
+  <w:style w:type="paragraph" w:customStyle="1" w:styleId="9348CD9561400A458AF0A9E3F3347B7E">
+    <w:name w:val="9348CD9561400A458AF0A9E3F3347B7E"/>
+  </w:style>
+  <w:style w:type="paragraph" w:customStyle="1" w:styleId="3744334432854B7FAD628B3EA8137D68">
+    <w:name w:val="3744334432854B7FAD628B3EA8137D68"/>
+    <w:rsid w:val="00FF29FD"/>
+    <w:pPr>
+      <w:spacing w:after="160" w:line="259" w:lineRule="auto"/>
+    </w:pPr>
+    <w:rPr>
+      <w:sz w:val="22"/>
+      <w:szCs w:val="22"/>
+      <w:lang w:val="en-CA" w:eastAsia="zh-CN"/>
+    </w:rPr>
+  </w:style>
+</w:styles>
+</file>
+
 <file path=word/glossary/webSettings.xml><?xml version="1.0" encoding="utf-8"?>
-<w:webSettings xmlns:mc="http://schemas.openxmlformats.org/markup-compatibility/2006" xmlns:r="http://schemas.openxmlformats.org/officeDocument/2006/relationships" xmlns:w="http://schemas.openxmlformats.org/wordprocessingml/2006/main" xmlns:w14="http://schemas.microsoft.com/office/word/2010/wordml" xmlns:w15="http://schemas.microsoft.com/office/word/2012/wordml" mc:Ignorable="w14 w15">
+<w:webSettings xmlns:mc="http://schemas.openxmlformats.org/markup-compatibility/2006" xmlns:r="http://schemas.openxmlformats.org/officeDocument/2006/relationships" xmlns:w="http://schemas.openxmlformats.org/wordprocessingml/2006/main" xmlns:w14="http://schemas.microsoft.com/office/word/2010/wordml" mc:Ignorable="w14">
   <w:allowPNG/>
+  <w:doNotSaveAsSingleFile/>
 </w:webSettings>
 </file>
 
@@ -4982,7 +5369,7 @@
   <a:extraClrSchemeLst/>
   <a:extLst>
     <a:ext uri="{05A4C25C-085E-4340-85A3-A5531E510DB2}">
-      <thm15:themeFamily xmlns:thm15="http://schemas.microsoft.com/office/thememl/2012/main" name="Office Theme" id="{62F939B6-93AF-4DB8-9C6B-D6C7DFDC589F}" vid="{4A3C46E8-61CC-4603-A589-7422A47A8E4A}"/>
+      <thm15:themeFamily xmlns:thm15="http://schemas.microsoft.com/office/thememl/2012/main" xmlns="" name="Office Theme" id="{62F939B6-93AF-4DB8-9C6B-D6C7DFDC589F}" vid="{4A3C46E8-61CC-4603-A589-7422A47A8E4A}"/>
     </a:ext>
   </a:extLst>
 </a:theme>
@@ -5212,7 +5599,7 @@
 </file>
 
 <file path=customXml/itemProps1.xml><?xml version="1.0" encoding="utf-8"?>
-<ds:datastoreItem xmlns:ds="http://schemas.openxmlformats.org/officeDocument/2006/customXml" ds:itemID="{BF586E58-6A12-489C-B7B4-E63002A64DD1}">
+<ds:datastoreItem xmlns:ds="http://schemas.openxmlformats.org/officeDocument/2006/customXml" ds:itemID="{C29C5A96-F34C-6049-9E54-3894AC105A12}">
   <ds:schemaRefs>
     <ds:schemaRef ds:uri="http://schemas.openxmlformats.org/officeDocument/2006/bibliography"/>
   </ds:schemaRefs>

</xml_diff>